<commit_message>
Improved template modification UI and report generation. Enhanced machine build report layout and field organization. Updated LLM handler for better template processing.
</commit_message>
<xml_diff>
--- a/templates/template.docx
+++ b/templates/template.docx
@@ -1,6 +1,6 @@
 
 <file path=word/document.xml><?xml version="1.0" encoding="utf-8"?>
-<w:document xmlns:wpc="http://schemas.microsoft.com/office/word/2010/wordprocessingCanvas" xmlns:cx="http://schemas.microsoft.com/office/drawing/2014/chartex" xmlns:cx1="http://schemas.microsoft.com/office/drawing/2015/9/8/chartex" xmlns:cx2="http://schemas.microsoft.com/office/drawing/2015/10/21/chartex" xmlns:cx3="http://schemas.microsoft.com/office/drawing/2016/5/9/chartex" xmlns:cx4="http://schemas.microsoft.com/office/drawing/2016/5/10/chartex" xmlns:cx5="http://schemas.microsoft.com/office/drawing/2016/5/11/chartex" xmlns:cx6="http://schemas.microsoft.com/office/drawing/2016/5/12/chartex" xmlns:cx7="http://schemas.microsoft.com/office/drawing/2016/5/13/chartex" xmlns:cx8="http://schemas.microsoft.com/office/drawing/2016/5/14/chartex" xmlns:mc="http://schemas.openxmlformats.org/markup-compatibility/2006" xmlns:aink="http://schemas.microsoft.com/office/drawing/2016/ink" xmlns:am3d="http://schemas.microsoft.com/office/drawing/2017/model3d" xmlns:o="urn:schemas-microsoft-com:office:office" xmlns:oel="http://schemas.microsoft.com/office/2019/extlst" xmlns:r="http://schemas.openxmlformats.org/officeDocument/2006/relationships" xmlns:m="http://schemas.openxmlformats.org/officeDocument/2006/math" xmlns:v="urn:schemas-microsoft-com:vml" xmlns:wp14="http://schemas.microsoft.com/office/word/2010/wordprocessingDrawing" xmlns:wp="http://schemas.openxmlformats.org/drawingml/2006/wordprocessingDrawing" xmlns:w10="urn:schemas-microsoft-com:office:word" xmlns:w="http://schemas.openxmlformats.org/wordprocessingml/2006/main" xmlns:w14="http://schemas.microsoft.com/office/word/2010/wordml" xmlns:w15="http://schemas.microsoft.com/office/word/2012/wordml" xmlns:w16cex="http://schemas.microsoft.com/office/word/2018/wordml/cex" xmlns:w16cid="http://schemas.microsoft.com/office/word/2016/wordml/cid" xmlns:w16="http://schemas.microsoft.com/office/word/2018/wordml" xmlns:w16sdtdh="http://schemas.microsoft.com/office/word/2020/wordml/sdtdatahash" xmlns:w16se="http://schemas.microsoft.com/office/word/2015/wordml/symex" xmlns:wpg="http://schemas.microsoft.com/office/word/2010/wordprocessingGroup" xmlns:wpi="http://schemas.microsoft.com/office/word/2010/wordprocessingInk" xmlns:wne="http://schemas.microsoft.com/office/word/2006/wordml" xmlns:wps="http://schemas.microsoft.com/office/word/2010/wordprocessingShape" mc:Ignorable="w14 w15 w16se w16cid w16 w16cex w16sdtdh wp14">
+<w:document xmlns:wpc="http://schemas.microsoft.com/office/word/2010/wordprocessingCanvas" xmlns:cx="http://schemas.microsoft.com/office/drawing/2014/chartex" xmlns:cx1="http://schemas.microsoft.com/office/drawing/2015/9/8/chartex" xmlns:cx2="http://schemas.microsoft.com/office/drawing/2015/10/21/chartex" xmlns:cx3="http://schemas.microsoft.com/office/drawing/2016/5/9/chartex" xmlns:cx4="http://schemas.microsoft.com/office/drawing/2016/5/10/chartex" xmlns:cx5="http://schemas.microsoft.com/office/drawing/2016/5/11/chartex" xmlns:cx6="http://schemas.microsoft.com/office/drawing/2016/5/12/chartex" xmlns:cx7="http://schemas.microsoft.com/office/drawing/2016/5/13/chartex" xmlns:cx8="http://schemas.microsoft.com/office/drawing/2016/5/14/chartex" xmlns:mc="http://schemas.openxmlformats.org/markup-compatibility/2006" xmlns:aink="http://schemas.microsoft.com/office/drawing/2016/ink" xmlns:am3d="http://schemas.microsoft.com/office/drawing/2017/model3d" xmlns:o="urn:schemas-microsoft-com:office:office" xmlns:oel="http://schemas.microsoft.com/office/2019/extlst" xmlns:r="http://schemas.openxmlformats.org/officeDocument/2006/relationships" xmlns:m="http://schemas.openxmlformats.org/officeDocument/2006/math" xmlns:v="urn:schemas-microsoft-com:vml" xmlns:wp14="http://schemas.microsoft.com/office/word/2010/wordprocessingDrawing" xmlns:wp="http://schemas.openxmlformats.org/drawingml/2006/wordprocessingDrawing" xmlns:w10="urn:schemas-microsoft-com:office:word" xmlns:w="http://schemas.openxmlformats.org/wordprocessingml/2006/main" xmlns:w14="http://schemas.microsoft.com/office/word/2010/wordml" xmlns:w15="http://schemas.microsoft.com/office/word/2012/wordml" xmlns:w16cex="http://schemas.microsoft.com/office/word/2018/wordml/cex" xmlns:w16cid="http://schemas.microsoft.com/office/word/2016/wordml/cid" xmlns:w16="http://schemas.microsoft.com/office/word/2018/wordml" xmlns:w16du="http://schemas.microsoft.com/office/word/2023/wordml/word16du" xmlns:w16sdtdh="http://schemas.microsoft.com/office/word/2020/wordml/sdtdatahash" xmlns:w16sdtfl="http://schemas.microsoft.com/office/word/2024/wordml/sdtformatlock" xmlns:w16se="http://schemas.microsoft.com/office/word/2015/wordml/symex" xmlns:wpg="http://schemas.microsoft.com/office/word/2010/wordprocessingGroup" xmlns:wpi="http://schemas.microsoft.com/office/word/2010/wordprocessingInk" xmlns:wne="http://schemas.microsoft.com/office/word/2006/wordml" xmlns:wps="http://schemas.microsoft.com/office/word/2010/wordprocessingShape" mc:Ignorable="w14 w15 w16se w16cid w16 w16cex w16sdtdh w16sdtfl w16du wp14">
   <w:body>
     <w:tbl>
       <w:tblPr>
@@ -40,23 +40,13 @@
                 <w:lang w:val="en-CA"/>
               </w:rPr>
             </w:pPr>
-            <w:proofErr w:type="spellStart"/>
             <w:r>
               <w:rPr>
                 <w:color w:val="FF0000"/>
                 <w:sz w:val="34"/>
                 <w:lang w:val="en-CA"/>
               </w:rPr>
-              <w:t>Proj</w:t>
-            </w:r>
-            <w:proofErr w:type="spellEnd"/>
-            <w:r>
-              <w:rPr>
-                <w:color w:val="FF0000"/>
-                <w:sz w:val="34"/>
-                <w:lang w:val="en-CA"/>
-              </w:rPr>
-              <w:t>. #</w:t>
+              <w:t>Proj. #</w:t>
             </w:r>
           </w:p>
         </w:tc>
@@ -417,31 +407,7 @@
                 <w:szCs w:val="24"/>
                 <w:lang w:val="en-CA"/>
               </w:rPr>
-              <w:t>{{</w:t>
-            </w:r>
-            <w:proofErr w:type="spellStart"/>
-            <w:r>
-              <w:rPr>
-                <w:rFonts w:ascii="Arial" w:hAnsi="Arial" w:cs="Arial"/>
-                <w:b/>
-                <w:bCs/>
-                <w:sz w:val="24"/>
-                <w:szCs w:val="24"/>
-                <w:lang w:val="en-CA"/>
-              </w:rPr>
-              <w:t>production_speed</w:t>
-            </w:r>
-            <w:proofErr w:type="spellEnd"/>
-            <w:r>
-              <w:rPr>
-                <w:rFonts w:ascii="Arial" w:hAnsi="Arial" w:cs="Arial"/>
-                <w:b/>
-                <w:bCs/>
-                <w:sz w:val="24"/>
-                <w:szCs w:val="24"/>
-                <w:lang w:val="en-CA"/>
-              </w:rPr>
-              <w:t>}}</w:t>
+              <w:t>{{production_speed}}</w:t>
             </w:r>
           </w:p>
         </w:tc>
@@ -1114,25 +1080,7 @@
                 <w:sz w:val="24"/>
                 <w:lang w:val="en-CA"/>
               </w:rPr>
-              <w:t>{{</w:t>
-            </w:r>
-            <w:proofErr w:type="spellStart"/>
-            <w:r>
-              <w:rPr>
-                <w:rFonts w:ascii="Arial" w:hAnsi="Arial" w:cs="Arial"/>
-                <w:sz w:val="24"/>
-                <w:lang w:val="en-CA"/>
-              </w:rPr>
-              <w:t>hz</w:t>
-            </w:r>
-            <w:proofErr w:type="spellEnd"/>
-            <w:r>
-              <w:rPr>
-                <w:rFonts w:ascii="Arial" w:hAnsi="Arial" w:cs="Arial"/>
-                <w:sz w:val="24"/>
-                <w:lang w:val="en-CA"/>
-              </w:rPr>
-              <w:t>}}</w:t>
+              <w:t>{{hz}}</w:t>
             </w:r>
           </w:p>
         </w:tc>
@@ -1370,7 +1318,6 @@
               </w:rPr>
               <w:t>{{</w:t>
             </w:r>
-            <w:proofErr w:type="spellStart"/>
             <w:r>
               <w:rPr>
                 <w:rFonts w:ascii="Arial" w:hAnsi="Arial" w:cs="Arial"/>
@@ -1379,7 +1326,6 @@
               </w:rPr>
               <w:t>conformity_csa_check</w:t>
             </w:r>
-            <w:proofErr w:type="spellEnd"/>
             <w:r>
               <w:rPr>
                 <w:rFonts w:ascii="Arial" w:hAnsi="Arial" w:cs="Arial"/>
@@ -1609,23 +1555,7 @@
                 <w:rFonts w:ascii="Arial" w:hAnsi="Arial" w:cs="Arial"/>
                 <w:lang w:val="en-CA"/>
               </w:rPr>
-              <w:t>{{</w:t>
-            </w:r>
-            <w:proofErr w:type="spellStart"/>
-            <w:r>
-              <w:rPr>
-                <w:rFonts w:ascii="Arial" w:hAnsi="Arial" w:cs="Arial"/>
-                <w:lang w:val="en-CA"/>
-              </w:rPr>
-              <w:t>ce_csa_check</w:t>
-            </w:r>
-            <w:proofErr w:type="spellEnd"/>
-            <w:r>
-              <w:rPr>
-                <w:rFonts w:ascii="Arial" w:hAnsi="Arial" w:cs="Arial"/>
-                <w:lang w:val="en-CA"/>
-              </w:rPr>
-              <w:t>}}</w:t>
+              <w:t>{{ce_csa_check}}</w:t>
             </w:r>
           </w:p>
         </w:tc>
@@ -1789,23 +1719,7 @@
                 <w:rFonts w:ascii="Arial" w:hAnsi="Arial" w:cs="Arial"/>
                 <w:lang w:val="en-CA"/>
               </w:rPr>
-              <w:t>{{</w:t>
-            </w:r>
-            <w:proofErr w:type="spellStart"/>
-            <w:r>
-              <w:rPr>
-                <w:rFonts w:ascii="Arial" w:hAnsi="Arial" w:cs="Arial"/>
-                <w:lang w:val="en-CA"/>
-              </w:rPr>
-              <w:t>ce_expl_check</w:t>
-            </w:r>
-            <w:proofErr w:type="spellEnd"/>
-            <w:r>
-              <w:rPr>
-                <w:rFonts w:ascii="Arial" w:hAnsi="Arial" w:cs="Arial"/>
-                <w:lang w:val="en-CA"/>
-              </w:rPr>
-              <w:t>}}</w:t>
+              <w:t>{{ce_expl_check}}</w:t>
             </w:r>
           </w:p>
         </w:tc>
@@ -2270,7 +2184,6 @@
             <w:tcW w:w="286" w:type="pct"/>
             <w:gridSpan w:val="2"/>
             <w:vMerge w:val="restart"/>
-            <w:shd w:val="clear" w:color="auto" w:fill="auto"/>
             <w:vAlign w:val="center"/>
           </w:tcPr>
           <w:p>
@@ -2484,7 +2397,6 @@
             <w:tcW w:w="286" w:type="pct"/>
             <w:gridSpan w:val="2"/>
             <w:vMerge/>
-            <w:shd w:val="clear" w:color="auto" w:fill="auto"/>
             <w:vAlign w:val="center"/>
           </w:tcPr>
           <w:p>
@@ -2739,7 +2651,6 @@
             <w:tcW w:w="286" w:type="pct"/>
             <w:gridSpan w:val="2"/>
             <w:vMerge/>
-            <w:shd w:val="clear" w:color="auto" w:fill="auto"/>
             <w:vAlign w:val="center"/>
           </w:tcPr>
           <w:p>
@@ -2893,7 +2804,6 @@
           <w:tcPr>
             <w:tcW w:w="286" w:type="pct"/>
             <w:gridSpan w:val="2"/>
-            <w:shd w:val="clear" w:color="auto" w:fill="auto"/>
             <w:vAlign w:val="center"/>
           </w:tcPr>
           <w:p>
@@ -3042,7 +2952,6 @@
           <w:tcPr>
             <w:tcW w:w="286" w:type="pct"/>
             <w:gridSpan w:val="2"/>
-            <w:shd w:val="clear" w:color="auto" w:fill="auto"/>
             <w:vAlign w:val="center"/>
           </w:tcPr>
           <w:p>
@@ -3301,7 +3210,6 @@
           <w:tcPr>
             <w:tcW w:w="286" w:type="pct"/>
             <w:gridSpan w:val="2"/>
-            <w:shd w:val="clear" w:color="auto" w:fill="auto"/>
             <w:vAlign w:val="center"/>
           </w:tcPr>
           <w:p>
@@ -3319,7 +3227,6 @@
           <w:tcPr>
             <w:tcW w:w="1374" w:type="pct"/>
             <w:gridSpan w:val="8"/>
-            <w:shd w:val="clear" w:color="auto" w:fill="auto"/>
             <w:vAlign w:val="center"/>
           </w:tcPr>
           <w:p>
@@ -3347,7 +3254,6 @@
           <w:tcPr>
             <w:tcW w:w="443" w:type="pct"/>
             <w:gridSpan w:val="4"/>
-            <w:shd w:val="clear" w:color="auto" w:fill="auto"/>
             <w:vAlign w:val="center"/>
           </w:tcPr>
           <w:p>
@@ -3409,7 +3315,6 @@
           <w:tcPr>
             <w:tcW w:w="749" w:type="pct"/>
             <w:gridSpan w:val="7"/>
-            <w:shd w:val="clear" w:color="auto" w:fill="auto"/>
             <w:vAlign w:val="center"/>
           </w:tcPr>
           <w:p>
@@ -3437,7 +3342,6 @@
           <w:tcPr>
             <w:tcW w:w="1468" w:type="pct"/>
             <w:gridSpan w:val="9"/>
-            <w:shd w:val="clear" w:color="auto" w:fill="auto"/>
             <w:vAlign w:val="center"/>
           </w:tcPr>
           <w:p>
@@ -3532,20 +3436,8 @@
                 <w:sz w:val="24"/>
                 <w:szCs w:val="24"/>
               </w:rPr>
-              <w:t xml:space="preserve">l </w:t>
-            </w:r>
-            <w:proofErr w:type="spellStart"/>
-            <w:r>
-              <w:rPr>
-                <w:rFonts w:ascii="Arial" w:hAnsi="Arial" w:cs="Arial"/>
-                <w:b/>
-                <w:bCs/>
-                <w:sz w:val="24"/>
-                <w:szCs w:val="24"/>
-              </w:rPr>
-              <w:t>Mat’l</w:t>
-            </w:r>
-            <w:proofErr w:type="spellEnd"/>
+              <w:t>l Mat’l</w:t>
+            </w:r>
           </w:p>
         </w:tc>
         <w:tc>
@@ -3553,7 +3445,6 @@
             <w:tcW w:w="286" w:type="pct"/>
             <w:gridSpan w:val="2"/>
             <w:vMerge w:val="restart"/>
-            <w:shd w:val="clear" w:color="auto" w:fill="auto"/>
             <w:vAlign w:val="center"/>
           </w:tcPr>
           <w:p>
@@ -3978,7 +3869,6 @@
             <w:tcW w:w="286" w:type="pct"/>
             <w:gridSpan w:val="2"/>
             <w:vMerge/>
-            <w:shd w:val="clear" w:color="auto" w:fill="auto"/>
             <w:vAlign w:val="center"/>
           </w:tcPr>
           <w:p>
@@ -4135,7 +4025,6 @@
                 <w:lang w:val="en-CA"/>
               </w:rPr>
             </w:pPr>
-            <w:proofErr w:type="spellStart"/>
             <w:r>
               <w:rPr>
                 <w:rFonts w:ascii="Arial" w:hAnsi="Arial" w:cs="Arial"/>
@@ -4147,7 +4036,6 @@
               </w:rPr>
               <w:t>Capmatic</w:t>
             </w:r>
-            <w:proofErr w:type="spellEnd"/>
           </w:p>
         </w:tc>
         <w:tc>
@@ -4342,21 +4230,8 @@
                 <w:szCs w:val="24"/>
                 <w:lang w:val="en-CA"/>
               </w:rPr>
-              <w:t xml:space="preserve">Tubing </w:t>
-            </w:r>
-            <w:proofErr w:type="spellStart"/>
-            <w:r>
-              <w:rPr>
-                <w:rFonts w:ascii="Arial" w:hAnsi="Arial" w:cs="Arial"/>
-                <w:b/>
-                <w:bCs/>
-                <w:sz w:val="24"/>
-                <w:szCs w:val="24"/>
-                <w:lang w:val="en-CA"/>
-              </w:rPr>
-              <w:t>Mat’l</w:t>
-            </w:r>
-            <w:proofErr w:type="spellEnd"/>
+              <w:t>Tubing Mat’l</w:t>
+            </w:r>
           </w:p>
         </w:tc>
         <w:tc>
@@ -4364,7 +4239,6 @@
             <w:tcW w:w="286" w:type="pct"/>
             <w:gridSpan w:val="2"/>
             <w:vMerge w:val="restart"/>
-            <w:shd w:val="clear" w:color="auto" w:fill="auto"/>
             <w:vAlign w:val="center"/>
           </w:tcPr>
           <w:p>
@@ -4733,7 +4607,6 @@
             <w:tcW w:w="286" w:type="pct"/>
             <w:gridSpan w:val="2"/>
             <w:vMerge/>
-            <w:shd w:val="clear" w:color="auto" w:fill="auto"/>
             <w:vAlign w:val="center"/>
           </w:tcPr>
           <w:p>
@@ -4799,7 +4672,6 @@
                 <w:lang w:val="en-CA"/>
               </w:rPr>
             </w:pPr>
-            <w:proofErr w:type="spellStart"/>
             <w:r>
               <w:rPr>
                 <w:rFonts w:ascii="Arial" w:hAnsi="Arial" w:cs="Arial"/>
@@ -4811,7 +4683,6 @@
               </w:rPr>
               <w:t>Capmatic</w:t>
             </w:r>
-            <w:proofErr w:type="spellEnd"/>
           </w:p>
         </w:tc>
         <w:tc>
@@ -5024,7 +4895,6 @@
             <w:tcW w:w="286" w:type="pct"/>
             <w:gridSpan w:val="2"/>
             <w:vMerge/>
-            <w:shd w:val="clear" w:color="auto" w:fill="auto"/>
             <w:vAlign w:val="center"/>
           </w:tcPr>
           <w:p>
@@ -5288,7 +5158,6 @@
             <w:tcW w:w="286" w:type="pct"/>
             <w:gridSpan w:val="2"/>
             <w:vMerge/>
-            <w:shd w:val="clear" w:color="auto" w:fill="auto"/>
             <w:vAlign w:val="center"/>
           </w:tcPr>
           <w:p>
@@ -5552,7 +5421,6 @@
             <w:tcW w:w="286" w:type="pct"/>
             <w:gridSpan w:val="2"/>
             <w:vMerge/>
-            <w:shd w:val="clear" w:color="auto" w:fill="auto"/>
             <w:vAlign w:val="center"/>
           </w:tcPr>
           <w:p>
@@ -5812,7 +5680,6 @@
           <w:tcPr>
             <w:tcW w:w="286" w:type="pct"/>
             <w:gridSpan w:val="2"/>
-            <w:shd w:val="clear" w:color="auto" w:fill="auto"/>
             <w:vAlign w:val="center"/>
           </w:tcPr>
           <w:p>
@@ -6081,7 +5948,6 @@
             <w:tcW w:w="286" w:type="pct"/>
             <w:gridSpan w:val="2"/>
             <w:vMerge w:val="restart"/>
-            <w:shd w:val="clear" w:color="auto" w:fill="auto"/>
             <w:vAlign w:val="center"/>
           </w:tcPr>
           <w:p>
@@ -6277,7 +6143,6 @@
             <w:tcW w:w="286" w:type="pct"/>
             <w:gridSpan w:val="2"/>
             <w:vMerge/>
-            <w:shd w:val="clear" w:color="auto" w:fill="auto"/>
             <w:vAlign w:val="center"/>
           </w:tcPr>
           <w:p>
@@ -6319,19 +6184,8 @@
                 <w:sz w:val="24"/>
                 <w:lang w:val="en-CA"/>
               </w:rPr>
-              <w:t xml:space="preserve">Wrap Belt &amp; </w:t>
-            </w:r>
-            <w:proofErr w:type="spellStart"/>
-            <w:r>
-              <w:rPr>
-                <w:rFonts w:ascii="Arial" w:hAnsi="Arial" w:cs="Arial"/>
-                <w:b/>
-                <w:sz w:val="24"/>
-                <w:lang w:val="en-CA"/>
-              </w:rPr>
-              <w:t>Bkplate</w:t>
-            </w:r>
-            <w:proofErr w:type="spellEnd"/>
+              <w:t>Wrap Belt &amp; Bkplate</w:t>
+            </w:r>
           </w:p>
         </w:tc>
         <w:tc>
@@ -6413,7 +6267,6 @@
           <w:tcPr>
             <w:tcW w:w="875" w:type="pct"/>
             <w:gridSpan w:val="2"/>
-            <w:shd w:val="clear" w:color="auto" w:fill="auto"/>
             <w:vAlign w:val="center"/>
           </w:tcPr>
           <w:p>
@@ -6441,7 +6294,6 @@
           <w:tcPr>
             <w:tcW w:w="4125" w:type="pct"/>
             <w:gridSpan w:val="29"/>
-            <w:shd w:val="clear" w:color="auto" w:fill="auto"/>
             <w:vAlign w:val="center"/>
           </w:tcPr>
           <w:p>
@@ -6475,7 +6327,6 @@
           <w:tcPr>
             <w:tcW w:w="875" w:type="pct"/>
             <w:gridSpan w:val="2"/>
-            <w:shd w:val="clear" w:color="auto" w:fill="auto"/>
             <w:vAlign w:val="center"/>
           </w:tcPr>
           <w:p>
@@ -6502,7 +6353,6 @@
           <w:tcPr>
             <w:tcW w:w="4125" w:type="pct"/>
             <w:gridSpan w:val="29"/>
-            <w:shd w:val="clear" w:color="auto" w:fill="auto"/>
             <w:vAlign w:val="center"/>
           </w:tcPr>
           <w:p>
@@ -6529,7 +6379,6 @@
           <w:tcPr>
             <w:tcW w:w="875" w:type="pct"/>
             <w:gridSpan w:val="2"/>
-            <w:shd w:val="clear" w:color="auto" w:fill="auto"/>
             <w:vAlign w:val="center"/>
           </w:tcPr>
           <w:p>
@@ -6558,7 +6407,6 @@
           <w:tcPr>
             <w:tcW w:w="1295" w:type="pct"/>
             <w:gridSpan w:val="8"/>
-            <w:shd w:val="clear" w:color="auto" w:fill="auto"/>
             <w:vAlign w:val="center"/>
           </w:tcPr>
           <w:p>
@@ -6576,7 +6424,6 @@
           <w:tcPr>
             <w:tcW w:w="459" w:type="pct"/>
             <w:gridSpan w:val="2"/>
-            <w:shd w:val="clear" w:color="auto" w:fill="auto"/>
             <w:vAlign w:val="center"/>
           </w:tcPr>
           <w:p>
@@ -6637,7 +6484,6 @@
           <w:tcPr>
             <w:tcW w:w="1042" w:type="pct"/>
             <w:gridSpan w:val="11"/>
-            <w:shd w:val="clear" w:color="auto" w:fill="auto"/>
             <w:vAlign w:val="center"/>
           </w:tcPr>
           <w:p>
@@ -6667,7 +6513,6 @@
           <w:tcPr>
             <w:tcW w:w="1329" w:type="pct"/>
             <w:gridSpan w:val="8"/>
-            <w:shd w:val="clear" w:color="auto" w:fill="auto"/>
             <w:vAlign w:val="center"/>
           </w:tcPr>
           <w:p>
@@ -6733,7 +6578,6 @@
           <w:tcPr>
             <w:tcW w:w="875" w:type="pct"/>
             <w:gridSpan w:val="2"/>
-            <w:shd w:val="clear" w:color="auto" w:fill="auto"/>
             <w:vAlign w:val="center"/>
           </w:tcPr>
           <w:p>
@@ -6762,7 +6606,6 @@
           <w:tcPr>
             <w:tcW w:w="1295" w:type="pct"/>
             <w:gridSpan w:val="8"/>
-            <w:shd w:val="clear" w:color="auto" w:fill="auto"/>
             <w:vAlign w:val="center"/>
           </w:tcPr>
           <w:p>
@@ -6790,7 +6633,6 @@
           <w:tcPr>
             <w:tcW w:w="459" w:type="pct"/>
             <w:gridSpan w:val="2"/>
-            <w:shd w:val="clear" w:color="auto" w:fill="auto"/>
             <w:vAlign w:val="center"/>
           </w:tcPr>
           <w:p>
@@ -6853,7 +6695,6 @@
           <w:tcPr>
             <w:tcW w:w="1042" w:type="pct"/>
             <w:gridSpan w:val="11"/>
-            <w:shd w:val="clear" w:color="auto" w:fill="auto"/>
             <w:vAlign w:val="center"/>
           </w:tcPr>
           <w:p>
@@ -6881,7 +6722,6 @@
           <w:tcPr>
             <w:tcW w:w="1329" w:type="pct"/>
             <w:gridSpan w:val="8"/>
-            <w:shd w:val="clear" w:color="auto" w:fill="auto"/>
             <w:vAlign w:val="center"/>
           </w:tcPr>
           <w:p>
@@ -6948,7 +6788,6 @@
             <w:tcW w:w="1335" w:type="pct"/>
             <w:gridSpan w:val="4"/>
             <w:vMerge w:val="restart"/>
-            <w:shd w:val="clear" w:color="auto" w:fill="auto"/>
             <w:vAlign w:val="center"/>
           </w:tcPr>
           <w:p>
@@ -6997,7 +6836,6 @@
           <w:tcPr>
             <w:tcW w:w="835" w:type="pct"/>
             <w:gridSpan w:val="6"/>
-            <w:shd w:val="clear" w:color="auto" w:fill="auto"/>
             <w:vAlign w:val="center"/>
           </w:tcPr>
           <w:p>
@@ -7026,7 +6864,6 @@
           <w:tcPr>
             <w:tcW w:w="459" w:type="pct"/>
             <w:gridSpan w:val="2"/>
-            <w:shd w:val="clear" w:color="auto" w:fill="auto"/>
             <w:vAlign w:val="center"/>
           </w:tcPr>
           <w:p>
@@ -7090,7 +6927,6 @@
             <w:tcBorders>
               <w:bottom w:val="single" w:sz="4" w:space="0" w:color="auto"/>
             </w:tcBorders>
-            <w:shd w:val="clear" w:color="auto" w:fill="auto"/>
             <w:vAlign w:val="center"/>
           </w:tcPr>
           <w:p>
@@ -7118,7 +6954,6 @@
           <w:tcPr>
             <w:tcW w:w="1329" w:type="pct"/>
             <w:gridSpan w:val="8"/>
-            <w:shd w:val="clear" w:color="auto" w:fill="auto"/>
             <w:vAlign w:val="center"/>
           </w:tcPr>
           <w:p>
@@ -7185,7 +7020,6 @@
             <w:tcW w:w="1335" w:type="pct"/>
             <w:gridSpan w:val="4"/>
             <w:vMerge/>
-            <w:shd w:val="clear" w:color="auto" w:fill="auto"/>
             <w:vAlign w:val="center"/>
           </w:tcPr>
           <w:p>
@@ -7204,7 +7038,6 @@
           <w:tcPr>
             <w:tcW w:w="1294" w:type="pct"/>
             <w:gridSpan w:val="8"/>
-            <w:shd w:val="clear" w:color="auto" w:fill="auto"/>
             <w:vAlign w:val="center"/>
           </w:tcPr>
           <w:p>
@@ -7235,7 +7068,6 @@
           <w:tcPr>
             <w:tcW w:w="1042" w:type="pct"/>
             <w:gridSpan w:val="11"/>
-            <w:shd w:val="clear" w:color="auto" w:fill="auto"/>
             <w:vAlign w:val="center"/>
           </w:tcPr>
           <w:p>
@@ -7299,7 +7131,6 @@
             <w:tcBorders>
               <w:right w:val="nil"/>
             </w:tcBorders>
-            <w:shd w:val="clear" w:color="auto" w:fill="auto"/>
             <w:vAlign w:val="center"/>
           </w:tcPr>
           <w:p>
@@ -7321,7 +7152,6 @@
             <w:tcBorders>
               <w:left w:val="nil"/>
             </w:tcBorders>
-            <w:shd w:val="clear" w:color="auto" w:fill="auto"/>
             <w:vAlign w:val="center"/>
           </w:tcPr>
           <w:p>
@@ -7506,6 +7336,14 @@
                 <w:lang w:val="en-CA"/>
               </w:rPr>
             </w:pPr>
+            <w:r>
+              <w:rPr>
+                <w:rFonts w:ascii="Arial" w:hAnsi="Arial" w:cs="Arial"/>
+                <w:sz w:val="24"/>
+                <w:lang w:val="en-CA"/>
+              </w:rPr>
+              <w:t>{{options_listing}}</w:t>
+            </w:r>
           </w:p>
         </w:tc>
       </w:tr>
@@ -7572,7 +7410,6 @@
         <w:tc>
           <w:tcPr>
             <w:tcW w:w="5000" w:type="pct"/>
-            <w:shd w:val="clear" w:color="auto" w:fill="auto"/>
           </w:tcPr>
           <w:p>
             <w:pPr>
@@ -7651,7 +7488,6 @@
         <w:tc>
           <w:tcPr>
             <w:tcW w:w="5000" w:type="pct"/>
-            <w:shd w:val="clear" w:color="auto" w:fill="auto"/>
           </w:tcPr>
           <w:p>
             <w:pPr>
@@ -7731,7 +7567,6 @@
         <w:tc>
           <w:tcPr>
             <w:tcW w:w="5000" w:type="pct"/>
-            <w:shd w:val="clear" w:color="auto" w:fill="auto"/>
           </w:tcPr>
           <w:p>
             <w:pPr>
@@ -7879,23 +7714,7 @@
                 <w:rFonts w:ascii="Arial" w:hAnsi="Arial" w:cs="Arial"/>
                 <w:lang w:val="en-CA"/>
               </w:rPr>
-              <w:t>{{</w:t>
-            </w:r>
-            <w:proofErr w:type="spellStart"/>
-            <w:r>
-              <w:rPr>
-                <w:rFonts w:ascii="Arial" w:hAnsi="Arial" w:cs="Arial"/>
-                <w:lang w:val="en-CA"/>
-              </w:rPr>
-              <w:t>cps_ep_check</w:t>
-            </w:r>
-            <w:proofErr w:type="spellEnd"/>
-            <w:r>
-              <w:rPr>
-                <w:rFonts w:ascii="Arial" w:hAnsi="Arial" w:cs="Arial"/>
-                <w:lang w:val="en-CA"/>
-              </w:rPr>
-              <w:t>}}</w:t>
+              <w:t>{{cps_ep_check}}</w:t>
             </w:r>
           </w:p>
         </w:tc>
@@ -7947,15 +7766,7 @@
                 <w:rFonts w:ascii="Arial" w:hAnsi="Arial" w:cs="Arial"/>
                 <w:lang w:val="en-CA"/>
               </w:rPr>
-              <w:t>{{</w:t>
-            </w:r>
-            <w:proofErr w:type="spellStart"/>
-            <w:r>
-              <w:rPr>
-                <w:rFonts w:ascii="Arial" w:hAnsi="Arial" w:cs="Arial"/>
-                <w:lang w:val="en-CA"/>
-              </w:rPr>
-              <w:t>cps_none</w:t>
+              <w:t>{{cps_none</w:t>
             </w:r>
             <w:r>
               <w:rPr>
@@ -7964,7 +7775,6 @@
               </w:rPr>
               <w:t>_check</w:t>
             </w:r>
-            <w:proofErr w:type="spellEnd"/>
             <w:r>
               <w:rPr>
                 <w:rFonts w:ascii="Arial" w:hAnsi="Arial" w:cs="Arial"/>
@@ -8081,25 +7891,7 @@
                 <w:b/>
                 <w:lang w:val="en-CA"/>
               </w:rPr>
-              <w:t>{{</w:t>
-            </w:r>
-            <w:proofErr w:type="spellStart"/>
-            <w:r>
-              <w:rPr>
-                <w:rFonts w:ascii="Arial" w:hAnsi="Arial" w:cs="Arial"/>
-                <w:b/>
-                <w:lang w:val="en-CA"/>
-              </w:rPr>
-              <w:t>plc_b&amp;r_check</w:t>
-            </w:r>
-            <w:proofErr w:type="spellEnd"/>
-            <w:r>
-              <w:rPr>
-                <w:rFonts w:ascii="Arial" w:hAnsi="Arial" w:cs="Arial"/>
-                <w:b/>
-                <w:lang w:val="en-CA"/>
-              </w:rPr>
-              <w:t>}}</w:t>
+              <w:t>{{plc_b&amp;r_check}}</w:t>
             </w:r>
           </w:p>
         </w:tc>
@@ -8157,27 +7949,7 @@
                 <w:bCs/>
                 <w:lang w:val="en-CA"/>
               </w:rPr>
-              <w:t>{{</w:t>
-            </w:r>
-            <w:proofErr w:type="spellStart"/>
-            <w:r>
-              <w:rPr>
-                <w:rFonts w:ascii="Arial" w:hAnsi="Arial" w:cs="Arial"/>
-                <w:b/>
-                <w:bCs/>
-                <w:lang w:val="en-CA"/>
-              </w:rPr>
-              <w:t>plc_allenb_check</w:t>
-            </w:r>
-            <w:proofErr w:type="spellEnd"/>
-            <w:r>
-              <w:rPr>
-                <w:rFonts w:ascii="Arial" w:hAnsi="Arial" w:cs="Arial"/>
-                <w:b/>
-                <w:bCs/>
-                <w:lang w:val="en-CA"/>
-              </w:rPr>
-              <w:t>}}</w:t>
+              <w:t>{{plc_allenb_check}}</w:t>
             </w:r>
           </w:p>
         </w:tc>
@@ -8258,27 +8030,7 @@
                 <w:bCs/>
                 <w:lang w:val="en-CA"/>
               </w:rPr>
-              <w:t>{{</w:t>
-            </w:r>
-            <w:proofErr w:type="spellStart"/>
-            <w:r>
-              <w:rPr>
-                <w:rFonts w:ascii="Arial" w:hAnsi="Arial" w:cs="Arial"/>
-                <w:b/>
-                <w:bCs/>
-                <w:lang w:val="en-CA"/>
-              </w:rPr>
-              <w:t>plc_compactl_check</w:t>
-            </w:r>
-            <w:proofErr w:type="spellEnd"/>
-            <w:r>
-              <w:rPr>
-                <w:rFonts w:ascii="Arial" w:hAnsi="Arial" w:cs="Arial"/>
-                <w:b/>
-                <w:bCs/>
-                <w:lang w:val="en-CA"/>
-              </w:rPr>
-              <w:t>}}</w:t>
+              <w:t>{{plc_compactl_check}}</w:t>
             </w:r>
           </w:p>
         </w:tc>
@@ -8337,27 +8089,7 @@
                 <w:bCs/>
                 <w:lang w:val="en-CA"/>
               </w:rPr>
-              <w:t>{{</w:t>
-            </w:r>
-            <w:proofErr w:type="spellStart"/>
-            <w:r>
-              <w:rPr>
-                <w:rFonts w:ascii="Arial" w:hAnsi="Arial" w:cs="Arial"/>
-                <w:b/>
-                <w:bCs/>
-                <w:lang w:val="en-CA"/>
-              </w:rPr>
-              <w:t>plc_controll_check</w:t>
-            </w:r>
-            <w:proofErr w:type="spellEnd"/>
-            <w:r>
-              <w:rPr>
-                <w:rFonts w:ascii="Arial" w:hAnsi="Arial" w:cs="Arial"/>
-                <w:b/>
-                <w:bCs/>
-                <w:lang w:val="en-CA"/>
-              </w:rPr>
-              <w:t>}}</w:t>
+              <w:t>{{plc_controll_check}}</w:t>
             </w:r>
           </w:p>
         </w:tc>
@@ -8544,23 +8276,7 @@
                 <w:rFonts w:ascii="Arial" w:hAnsi="Arial" w:cs="Arial"/>
                 <w:lang w:val="en-CA"/>
               </w:rPr>
-              <w:t>{{</w:t>
-            </w:r>
-            <w:proofErr w:type="spellStart"/>
-            <w:r>
-              <w:rPr>
-                <w:rFonts w:ascii="Arial" w:hAnsi="Arial" w:cs="Arial"/>
-                <w:lang w:val="en-CA"/>
-              </w:rPr>
-              <w:t>hmi_allenb_check</w:t>
-            </w:r>
-            <w:proofErr w:type="spellEnd"/>
-            <w:r>
-              <w:rPr>
-                <w:rFonts w:ascii="Arial" w:hAnsi="Arial" w:cs="Arial"/>
-                <w:lang w:val="en-CA"/>
-              </w:rPr>
-              <w:t>}}</w:t>
+              <w:t>{{hmi_allenb_check}}</w:t>
             </w:r>
           </w:p>
         </w:tc>
@@ -8778,23 +8494,7 @@
                 <w:rFonts w:ascii="Arial" w:hAnsi="Arial" w:cs="Arial"/>
                 <w:lang w:val="en-CA"/>
               </w:rPr>
-              <w:t>{{</w:t>
-            </w:r>
-            <w:proofErr w:type="spellStart"/>
-            <w:r>
-              <w:rPr>
-                <w:rFonts w:ascii="Arial" w:hAnsi="Arial" w:cs="Arial"/>
-                <w:lang w:val="en-CA"/>
-              </w:rPr>
-              <w:t>hmi_b&amp;r_check</w:t>
-            </w:r>
-            <w:proofErr w:type="spellEnd"/>
-            <w:r>
-              <w:rPr>
-                <w:rFonts w:ascii="Arial" w:hAnsi="Arial" w:cs="Arial"/>
-                <w:lang w:val="en-CA"/>
-              </w:rPr>
-              <w:t>}}</w:t>
+              <w:t>{{hmi_b&amp;r_check}}</w:t>
             </w:r>
           </w:p>
         </w:tc>
@@ -8850,25 +8550,7 @@
                 <w:b/>
                 <w:lang w:val="en-CA"/>
               </w:rPr>
-              <w:t>{{</w:t>
-            </w:r>
-            <w:proofErr w:type="spellStart"/>
-            <w:r>
-              <w:rPr>
-                <w:rFonts w:ascii="Arial" w:hAnsi="Arial" w:cs="Arial"/>
-                <w:b/>
-                <w:lang w:val="en-CA"/>
-              </w:rPr>
-              <w:t>hmi_pc_check</w:t>
-            </w:r>
-            <w:proofErr w:type="spellEnd"/>
-            <w:r>
-              <w:rPr>
-                <w:rFonts w:ascii="Arial" w:hAnsi="Arial" w:cs="Arial"/>
-                <w:b/>
-                <w:lang w:val="en-CA"/>
-              </w:rPr>
-              <w:t>}}</w:t>
+              <w:t>{{hmi_pc_check}}</w:t>
             </w:r>
           </w:p>
         </w:tc>
@@ -9235,23 +8917,7 @@
                 <w:rFonts w:ascii="Arial" w:hAnsi="Arial" w:cs="Arial"/>
                 <w:lang w:val="en-CA"/>
               </w:rPr>
-              <w:t>{{</w:t>
-            </w:r>
-            <w:proofErr w:type="spellStart"/>
-            <w:r>
-              <w:rPr>
-                <w:rFonts w:ascii="Arial" w:hAnsi="Arial" w:cs="Arial"/>
-                <w:lang w:val="en-CA"/>
-              </w:rPr>
-              <w:t>lan_e_check</w:t>
-            </w:r>
-            <w:proofErr w:type="spellEnd"/>
-            <w:r>
-              <w:rPr>
-                <w:rFonts w:ascii="Arial" w:hAnsi="Arial" w:cs="Arial"/>
-                <w:lang w:val="en-CA"/>
-              </w:rPr>
-              <w:t>}}</w:t>
+              <w:t>{{lan_e_check}}</w:t>
             </w:r>
           </w:p>
         </w:tc>
@@ -9305,23 +8971,7 @@
                 <w:rFonts w:ascii="Arial" w:hAnsi="Arial" w:cs="Arial"/>
                 <w:lang w:val="en-CA"/>
               </w:rPr>
-              <w:t>{{</w:t>
-            </w:r>
-            <w:proofErr w:type="spellStart"/>
-            <w:r>
-              <w:rPr>
-                <w:rFonts w:ascii="Arial" w:hAnsi="Arial" w:cs="Arial"/>
-                <w:lang w:val="en-CA"/>
-              </w:rPr>
-              <w:t>lan_f_check</w:t>
-            </w:r>
-            <w:proofErr w:type="spellEnd"/>
-            <w:r>
-              <w:rPr>
-                <w:rFonts w:ascii="Arial" w:hAnsi="Arial" w:cs="Arial"/>
-                <w:lang w:val="en-CA"/>
-              </w:rPr>
-              <w:t>}}</w:t>
+              <w:t>{{lan_f_check}}</w:t>
             </w:r>
           </w:p>
         </w:tc>
@@ -10126,23 +9776,7 @@
                 <w:rFonts w:ascii="Arial" w:hAnsi="Arial" w:cs="Arial"/>
                 <w:lang w:val="en-CA"/>
               </w:rPr>
-              <w:t>{{</w:t>
-            </w:r>
-            <w:proofErr w:type="spellStart"/>
-            <w:r>
-              <w:rPr>
-                <w:rFonts w:ascii="Arial" w:hAnsi="Arial" w:cs="Arial"/>
-                <w:lang w:val="en-CA"/>
-              </w:rPr>
-              <w:t>cpp_fixed_check</w:t>
-            </w:r>
-            <w:proofErr w:type="spellEnd"/>
-            <w:r>
-              <w:rPr>
-                <w:rFonts w:ascii="Arial" w:hAnsi="Arial" w:cs="Arial"/>
-                <w:lang w:val="en-CA"/>
-              </w:rPr>
-              <w:t>}}</w:t>
+              <w:t>{{cpp_fixed_check}}</w:t>
             </w:r>
           </w:p>
         </w:tc>
@@ -10251,23 +9885,7 @@
                 <w:rFonts w:ascii="Arial" w:hAnsi="Arial" w:cs="Arial"/>
                 <w:lang w:val="en-CA"/>
               </w:rPr>
-              <w:t>{{</w:t>
-            </w:r>
-            <w:proofErr w:type="spellStart"/>
-            <w:r>
-              <w:rPr>
-                <w:rFonts w:ascii="Arial" w:hAnsi="Arial" w:cs="Arial"/>
-                <w:lang w:val="en-CA"/>
-              </w:rPr>
-              <w:t>blt_none_check</w:t>
-            </w:r>
-            <w:proofErr w:type="spellEnd"/>
-            <w:r>
-              <w:rPr>
-                <w:rFonts w:ascii="Arial" w:hAnsi="Arial" w:cs="Arial"/>
-                <w:lang w:val="en-CA"/>
-              </w:rPr>
-              <w:t>}}</w:t>
+              <w:t>{{blt_none_check}}</w:t>
             </w:r>
           </w:p>
         </w:tc>
@@ -10361,23 +9979,7 @@
                 <w:rFonts w:ascii="Arial" w:hAnsi="Arial" w:cs="Arial"/>
                 <w:lang w:val="en-CA"/>
               </w:rPr>
-              <w:t>{{</w:t>
-            </w:r>
-            <w:proofErr w:type="spellStart"/>
-            <w:r>
-              <w:rPr>
-                <w:rFonts w:ascii="Arial" w:hAnsi="Arial" w:cs="Arial"/>
-                <w:lang w:val="en-CA"/>
-              </w:rPr>
-              <w:t>blt_red_check</w:t>
-            </w:r>
-            <w:proofErr w:type="spellEnd"/>
-            <w:r>
-              <w:rPr>
-                <w:rFonts w:ascii="Arial" w:hAnsi="Arial" w:cs="Arial"/>
-                <w:lang w:val="en-CA"/>
-              </w:rPr>
-              <w:t>}}</w:t>
+              <w:t>{{blt_red_check}}</w:t>
             </w:r>
           </w:p>
         </w:tc>
@@ -10430,23 +10032,7 @@
                 <w:rFonts w:ascii="Arial" w:hAnsi="Arial" w:cs="Arial"/>
                 <w:lang w:val="en-CA"/>
               </w:rPr>
-              <w:t>{{</w:t>
-            </w:r>
-            <w:proofErr w:type="spellStart"/>
-            <w:r>
-              <w:rPr>
-                <w:rFonts w:ascii="Arial" w:hAnsi="Arial" w:cs="Arial"/>
-                <w:lang w:val="en-CA"/>
-              </w:rPr>
-              <w:t>blt_green_check</w:t>
-            </w:r>
-            <w:proofErr w:type="spellEnd"/>
-            <w:r>
-              <w:rPr>
-                <w:rFonts w:ascii="Arial" w:hAnsi="Arial" w:cs="Arial"/>
-                <w:lang w:val="en-CA"/>
-              </w:rPr>
-              <w:t>}}</w:t>
+              <w:t>{{blt_green_check}}</w:t>
             </w:r>
           </w:p>
         </w:tc>
@@ -10499,23 +10085,7 @@
                 <w:rFonts w:ascii="Arial" w:hAnsi="Arial" w:cs="Arial"/>
                 <w:lang w:val="en-CA"/>
               </w:rPr>
-              <w:t>{{</w:t>
-            </w:r>
-            <w:proofErr w:type="spellStart"/>
-            <w:r>
-              <w:rPr>
-                <w:rFonts w:ascii="Arial" w:hAnsi="Arial" w:cs="Arial"/>
-                <w:lang w:val="en-CA"/>
-              </w:rPr>
-              <w:t>blt_yellow_check</w:t>
-            </w:r>
-            <w:proofErr w:type="spellEnd"/>
-            <w:r>
-              <w:rPr>
-                <w:rFonts w:ascii="Arial" w:hAnsi="Arial" w:cs="Arial"/>
-                <w:lang w:val="en-CA"/>
-              </w:rPr>
-              <w:t>}}</w:t>
+              <w:t>{{blt_yellow_check}}</w:t>
             </w:r>
           </w:p>
         </w:tc>
@@ -10591,23 +10161,7 @@
                 <w:rFonts w:ascii="Arial" w:hAnsi="Arial" w:cs="Arial"/>
                 <w:lang w:val="en-CA"/>
               </w:rPr>
-              <w:t>{{</w:t>
-            </w:r>
-            <w:proofErr w:type="spellStart"/>
-            <w:r>
-              <w:rPr>
-                <w:rFonts w:ascii="Arial" w:hAnsi="Arial" w:cs="Arial"/>
-                <w:lang w:val="en-CA"/>
-              </w:rPr>
-              <w:t>blt_audible_check</w:t>
-            </w:r>
-            <w:proofErr w:type="spellEnd"/>
-            <w:r>
-              <w:rPr>
-                <w:rFonts w:ascii="Arial" w:hAnsi="Arial" w:cs="Arial"/>
-                <w:lang w:val="en-CA"/>
-              </w:rPr>
-              <w:t>}}</w:t>
+              <w:t>{{blt_audible_check}}</w:t>
             </w:r>
           </w:p>
         </w:tc>
@@ -11038,10 +10592,10 @@
                   <v:path o:extrusionok="f" gradientshapeok="t" o:connecttype="rect"/>
                   <o:lock v:ext="edit" aspectratio="t"/>
                 </v:shapetype>
-                <v:shape id="_x0000_i1025" type="#_x0000_t75" style="width:77.5pt;height:51pt" o:ole="">
+                <v:shape id="_x0000_i1025" type="#_x0000_t75" style="width:77.65pt;height:50.7pt" o:ole="">
                   <v:imagedata r:id="rId8" o:title=""/>
                 </v:shape>
-                <o:OLEObject Type="Embed" ProgID="Word.Document.12" ShapeID="_x0000_i1025" DrawAspect="Icon" ObjectID="_1762675230" r:id="rId9">
+                <o:OLEObject Type="Embed" ProgID="Word.Document.12" ShapeID="_x0000_i1025" DrawAspect="Icon" ObjectID="_1810218364" r:id="rId9">
                   <o:FieldCodes>\s</o:FieldCodes>
                 </o:OLEObject>
               </w:object>
@@ -12997,7 +12551,6 @@
           <w:tcPr>
             <w:tcW w:w="1157" w:type="pct"/>
             <w:gridSpan w:val="2"/>
-            <w:shd w:val="clear" w:color="auto" w:fill="auto"/>
             <w:vAlign w:val="center"/>
           </w:tcPr>
           <w:p>
@@ -13026,7 +12579,6 @@
         <w:tc>
           <w:tcPr>
             <w:tcW w:w="542" w:type="pct"/>
-            <w:shd w:val="clear" w:color="auto" w:fill="auto"/>
             <w:vAlign w:val="center"/>
           </w:tcPr>
           <w:p>
@@ -13090,7 +12642,6 @@
           <w:tcPr>
             <w:tcW w:w="2836" w:type="pct"/>
             <w:gridSpan w:val="6"/>
-            <w:shd w:val="clear" w:color="auto" w:fill="auto"/>
             <w:vAlign w:val="center"/>
           </w:tcPr>
           <w:p>
@@ -20276,7 +19827,6 @@
         <w:tc>
           <w:tcPr>
             <w:tcW w:w="667" w:type="pct"/>
-            <w:shd w:val="clear" w:color="auto" w:fill="auto"/>
             <w:vAlign w:val="center"/>
           </w:tcPr>
           <w:p>
@@ -20301,7 +19851,6 @@
         <w:tc>
           <w:tcPr>
             <w:tcW w:w="665" w:type="pct"/>
-            <w:shd w:val="clear" w:color="auto" w:fill="auto"/>
             <w:vAlign w:val="center"/>
           </w:tcPr>
           <w:p>
@@ -21803,7 +21352,6 @@
           <w:tcPr>
             <w:tcW w:w="677" w:type="pct"/>
             <w:vMerge w:val="restart"/>
-            <w:shd w:val="clear" w:color="auto" w:fill="auto"/>
             <w:vAlign w:val="center"/>
           </w:tcPr>
           <w:p>
@@ -21855,7 +21403,6 @@
           <w:tcPr>
             <w:tcW w:w="1239" w:type="pct"/>
             <w:gridSpan w:val="5"/>
-            <w:shd w:val="clear" w:color="auto" w:fill="auto"/>
             <w:vAlign w:val="center"/>
           </w:tcPr>
           <w:p>
@@ -21907,7 +21454,6 @@
           <w:tcPr>
             <w:tcW w:w="1851" w:type="pct"/>
             <w:gridSpan w:val="9"/>
-            <w:shd w:val="clear" w:color="auto" w:fill="auto"/>
             <w:vAlign w:val="center"/>
           </w:tcPr>
           <w:p>
@@ -21970,7 +21516,6 @@
           <w:tcPr>
             <w:tcW w:w="677" w:type="pct"/>
             <w:vMerge/>
-            <w:shd w:val="clear" w:color="auto" w:fill="auto"/>
             <w:vAlign w:val="center"/>
           </w:tcPr>
           <w:p>
@@ -21990,7 +21535,6 @@
           <w:tcPr>
             <w:tcW w:w="1239" w:type="pct"/>
             <w:gridSpan w:val="5"/>
-            <w:shd w:val="clear" w:color="auto" w:fill="auto"/>
             <w:vAlign w:val="center"/>
           </w:tcPr>
           <w:p>
@@ -22040,7 +21584,6 @@
           <w:tcPr>
             <w:tcW w:w="1851" w:type="pct"/>
             <w:gridSpan w:val="9"/>
-            <w:shd w:val="clear" w:color="auto" w:fill="auto"/>
             <w:vAlign w:val="center"/>
           </w:tcPr>
           <w:p>
@@ -22125,7 +21668,6 @@
           <w:tcPr>
             <w:tcW w:w="677" w:type="pct"/>
             <w:vMerge/>
-            <w:shd w:val="clear" w:color="auto" w:fill="auto"/>
             <w:vAlign w:val="center"/>
           </w:tcPr>
           <w:p>
@@ -22145,7 +21687,6 @@
           <w:tcPr>
             <w:tcW w:w="1239" w:type="pct"/>
             <w:gridSpan w:val="5"/>
-            <w:shd w:val="clear" w:color="auto" w:fill="auto"/>
             <w:vAlign w:val="center"/>
           </w:tcPr>
           <w:p>
@@ -22195,7 +21736,6 @@
           <w:tcPr>
             <w:tcW w:w="1851" w:type="pct"/>
             <w:gridSpan w:val="9"/>
-            <w:shd w:val="clear" w:color="auto" w:fill="auto"/>
             <w:vAlign w:val="center"/>
           </w:tcPr>
           <w:p>
@@ -22262,7 +21802,6 @@
           <w:tcPr>
             <w:tcW w:w="677" w:type="pct"/>
             <w:vMerge/>
-            <w:shd w:val="clear" w:color="auto" w:fill="auto"/>
             <w:vAlign w:val="center"/>
           </w:tcPr>
           <w:p>
@@ -22282,7 +21821,6 @@
           <w:tcPr>
             <w:tcW w:w="1239" w:type="pct"/>
             <w:gridSpan w:val="5"/>
-            <w:shd w:val="clear" w:color="auto" w:fill="auto"/>
             <w:vAlign w:val="center"/>
           </w:tcPr>
           <w:p>
@@ -22364,7 +21902,6 @@
           <w:tcPr>
             <w:tcW w:w="1851" w:type="pct"/>
             <w:gridSpan w:val="9"/>
-            <w:shd w:val="clear" w:color="auto" w:fill="auto"/>
             <w:vAlign w:val="center"/>
           </w:tcPr>
           <w:p>
@@ -22420,7 +21957,6 @@
           <w:tcPr>
             <w:tcW w:w="677" w:type="pct"/>
             <w:vMerge/>
-            <w:shd w:val="clear" w:color="auto" w:fill="auto"/>
             <w:vAlign w:val="center"/>
           </w:tcPr>
           <w:p>
@@ -22440,7 +21976,6 @@
           <w:tcPr>
             <w:tcW w:w="1239" w:type="pct"/>
             <w:gridSpan w:val="5"/>
-            <w:shd w:val="clear" w:color="auto" w:fill="auto"/>
             <w:vAlign w:val="center"/>
           </w:tcPr>
           <w:p>
@@ -22518,7 +22053,6 @@
           <w:tcPr>
             <w:tcW w:w="677" w:type="pct"/>
             <w:vMerge w:val="restart"/>
-            <w:shd w:val="clear" w:color="auto" w:fill="auto"/>
             <w:vAlign w:val="center"/>
           </w:tcPr>
           <w:p>
@@ -22645,7 +22179,6 @@
           <w:tcPr>
             <w:tcW w:w="677" w:type="pct"/>
             <w:vMerge/>
-            <w:shd w:val="clear" w:color="auto" w:fill="auto"/>
             <w:vAlign w:val="center"/>
           </w:tcPr>
           <w:p>
@@ -22888,7 +22421,6 @@
           <w:tcPr>
             <w:tcW w:w="677" w:type="pct"/>
             <w:vMerge/>
-            <w:shd w:val="clear" w:color="auto" w:fill="auto"/>
             <w:vAlign w:val="center"/>
           </w:tcPr>
           <w:p>
@@ -23121,7 +22653,6 @@
           <w:tcPr>
             <w:tcW w:w="677" w:type="pct"/>
             <w:vMerge/>
-            <w:shd w:val="clear" w:color="auto" w:fill="auto"/>
             <w:vAlign w:val="center"/>
           </w:tcPr>
           <w:p>
@@ -23285,7 +22816,6 @@
           <w:tcPr>
             <w:tcW w:w="677" w:type="pct"/>
             <w:vMerge/>
-            <w:shd w:val="clear" w:color="auto" w:fill="auto"/>
             <w:vAlign w:val="center"/>
           </w:tcPr>
           <w:p>
@@ -23376,7 +22906,6 @@
           <w:tcPr>
             <w:tcW w:w="677" w:type="pct"/>
             <w:vMerge/>
-            <w:shd w:val="clear" w:color="auto" w:fill="auto"/>
             <w:vAlign w:val="center"/>
           </w:tcPr>
           <w:p>
@@ -23472,7 +23001,6 @@
         <w:tc>
           <w:tcPr>
             <w:tcW w:w="677" w:type="pct"/>
-            <w:shd w:val="clear" w:color="auto" w:fill="auto"/>
             <w:vAlign w:val="center"/>
           </w:tcPr>
           <w:p>
@@ -23501,7 +23029,6 @@
         <w:tc>
           <w:tcPr>
             <w:tcW w:w="412" w:type="pct"/>
-            <w:shd w:val="clear" w:color="auto" w:fill="auto"/>
             <w:vAlign w:val="center"/>
           </w:tcPr>
           <w:p>
@@ -23556,7 +23083,6 @@
           <w:tcPr>
             <w:tcW w:w="478" w:type="pct"/>
             <w:gridSpan w:val="2"/>
-            <w:shd w:val="clear" w:color="auto" w:fill="auto"/>
             <w:vAlign w:val="center"/>
           </w:tcPr>
           <w:p>
@@ -23623,7 +23149,6 @@
           <w:tcPr>
             <w:tcW w:w="500" w:type="pct"/>
             <w:gridSpan w:val="2"/>
-            <w:shd w:val="clear" w:color="auto" w:fill="auto"/>
             <w:vAlign w:val="center"/>
           </w:tcPr>
           <w:p>
@@ -23684,7 +23209,6 @@
           <w:tcPr>
             <w:tcW w:w="786" w:type="pct"/>
             <w:gridSpan w:val="4"/>
-            <w:shd w:val="clear" w:color="auto" w:fill="auto"/>
             <w:vAlign w:val="center"/>
           </w:tcPr>
           <w:p>
@@ -23761,7 +23285,6 @@
           <w:tcPr>
             <w:tcW w:w="677" w:type="pct"/>
             <w:vMerge w:val="restart"/>
-            <w:shd w:val="clear" w:color="auto" w:fill="auto"/>
             <w:vAlign w:val="center"/>
           </w:tcPr>
           <w:p>
@@ -23813,7 +23336,6 @@
           <w:tcPr>
             <w:tcW w:w="2324" w:type="pct"/>
             <w:gridSpan w:val="10"/>
-            <w:shd w:val="clear" w:color="auto" w:fill="auto"/>
             <w:vAlign w:val="center"/>
           </w:tcPr>
           <w:p>
@@ -23916,7 +23438,6 @@
           <w:tcPr>
             <w:tcW w:w="677" w:type="pct"/>
             <w:vMerge/>
-            <w:shd w:val="clear" w:color="auto" w:fill="auto"/>
             <w:vAlign w:val="center"/>
           </w:tcPr>
           <w:p>
@@ -23936,7 +23457,6 @@
           <w:tcPr>
             <w:tcW w:w="2324" w:type="pct"/>
             <w:gridSpan w:val="10"/>
-            <w:shd w:val="clear" w:color="auto" w:fill="auto"/>
             <w:vAlign w:val="center"/>
           </w:tcPr>
           <w:p>
@@ -24041,7 +23561,6 @@
           <w:tcPr>
             <w:tcW w:w="677" w:type="pct"/>
             <w:vMerge/>
-            <w:shd w:val="clear" w:color="auto" w:fill="auto"/>
             <w:vAlign w:val="center"/>
           </w:tcPr>
           <w:p>
@@ -24061,7 +23580,6 @@
           <w:tcPr>
             <w:tcW w:w="2324" w:type="pct"/>
             <w:gridSpan w:val="10"/>
-            <w:shd w:val="clear" w:color="auto" w:fill="auto"/>
             <w:vAlign w:val="center"/>
           </w:tcPr>
           <w:p>
@@ -24163,7 +23681,6 @@
           <w:tcPr>
             <w:tcW w:w="677" w:type="pct"/>
             <w:vMerge/>
-            <w:shd w:val="clear" w:color="auto" w:fill="auto"/>
             <w:vAlign w:val="center"/>
           </w:tcPr>
           <w:p>
@@ -24183,7 +23700,6 @@
           <w:tcPr>
             <w:tcW w:w="2324" w:type="pct"/>
             <w:gridSpan w:val="10"/>
-            <w:shd w:val="clear" w:color="auto" w:fill="auto"/>
             <w:vAlign w:val="center"/>
           </w:tcPr>
           <w:p>
@@ -24287,7 +23803,6 @@
           <w:tcPr>
             <w:tcW w:w="677" w:type="pct"/>
             <w:vMerge/>
-            <w:shd w:val="clear" w:color="auto" w:fill="auto"/>
             <w:vAlign w:val="center"/>
           </w:tcPr>
           <w:p>
@@ -24307,7 +23822,6 @@
           <w:tcPr>
             <w:tcW w:w="2324" w:type="pct"/>
             <w:gridSpan w:val="10"/>
-            <w:shd w:val="clear" w:color="auto" w:fill="auto"/>
             <w:vAlign w:val="center"/>
           </w:tcPr>
           <w:p>
@@ -24430,7 +23944,6 @@
           <w:tcPr>
             <w:tcW w:w="677" w:type="pct"/>
             <w:vMerge w:val="restart"/>
-            <w:shd w:val="clear" w:color="auto" w:fill="auto"/>
             <w:vAlign w:val="center"/>
           </w:tcPr>
           <w:p>
@@ -24459,7 +23972,6 @@
         <w:tc>
           <w:tcPr>
             <w:tcW w:w="412" w:type="pct"/>
-            <w:shd w:val="clear" w:color="auto" w:fill="auto"/>
             <w:vAlign w:val="center"/>
           </w:tcPr>
           <w:p>
@@ -24488,7 +24000,6 @@
           <w:tcPr>
             <w:tcW w:w="460" w:type="pct"/>
             <w:gridSpan w:val="3"/>
-            <w:shd w:val="clear" w:color="auto" w:fill="auto"/>
             <w:vAlign w:val="center"/>
           </w:tcPr>
           <w:p>
@@ -24674,7 +24185,6 @@
           <w:tcPr>
             <w:tcW w:w="677" w:type="pct"/>
             <w:vMerge/>
-            <w:shd w:val="clear" w:color="auto" w:fill="auto"/>
             <w:vAlign w:val="center"/>
           </w:tcPr>
           <w:p>
@@ -24694,7 +24204,6 @@
         <w:tc>
           <w:tcPr>
             <w:tcW w:w="412" w:type="pct"/>
-            <w:shd w:val="clear" w:color="auto" w:fill="auto"/>
             <w:vAlign w:val="center"/>
           </w:tcPr>
           <w:p>
@@ -24790,7 +24299,6 @@
         <w:tc>
           <w:tcPr>
             <w:tcW w:w="367" w:type="pct"/>
-            <w:shd w:val="clear" w:color="auto" w:fill="auto"/>
             <w:vAlign w:val="center"/>
           </w:tcPr>
           <w:p>
@@ -25155,7 +24663,21 @@
                 <w:rFonts w:ascii="Arial" w:hAnsi="Arial" w:cs="Arial"/>
                 <w:lang w:val="en-CA"/>
               </w:rPr>
-              <w:t>{{lb_</w:t>
+              <w:t>{{l</w:t>
+            </w:r>
+            <w:r>
+              <w:rPr>
+                <w:rFonts w:ascii="Arial" w:hAnsi="Arial" w:cs="Arial"/>
+                <w:lang w:val="en-CA"/>
+              </w:rPr>
+              <w:t>f</w:t>
+            </w:r>
+            <w:r>
+              <w:rPr>
+                <w:rFonts w:ascii="Arial" w:hAnsi="Arial" w:cs="Arial"/>
+                <w:lang w:val="en-CA"/>
+              </w:rPr>
+              <w:t>_</w:t>
             </w:r>
             <w:r>
               <w:rPr>
@@ -25248,7 +24770,6 @@
           <w:tcPr>
             <w:tcW w:w="1089" w:type="pct"/>
             <w:gridSpan w:val="2"/>
-            <w:shd w:val="clear" w:color="auto" w:fill="auto"/>
             <w:vAlign w:val="center"/>
           </w:tcPr>
           <w:p>
@@ -25279,7 +24800,6 @@
           <w:tcPr>
             <w:tcW w:w="1658" w:type="pct"/>
             <w:gridSpan w:val="7"/>
-            <w:shd w:val="clear" w:color="auto" w:fill="auto"/>
             <w:vAlign w:val="center"/>
           </w:tcPr>
           <w:p>
@@ -25297,7 +24817,6 @@
           <w:tcPr>
             <w:tcW w:w="465" w:type="pct"/>
             <w:gridSpan w:val="3"/>
-            <w:shd w:val="clear" w:color="auto" w:fill="auto"/>
             <w:vAlign w:val="center"/>
           </w:tcPr>
           <w:p>
@@ -25723,7 +25242,6 @@
           <w:tcPr>
             <w:tcW w:w="677" w:type="pct"/>
             <w:vMerge w:val="restart"/>
-            <w:shd w:val="clear" w:color="auto" w:fill="auto"/>
             <w:vAlign w:val="center"/>
           </w:tcPr>
           <w:p>
@@ -25896,7 +25414,6 @@
           <w:tcPr>
             <w:tcW w:w="750" w:type="pct"/>
             <w:gridSpan w:val="2"/>
-            <w:shd w:val="clear" w:color="auto" w:fill="auto"/>
             <w:vAlign w:val="center"/>
           </w:tcPr>
           <w:p>
@@ -25953,7 +25470,6 @@
             <w:tcBorders>
               <w:bottom w:val="single" w:sz="4" w:space="0" w:color="auto"/>
             </w:tcBorders>
-            <w:shd w:val="clear" w:color="auto" w:fill="auto"/>
             <w:vAlign w:val="center"/>
           </w:tcPr>
           <w:p>
@@ -26069,7 +25585,6 @@
           <w:tcPr>
             <w:tcW w:w="677" w:type="pct"/>
             <w:vMerge/>
-            <w:shd w:val="clear" w:color="auto" w:fill="auto"/>
             <w:vAlign w:val="center"/>
           </w:tcPr>
           <w:p>
@@ -26189,7 +25704,6 @@
             <w:tcBorders>
               <w:right w:val="single" w:sz="4" w:space="0" w:color="auto"/>
             </w:tcBorders>
-            <w:shd w:val="clear" w:color="auto" w:fill="auto"/>
             <w:vAlign w:val="center"/>
           </w:tcPr>
           <w:p>
@@ -26244,7 +25758,6 @@
           <w:tcPr>
             <w:tcW w:w="677" w:type="pct"/>
             <w:vMerge/>
-            <w:shd w:val="clear" w:color="auto" w:fill="auto"/>
             <w:vAlign w:val="center"/>
           </w:tcPr>
           <w:p>
@@ -26263,7 +25776,6 @@
         <w:tc>
           <w:tcPr>
             <w:tcW w:w="411" w:type="pct"/>
-            <w:shd w:val="clear" w:color="auto" w:fill="auto"/>
             <w:vAlign w:val="center"/>
           </w:tcPr>
           <w:p>
@@ -26314,7 +25826,6 @@
           <w:tcPr>
             <w:tcW w:w="750" w:type="pct"/>
             <w:gridSpan w:val="2"/>
-            <w:shd w:val="clear" w:color="auto" w:fill="auto"/>
             <w:vAlign w:val="center"/>
           </w:tcPr>
           <w:p>
@@ -26365,7 +25876,6 @@
             <w:tcBorders>
               <w:bottom w:val="single" w:sz="4" w:space="0" w:color="auto"/>
             </w:tcBorders>
-            <w:shd w:val="clear" w:color="auto" w:fill="auto"/>
             <w:vAlign w:val="center"/>
           </w:tcPr>
           <w:p>
@@ -26415,7 +25925,6 @@
             <w:tcBorders>
               <w:bottom w:val="single" w:sz="4" w:space="0" w:color="auto"/>
             </w:tcBorders>
-            <w:shd w:val="clear" w:color="auto" w:fill="auto"/>
             <w:vAlign w:val="center"/>
           </w:tcPr>
           <w:p>
@@ -26443,7 +25952,6 @@
           <w:tcPr>
             <w:tcW w:w="662" w:type="pct"/>
             <w:gridSpan w:val="4"/>
-            <w:shd w:val="clear" w:color="auto" w:fill="auto"/>
             <w:vAlign w:val="center"/>
           </w:tcPr>
           <w:p>
@@ -26468,7 +25976,6 @@
           <w:tcPr>
             <w:tcW w:w="677" w:type="pct"/>
             <w:vMerge/>
-            <w:shd w:val="clear" w:color="auto" w:fill="auto"/>
             <w:vAlign w:val="center"/>
           </w:tcPr>
           <w:p>
@@ -26488,7 +25995,6 @@
           <w:tcPr>
             <w:tcW w:w="1661" w:type="pct"/>
             <w:gridSpan w:val="6"/>
-            <w:shd w:val="clear" w:color="auto" w:fill="auto"/>
             <w:vAlign w:val="center"/>
           </w:tcPr>
           <w:p>
@@ -26539,7 +26045,6 @@
             <w:tcBorders>
               <w:bottom w:val="single" w:sz="4" w:space="0" w:color="auto"/>
             </w:tcBorders>
-            <w:shd w:val="clear" w:color="auto" w:fill="auto"/>
             <w:vAlign w:val="center"/>
           </w:tcPr>
           <w:p>
@@ -26585,7 +26090,6 @@
           <w:tcPr>
             <w:tcW w:w="662" w:type="pct"/>
             <w:gridSpan w:val="4"/>
-            <w:shd w:val="clear" w:color="auto" w:fill="auto"/>
             <w:vAlign w:val="center"/>
           </w:tcPr>
           <w:p>
@@ -26610,7 +26114,6 @@
           <w:tcPr>
             <w:tcW w:w="677" w:type="pct"/>
             <w:vMerge/>
-            <w:shd w:val="clear" w:color="auto" w:fill="auto"/>
             <w:vAlign w:val="center"/>
           </w:tcPr>
           <w:p>
@@ -26630,7 +26133,6 @@
           <w:tcPr>
             <w:tcW w:w="4323" w:type="pct"/>
             <w:gridSpan w:val="24"/>
-            <w:shd w:val="clear" w:color="auto" w:fill="auto"/>
             <w:vAlign w:val="center"/>
           </w:tcPr>
           <w:p>
@@ -26674,7 +26176,6 @@
         <w:tc>
           <w:tcPr>
             <w:tcW w:w="677" w:type="pct"/>
-            <w:shd w:val="clear" w:color="auto" w:fill="auto"/>
             <w:vAlign w:val="center"/>
           </w:tcPr>
           <w:p>
@@ -26899,7 +26400,6 @@
           <w:tcPr>
             <w:tcW w:w="677" w:type="pct"/>
             <w:vMerge w:val="restart"/>
-            <w:shd w:val="clear" w:color="auto" w:fill="auto"/>
             <w:vAlign w:val="center"/>
           </w:tcPr>
           <w:p>
@@ -27107,7 +26607,6 @@
           <w:tcPr>
             <w:tcW w:w="677" w:type="pct"/>
             <w:vMerge/>
-            <w:shd w:val="clear" w:color="auto" w:fill="auto"/>
             <w:vAlign w:val="center"/>
           </w:tcPr>
           <w:p>
@@ -27218,7 +26717,6 @@
           <w:tcPr>
             <w:tcW w:w="677" w:type="pct"/>
             <w:vMerge/>
-            <w:shd w:val="clear" w:color="auto" w:fill="auto"/>
             <w:vAlign w:val="center"/>
           </w:tcPr>
           <w:p>
@@ -27358,7 +26856,6 @@
           <w:tcPr>
             <w:tcW w:w="677" w:type="pct"/>
             <w:vMerge w:val="restart"/>
-            <w:shd w:val="clear" w:color="auto" w:fill="auto"/>
             <w:vAlign w:val="center"/>
           </w:tcPr>
           <w:p>
@@ -27492,7 +26989,6 @@
           <w:tcPr>
             <w:tcW w:w="677" w:type="pct"/>
             <w:vMerge/>
-            <w:shd w:val="clear" w:color="auto" w:fill="auto"/>
             <w:vAlign w:val="center"/>
           </w:tcPr>
           <w:p>
@@ -27665,7 +27161,6 @@
         <w:tc>
           <w:tcPr>
             <w:tcW w:w="458" w:type="pct"/>
-            <w:shd w:val="clear" w:color="auto" w:fill="auto"/>
             <w:vAlign w:val="center"/>
           </w:tcPr>
           <w:p>
@@ -28345,7 +27840,6 @@
         <w:tc>
           <w:tcPr>
             <w:tcW w:w="567" w:type="pct"/>
-            <w:shd w:val="clear" w:color="auto" w:fill="auto"/>
             <w:vAlign w:val="center"/>
           </w:tcPr>
           <w:p>
@@ -28938,7 +28432,6 @@
           <w:tcPr>
             <w:tcW w:w="594" w:type="pct"/>
             <w:gridSpan w:val="2"/>
-            <w:shd w:val="clear" w:color="auto" w:fill="auto"/>
             <w:vAlign w:val="center"/>
           </w:tcPr>
           <w:p>
@@ -29110,17 +28603,29 @@
             <w:pPr>
               <w:rPr>
                 <w:rFonts w:ascii="Arial" w:hAnsi="Arial" w:cs="Arial"/>
-                <w:sz w:val="24"/>
-                <w:szCs w:val="24"/>
-                <w:lang w:val="en-CA"/>
-              </w:rPr>
-            </w:pPr>
-            <w:r>
-              <w:rPr>
-                <w:rFonts w:ascii="Arial" w:hAnsi="Arial" w:cs="Arial"/>
-                <w:lang w:val="en-CA"/>
-              </w:rPr>
-              <w:t>{{c_sp_check}}</w:t>
+                <w:lang w:val="en-CA"/>
+              </w:rPr>
+            </w:pPr>
+            <w:r>
+              <w:rPr>
+                <w:rFonts w:ascii="Arial" w:hAnsi="Arial" w:cs="Arial"/>
+                <w:lang w:val="en-CA"/>
+              </w:rPr>
+              <w:t>{{c_s</w:t>
+            </w:r>
+            <w:r>
+              <w:rPr>
+                <w:rFonts w:ascii="Arial" w:hAnsi="Arial" w:cs="Arial"/>
+                <w:lang w:val="en-CA"/>
+              </w:rPr>
+              <w:t>h</w:t>
+            </w:r>
+            <w:r>
+              <w:rPr>
+                <w:rFonts w:ascii="Arial" w:hAnsi="Arial" w:cs="Arial"/>
+                <w:lang w:val="en-CA"/>
+              </w:rPr>
+              <w:t>_check}}</w:t>
             </w:r>
           </w:p>
         </w:tc>
@@ -29397,7 +28902,6 @@
           <w:tcPr>
             <w:tcW w:w="625" w:type="pct"/>
             <w:gridSpan w:val="2"/>
-            <w:shd w:val="clear" w:color="auto" w:fill="auto"/>
             <w:vAlign w:val="center"/>
           </w:tcPr>
           <w:p>
@@ -29422,7 +28926,6 @@
         <w:tc>
           <w:tcPr>
             <w:tcW w:w="699" w:type="pct"/>
-            <w:shd w:val="clear" w:color="auto" w:fill="auto"/>
             <w:vAlign w:val="center"/>
           </w:tcPr>
           <w:p>
@@ -31115,7 +30618,6 @@
           <w:tcPr>
             <w:tcW w:w="623" w:type="pct"/>
             <w:gridSpan w:val="3"/>
-            <w:shd w:val="clear" w:color="auto" w:fill="auto"/>
             <w:vAlign w:val="center"/>
           </w:tcPr>
           <w:p>
@@ -31141,7 +30643,6 @@
           <w:tcPr>
             <w:tcW w:w="708" w:type="pct"/>
             <w:gridSpan w:val="2"/>
-            <w:shd w:val="clear" w:color="auto" w:fill="auto"/>
             <w:vAlign w:val="center"/>
           </w:tcPr>
           <w:p>
@@ -34316,7 +33817,6 @@
           <w:tcPr>
             <w:tcW w:w="625" w:type="pct"/>
             <w:gridSpan w:val="4"/>
-            <w:shd w:val="clear" w:color="auto" w:fill="auto"/>
           </w:tcPr>
           <w:p>
             <w:pPr>
@@ -34341,7 +33841,6 @@
           <w:tcPr>
             <w:tcW w:w="625" w:type="pct"/>
             <w:gridSpan w:val="2"/>
-            <w:shd w:val="clear" w:color="auto" w:fill="auto"/>
           </w:tcPr>
           <w:p>
             <w:pPr>
@@ -35735,7 +35234,6 @@
         <w:tc>
           <w:tcPr>
             <w:tcW w:w="705" w:type="pct"/>
-            <w:shd w:val="clear" w:color="auto" w:fill="auto"/>
           </w:tcPr>
           <w:p>
             <w:pPr>
@@ -35983,7 +35481,7 @@
       <w:tr>
         <w:tc>
           <w:tcPr>
-            <w:tcW w:w="3835" w:type="pct"/>
+            <w:tcW w:w="3836" w:type="pct"/>
             <w:gridSpan w:val="19"/>
             <w:shd w:val="clear" w:color="auto" w:fill="E0E0E0"/>
             <w:vAlign w:val="center"/>
@@ -36001,7 +35499,6 @@
           <w:tcPr>
             <w:tcW w:w="582" w:type="pct"/>
             <w:gridSpan w:val="3"/>
-            <w:shd w:val="clear" w:color="auto" w:fill="auto"/>
             <w:vAlign w:val="center"/>
           </w:tcPr>
           <w:p>
@@ -36021,9 +35518,8 @@
         </w:tc>
         <w:tc>
           <w:tcPr>
-            <w:tcW w:w="583" w:type="pct"/>
+            <w:tcW w:w="582" w:type="pct"/>
             <w:gridSpan w:val="2"/>
-            <w:shd w:val="clear" w:color="auto" w:fill="auto"/>
             <w:vAlign w:val="center"/>
           </w:tcPr>
           <w:p>
@@ -36524,7 +36020,6 @@
           <w:tcPr>
             <w:tcW w:w="707" w:type="pct"/>
             <w:vMerge w:val="restart"/>
-            <w:shd w:val="clear" w:color="auto" w:fill="auto"/>
             <w:vAlign w:val="center"/>
           </w:tcPr>
           <w:p>
@@ -36557,7 +36052,6 @@
             <w:tcBorders>
               <w:bottom w:val="single" w:sz="4" w:space="0" w:color="auto"/>
             </w:tcBorders>
-            <w:shd w:val="clear" w:color="auto" w:fill="auto"/>
             <w:vAlign w:val="center"/>
           </w:tcPr>
           <w:p>
@@ -36588,7 +36082,6 @@
             <w:tcBorders>
               <w:bottom w:val="single" w:sz="4" w:space="0" w:color="auto"/>
             </w:tcBorders>
-            <w:shd w:val="clear" w:color="auto" w:fill="auto"/>
             <w:vAlign w:val="center"/>
           </w:tcPr>
           <w:p>
@@ -36820,7 +36313,6 @@
           <w:tcPr>
             <w:tcW w:w="707" w:type="pct"/>
             <w:vMerge/>
-            <w:shd w:val="clear" w:color="auto" w:fill="auto"/>
             <w:vAlign w:val="center"/>
           </w:tcPr>
           <w:p>
@@ -36843,7 +36335,6 @@
             <w:tcBorders>
               <w:bottom w:val="single" w:sz="4" w:space="0" w:color="auto"/>
             </w:tcBorders>
-            <w:shd w:val="clear" w:color="auto" w:fill="auto"/>
             <w:vAlign w:val="center"/>
           </w:tcPr>
           <w:p>
@@ -36874,7 +36365,6 @@
             <w:tcBorders>
               <w:bottom w:val="single" w:sz="4" w:space="0" w:color="auto"/>
             </w:tcBorders>
-            <w:shd w:val="clear" w:color="auto" w:fill="auto"/>
             <w:vAlign w:val="center"/>
           </w:tcPr>
           <w:p>
@@ -37022,7 +36512,6 @@
           <w:tcPr>
             <w:tcW w:w="707" w:type="pct"/>
             <w:vMerge/>
-            <w:shd w:val="clear" w:color="auto" w:fill="auto"/>
             <w:vAlign w:val="center"/>
           </w:tcPr>
           <w:p>
@@ -37045,7 +36534,6 @@
             <w:tcBorders>
               <w:bottom w:val="single" w:sz="4" w:space="0" w:color="auto"/>
             </w:tcBorders>
-            <w:shd w:val="clear" w:color="auto" w:fill="auto"/>
             <w:vAlign w:val="center"/>
           </w:tcPr>
           <w:p>
@@ -37074,7 +36562,6 @@
             <w:tcBorders>
               <w:bottom w:val="single" w:sz="4" w:space="0" w:color="auto"/>
             </w:tcBorders>
-            <w:shd w:val="clear" w:color="auto" w:fill="auto"/>
             <w:vAlign w:val="center"/>
           </w:tcPr>
           <w:p>
@@ -37173,46 +36660,23 @@
       <w:tr>
         <w:tc>
           <w:tcPr>
-            <w:tcW w:w="707" w:type="pct"/>
-            <w:shd w:val="clear" w:color="auto" w:fill="auto"/>
-            <w:vAlign w:val="center"/>
-          </w:tcPr>
-          <w:p>
-            <w:pPr>
-              <w:jc w:val="center"/>
-              <w:rPr>
-                <w:rFonts w:ascii="Arial" w:hAnsi="Arial" w:cs="Arial"/>
-                <w:b/>
-                <w:bCs/>
-                <w:sz w:val="24"/>
+            <w:tcW w:w="1641" w:type="pct"/>
+            <w:gridSpan w:val="4"/>
+            <w:vAlign w:val="center"/>
+          </w:tcPr>
+          <w:p>
+            <w:pPr>
+              <w:jc w:val="center"/>
+              <w:rPr>
+                <w:rFonts w:ascii="Arial" w:hAnsi="Arial" w:cs="Arial"/>
+                <w:b/>
+                <w:bCs/>
+                <w:sz w:val="24"/>
+                <w:szCs w:val="24"/>
                 <w:lang w:val="en-CA"/>
               </w:rPr>
             </w:pPr>
             <w:bookmarkStart w:id="22" w:name="_Hlk31101167"/>
-          </w:p>
-        </w:tc>
-        <w:tc>
-          <w:tcPr>
-            <w:tcW w:w="934" w:type="pct"/>
-            <w:gridSpan w:val="3"/>
-            <w:tcBorders>
-              <w:bottom w:val="single" w:sz="4" w:space="0" w:color="auto"/>
-            </w:tcBorders>
-            <w:shd w:val="clear" w:color="auto" w:fill="auto"/>
-            <w:vAlign w:val="center"/>
-          </w:tcPr>
-          <w:p>
-            <w:pPr>
-              <w:jc w:val="center"/>
-              <w:rPr>
-                <w:rFonts w:ascii="Arial" w:hAnsi="Arial" w:cs="Arial"/>
-                <w:b/>
-                <w:bCs/>
-                <w:sz w:val="24"/>
-                <w:szCs w:val="24"/>
-                <w:lang w:val="en-CA"/>
-              </w:rPr>
-            </w:pPr>
             <w:r>
               <w:rPr>
                 <w:rFonts w:ascii="Arial" w:hAnsi="Arial" w:cs="Arial"/>
@@ -37242,7 +36706,6 @@
             <w:tcBorders>
               <w:bottom w:val="single" w:sz="4" w:space="0" w:color="auto"/>
             </w:tcBorders>
-            <w:shd w:val="clear" w:color="auto" w:fill="auto"/>
             <w:vAlign w:val="center"/>
           </w:tcPr>
           <w:p>
@@ -37270,7 +36733,6 @@
           <w:tcPr>
             <w:tcW w:w="1297" w:type="pct"/>
             <w:gridSpan w:val="9"/>
-            <w:shd w:val="clear" w:color="auto" w:fill="auto"/>
             <w:vAlign w:val="center"/>
           </w:tcPr>
           <w:p>
@@ -37324,7 +36786,6 @@
             <w:tcBorders>
               <w:bottom w:val="single" w:sz="4" w:space="0" w:color="auto"/>
             </w:tcBorders>
-            <w:shd w:val="clear" w:color="auto" w:fill="auto"/>
             <w:vAlign w:val="center"/>
           </w:tcPr>
           <w:p>
@@ -37374,7 +36835,6 @@
         <w:tc>
           <w:tcPr>
             <w:tcW w:w="707" w:type="pct"/>
-            <w:shd w:val="clear" w:color="auto" w:fill="auto"/>
             <w:vAlign w:val="center"/>
           </w:tcPr>
           <w:p>
@@ -37404,7 +36864,6 @@
           <w:tcPr>
             <w:tcW w:w="1116" w:type="pct"/>
             <w:gridSpan w:val="6"/>
-            <w:shd w:val="clear" w:color="auto" w:fill="auto"/>
             <w:vAlign w:val="center"/>
           </w:tcPr>
           <w:p>
@@ -37432,7 +36891,6 @@
           <w:tcPr>
             <w:tcW w:w="1123" w:type="pct"/>
             <w:gridSpan w:val="7"/>
-            <w:shd w:val="clear" w:color="auto" w:fill="auto"/>
             <w:vAlign w:val="center"/>
           </w:tcPr>
           <w:p>
@@ -37455,7 +36913,6 @@
           <w:tcPr>
             <w:tcW w:w="1018" w:type="pct"/>
             <w:gridSpan w:val="6"/>
-            <w:shd w:val="clear" w:color="auto" w:fill="auto"/>
             <w:vAlign w:val="center"/>
           </w:tcPr>
           <w:p>
@@ -37483,7 +36940,6 @@
           <w:tcPr>
             <w:tcW w:w="1036" w:type="pct"/>
             <w:gridSpan w:val="4"/>
-            <w:shd w:val="clear" w:color="auto" w:fill="auto"/>
             <w:vAlign w:val="center"/>
           </w:tcPr>
           <w:p>
@@ -37536,7 +36992,6 @@
           <w:tcPr>
             <w:tcW w:w="707" w:type="pct"/>
             <w:vMerge w:val="restart"/>
-            <w:shd w:val="clear" w:color="auto" w:fill="auto"/>
             <w:vAlign w:val="center"/>
           </w:tcPr>
           <w:p>
@@ -37566,7 +37021,6 @@
           <w:tcPr>
             <w:tcW w:w="583" w:type="pct"/>
             <w:gridSpan w:val="2"/>
-            <w:shd w:val="clear" w:color="auto" w:fill="auto"/>
             <w:vAlign w:val="center"/>
           </w:tcPr>
           <w:p>
@@ -37594,7 +37048,6 @@
           <w:tcPr>
             <w:tcW w:w="1656" w:type="pct"/>
             <w:gridSpan w:val="11"/>
-            <w:shd w:val="clear" w:color="auto" w:fill="auto"/>
             <w:vAlign w:val="center"/>
           </w:tcPr>
           <w:p>
@@ -37617,7 +37070,6 @@
           <w:tcPr>
             <w:tcW w:w="1018" w:type="pct"/>
             <w:gridSpan w:val="6"/>
-            <w:shd w:val="clear" w:color="auto" w:fill="auto"/>
             <w:vAlign w:val="center"/>
           </w:tcPr>
           <w:p>
@@ -37645,7 +37097,6 @@
           <w:tcPr>
             <w:tcW w:w="1036" w:type="pct"/>
             <w:gridSpan w:val="4"/>
-            <w:shd w:val="clear" w:color="auto" w:fill="auto"/>
             <w:vAlign w:val="center"/>
           </w:tcPr>
           <w:p>
@@ -37677,7 +37128,6 @@
           <w:tcPr>
             <w:tcW w:w="707" w:type="pct"/>
             <w:vMerge/>
-            <w:shd w:val="clear" w:color="auto" w:fill="auto"/>
             <w:vAlign w:val="center"/>
           </w:tcPr>
           <w:p>
@@ -37697,7 +37147,6 @@
           <w:tcPr>
             <w:tcW w:w="4293" w:type="pct"/>
             <w:gridSpan w:val="23"/>
-            <w:shd w:val="clear" w:color="auto" w:fill="auto"/>
             <w:vAlign w:val="center"/>
           </w:tcPr>
           <w:p>
@@ -37799,7 +37248,6 @@
           <w:tcPr>
             <w:tcW w:w="707" w:type="pct"/>
             <w:vMerge w:val="restart"/>
-            <w:shd w:val="clear" w:color="auto" w:fill="auto"/>
             <w:vAlign w:val="center"/>
           </w:tcPr>
           <w:p>
@@ -37862,7 +37310,6 @@
         <w:tc>
           <w:tcPr>
             <w:tcW w:w="417" w:type="pct"/>
-            <w:shd w:val="clear" w:color="auto" w:fill="auto"/>
             <w:vAlign w:val="center"/>
           </w:tcPr>
           <w:p>
@@ -37890,7 +37337,6 @@
           <w:tcPr>
             <w:tcW w:w="528" w:type="pct"/>
             <w:gridSpan w:val="3"/>
-            <w:shd w:val="clear" w:color="auto" w:fill="auto"/>
             <w:vAlign w:val="center"/>
           </w:tcPr>
           <w:p>
@@ -37913,9 +37359,8 @@
         </w:tc>
         <w:tc>
           <w:tcPr>
-            <w:tcW w:w="491" w:type="pct"/>
+            <w:tcW w:w="492" w:type="pct"/>
             <w:gridSpan w:val="4"/>
-            <w:shd w:val="clear" w:color="auto" w:fill="auto"/>
             <w:vAlign w:val="center"/>
           </w:tcPr>
           <w:p>
@@ -37943,7 +37388,6 @@
           <w:tcPr>
             <w:tcW w:w="557" w:type="pct"/>
             <w:gridSpan w:val="3"/>
-            <w:shd w:val="clear" w:color="auto" w:fill="auto"/>
             <w:vAlign w:val="center"/>
           </w:tcPr>
           <w:p>
@@ -37968,7 +37412,6 @@
           <w:tcPr>
             <w:tcW w:w="587" w:type="pct"/>
             <w:gridSpan w:val="4"/>
-            <w:shd w:val="clear" w:color="auto" w:fill="auto"/>
             <w:vAlign w:val="center"/>
           </w:tcPr>
           <w:p>
@@ -37994,9 +37437,8 @@
         </w:tc>
         <w:tc>
           <w:tcPr>
-            <w:tcW w:w="547" w:type="pct"/>
+            <w:tcW w:w="548" w:type="pct"/>
             <w:gridSpan w:val="3"/>
-            <w:shd w:val="clear" w:color="auto" w:fill="auto"/>
             <w:vAlign w:val="center"/>
           </w:tcPr>
           <w:p>
@@ -38021,7 +37463,6 @@
           <w:tcPr>
             <w:tcW w:w="658" w:type="pct"/>
             <w:gridSpan w:val="4"/>
-            <w:shd w:val="clear" w:color="auto" w:fill="auto"/>
             <w:vAlign w:val="center"/>
           </w:tcPr>
           <w:p>
@@ -38047,8 +37488,7 @@
         </w:tc>
         <w:tc>
           <w:tcPr>
-            <w:tcW w:w="507" w:type="pct"/>
-            <w:shd w:val="clear" w:color="auto" w:fill="auto"/>
+            <w:tcW w:w="506" w:type="pct"/>
             <w:vAlign w:val="center"/>
           </w:tcPr>
           <w:p>
@@ -38078,7 +37518,6 @@
           <w:tcPr>
             <w:tcW w:w="707" w:type="pct"/>
             <w:vMerge/>
-            <w:shd w:val="clear" w:color="auto" w:fill="auto"/>
             <w:vAlign w:val="center"/>
           </w:tcPr>
           <w:p>
@@ -38098,7 +37537,6 @@
           <w:tcPr>
             <w:tcW w:w="1437" w:type="pct"/>
             <w:gridSpan w:val="8"/>
-            <w:shd w:val="clear" w:color="auto" w:fill="auto"/>
             <w:vAlign w:val="center"/>
           </w:tcPr>
           <w:p>
@@ -38126,7 +37564,6 @@
           <w:tcPr>
             <w:tcW w:w="2856" w:type="pct"/>
             <w:gridSpan w:val="15"/>
-            <w:shd w:val="clear" w:color="auto" w:fill="auto"/>
             <w:vAlign w:val="center"/>
           </w:tcPr>
           <w:p>
@@ -38174,7 +37611,6 @@
         <w:tc>
           <w:tcPr>
             <w:tcW w:w="707" w:type="pct"/>
-            <w:shd w:val="clear" w:color="auto" w:fill="auto"/>
             <w:vAlign w:val="center"/>
           </w:tcPr>
           <w:p>
@@ -38203,7 +37639,6 @@
         <w:tc>
           <w:tcPr>
             <w:tcW w:w="417" w:type="pct"/>
-            <w:shd w:val="clear" w:color="auto" w:fill="auto"/>
             <w:vAlign w:val="center"/>
           </w:tcPr>
           <w:p>
@@ -38226,12 +37661,11 @@
         </w:tc>
         <w:tc>
           <w:tcPr>
-            <w:tcW w:w="1019" w:type="pct"/>
+            <w:tcW w:w="1020" w:type="pct"/>
             <w:gridSpan w:val="7"/>
             <w:tcBorders>
               <w:right w:val="single" w:sz="4" w:space="0" w:color="auto"/>
             </w:tcBorders>
-            <w:shd w:val="clear" w:color="auto" w:fill="auto"/>
             <w:vAlign w:val="center"/>
           </w:tcPr>
           <w:p>
@@ -38261,7 +37695,6 @@
               <w:left w:val="single" w:sz="4" w:space="0" w:color="auto"/>
               <w:right w:val="single" w:sz="4" w:space="0" w:color="auto"/>
             </w:tcBorders>
-            <w:shd w:val="clear" w:color="auto" w:fill="auto"/>
             <w:vAlign w:val="center"/>
           </w:tcPr>
           <w:p>
@@ -38290,7 +37723,6 @@
               <w:left w:val="single" w:sz="4" w:space="0" w:color="auto"/>
               <w:right w:val="single" w:sz="4" w:space="0" w:color="auto"/>
             </w:tcBorders>
-            <w:shd w:val="clear" w:color="auto" w:fill="auto"/>
             <w:vAlign w:val="center"/>
           </w:tcPr>
           <w:p>
@@ -38316,12 +37748,11 @@
         </w:tc>
         <w:tc>
           <w:tcPr>
-            <w:tcW w:w="1165" w:type="pct"/>
+            <w:tcW w:w="1164" w:type="pct"/>
             <w:gridSpan w:val="5"/>
             <w:tcBorders>
               <w:left w:val="single" w:sz="4" w:space="0" w:color="auto"/>
             </w:tcBorders>
-            <w:shd w:val="clear" w:color="auto" w:fill="auto"/>
             <w:vAlign w:val="center"/>
           </w:tcPr>
           <w:p>
@@ -38483,7 +37914,6 @@
           <w:tcPr>
             <w:tcW w:w="540" w:type="pct"/>
             <w:vMerge w:val="restart"/>
-            <w:shd w:val="clear" w:color="auto" w:fill="auto"/>
             <w:vAlign w:val="center"/>
           </w:tcPr>
           <w:p>
@@ -38512,7 +37942,6 @@
           <w:tcPr>
             <w:tcW w:w="960" w:type="pct"/>
             <w:gridSpan w:val="4"/>
-            <w:shd w:val="clear" w:color="auto" w:fill="auto"/>
             <w:vAlign w:val="center"/>
           </w:tcPr>
           <w:p>
@@ -38540,7 +37969,6 @@
           <w:tcPr>
             <w:tcW w:w="3500" w:type="pct"/>
             <w:gridSpan w:val="21"/>
-            <w:shd w:val="clear" w:color="auto" w:fill="auto"/>
             <w:vAlign w:val="center"/>
           </w:tcPr>
           <w:p>
@@ -38568,7 +37996,6 @@
           <w:tcPr>
             <w:tcW w:w="540" w:type="pct"/>
             <w:vMerge/>
-            <w:shd w:val="clear" w:color="auto" w:fill="auto"/>
             <w:vAlign w:val="center"/>
           </w:tcPr>
           <w:p>
@@ -38588,7 +38015,6 @@
             <w:tcW w:w="960" w:type="pct"/>
             <w:gridSpan w:val="4"/>
             <w:vMerge w:val="restart"/>
-            <w:shd w:val="clear" w:color="auto" w:fill="auto"/>
             <w:vAlign w:val="center"/>
           </w:tcPr>
           <w:p>
@@ -38616,7 +38042,6 @@
           <w:tcPr>
             <w:tcW w:w="484" w:type="pct"/>
             <w:vMerge w:val="restart"/>
-            <w:shd w:val="clear" w:color="auto" w:fill="auto"/>
             <w:vAlign w:val="center"/>
           </w:tcPr>
           <w:p>
@@ -38639,7 +38064,6 @@
           <w:tcPr>
             <w:tcW w:w="1184" w:type="pct"/>
             <w:gridSpan w:val="8"/>
-            <w:shd w:val="clear" w:color="auto" w:fill="auto"/>
             <w:vAlign w:val="center"/>
           </w:tcPr>
           <w:p>
@@ -38667,7 +38091,6 @@
           <w:tcPr>
             <w:tcW w:w="459" w:type="pct"/>
             <w:gridSpan w:val="2"/>
-            <w:shd w:val="clear" w:color="auto" w:fill="auto"/>
             <w:vAlign w:val="center"/>
           </w:tcPr>
           <w:p>
@@ -38686,7 +38109,6 @@
           <w:tcPr>
             <w:tcW w:w="835" w:type="pct"/>
             <w:gridSpan w:val="8"/>
-            <w:shd w:val="clear" w:color="auto" w:fill="auto"/>
             <w:vAlign w:val="center"/>
           </w:tcPr>
           <w:p>
@@ -38712,7 +38134,6 @@
           <w:tcPr>
             <w:tcW w:w="538" w:type="pct"/>
             <w:gridSpan w:val="2"/>
-            <w:shd w:val="clear" w:color="auto" w:fill="auto"/>
             <w:vAlign w:val="center"/>
           </w:tcPr>
           <w:p>
@@ -38775,7 +38196,6 @@
           <w:tcPr>
             <w:tcW w:w="540" w:type="pct"/>
             <w:vMerge/>
-            <w:shd w:val="clear" w:color="auto" w:fill="auto"/>
             <w:vAlign w:val="center"/>
           </w:tcPr>
           <w:p>
@@ -38795,7 +38215,6 @@
             <w:tcW w:w="960" w:type="pct"/>
             <w:gridSpan w:val="4"/>
             <w:vMerge/>
-            <w:shd w:val="clear" w:color="auto" w:fill="auto"/>
             <w:vAlign w:val="center"/>
           </w:tcPr>
           <w:p>
@@ -38814,7 +38233,6 @@
           <w:tcPr>
             <w:tcW w:w="484" w:type="pct"/>
             <w:vMerge/>
-            <w:shd w:val="clear" w:color="auto" w:fill="auto"/>
             <w:vAlign w:val="center"/>
           </w:tcPr>
           <w:p>
@@ -38831,7 +38249,6 @@
           <w:tcPr>
             <w:tcW w:w="1789" w:type="pct"/>
             <w:gridSpan w:val="12"/>
-            <w:shd w:val="clear" w:color="auto" w:fill="auto"/>
             <w:vAlign w:val="center"/>
           </w:tcPr>
           <w:p>
@@ -38859,7 +38276,6 @@
           <w:tcPr>
             <w:tcW w:w="329" w:type="pct"/>
             <w:gridSpan w:val="3"/>
-            <w:shd w:val="clear" w:color="auto" w:fill="auto"/>
             <w:vAlign w:val="center"/>
           </w:tcPr>
           <w:p>
@@ -38922,7 +38338,6 @@
           <w:tcPr>
             <w:tcW w:w="898" w:type="pct"/>
             <w:gridSpan w:val="5"/>
-            <w:shd w:val="clear" w:color="auto" w:fill="auto"/>
             <w:vAlign w:val="center"/>
           </w:tcPr>
           <w:p>
@@ -38941,7 +38356,6 @@
           <w:tcPr>
             <w:tcW w:w="540" w:type="pct"/>
             <w:vMerge/>
-            <w:shd w:val="clear" w:color="auto" w:fill="auto"/>
             <w:vAlign w:val="center"/>
           </w:tcPr>
           <w:p>
@@ -38961,7 +38375,6 @@
             <w:tcW w:w="960" w:type="pct"/>
             <w:gridSpan w:val="4"/>
             <w:vMerge/>
-            <w:shd w:val="clear" w:color="auto" w:fill="auto"/>
             <w:vAlign w:val="center"/>
           </w:tcPr>
           <w:p>
@@ -38980,7 +38393,6 @@
           <w:tcPr>
             <w:tcW w:w="484" w:type="pct"/>
             <w:vMerge/>
-            <w:shd w:val="clear" w:color="auto" w:fill="auto"/>
             <w:vAlign w:val="center"/>
           </w:tcPr>
           <w:p>
@@ -38997,7 +38409,6 @@
           <w:tcPr>
             <w:tcW w:w="1789" w:type="pct"/>
             <w:gridSpan w:val="12"/>
-            <w:shd w:val="clear" w:color="auto" w:fill="auto"/>
             <w:vAlign w:val="center"/>
           </w:tcPr>
           <w:p>
@@ -39025,7 +38436,6 @@
           <w:tcPr>
             <w:tcW w:w="329" w:type="pct"/>
             <w:gridSpan w:val="3"/>
-            <w:shd w:val="clear" w:color="auto" w:fill="auto"/>
             <w:vAlign w:val="center"/>
           </w:tcPr>
           <w:p>
@@ -39086,7 +38496,6 @@
           <w:tcPr>
             <w:tcW w:w="898" w:type="pct"/>
             <w:gridSpan w:val="5"/>
-            <w:shd w:val="clear" w:color="auto" w:fill="auto"/>
             <w:vAlign w:val="center"/>
           </w:tcPr>
           <w:p>
@@ -39105,7 +38514,6 @@
           <w:tcPr>
             <w:tcW w:w="540" w:type="pct"/>
             <w:vMerge/>
-            <w:shd w:val="clear" w:color="auto" w:fill="auto"/>
             <w:vAlign w:val="center"/>
           </w:tcPr>
           <w:p>
@@ -39124,7 +38532,6 @@
           <w:tcPr>
             <w:tcW w:w="960" w:type="pct"/>
             <w:gridSpan w:val="4"/>
-            <w:shd w:val="clear" w:color="auto" w:fill="auto"/>
             <w:vAlign w:val="center"/>
           </w:tcPr>
           <w:p>
@@ -39161,7 +38568,6 @@
           <w:tcPr>
             <w:tcW w:w="1626" w:type="pct"/>
             <w:gridSpan w:val="8"/>
-            <w:shd w:val="clear" w:color="auto" w:fill="auto"/>
             <w:vAlign w:val="center"/>
           </w:tcPr>
           <w:p>
@@ -39184,7 +38590,6 @@
           <w:tcPr>
             <w:tcW w:w="1336" w:type="pct"/>
             <w:gridSpan w:val="11"/>
-            <w:shd w:val="clear" w:color="auto" w:fill="auto"/>
             <w:vAlign w:val="center"/>
           </w:tcPr>
           <w:p>
@@ -39221,7 +38626,6 @@
           <w:tcPr>
             <w:tcW w:w="538" w:type="pct"/>
             <w:gridSpan w:val="2"/>
-            <w:shd w:val="clear" w:color="auto" w:fill="auto"/>
             <w:vAlign w:val="center"/>
           </w:tcPr>
           <w:p>
@@ -39246,7 +38650,6 @@
           <w:tcPr>
             <w:tcW w:w="540" w:type="pct"/>
             <w:vMerge/>
-            <w:shd w:val="clear" w:color="auto" w:fill="auto"/>
             <w:vAlign w:val="center"/>
           </w:tcPr>
           <w:p>
@@ -39266,7 +38669,6 @@
           <w:tcPr>
             <w:tcW w:w="960" w:type="pct"/>
             <w:gridSpan w:val="4"/>
-            <w:shd w:val="clear" w:color="auto" w:fill="auto"/>
             <w:vAlign w:val="center"/>
           </w:tcPr>
           <w:p>
@@ -39294,7 +38696,6 @@
           <w:tcPr>
             <w:tcW w:w="1626" w:type="pct"/>
             <w:gridSpan w:val="8"/>
-            <w:shd w:val="clear" w:color="auto" w:fill="auto"/>
             <w:vAlign w:val="center"/>
           </w:tcPr>
           <w:p>
@@ -39319,7 +38720,6 @@
           <w:tcPr>
             <w:tcW w:w="1874" w:type="pct"/>
             <w:gridSpan w:val="13"/>
-            <w:shd w:val="clear" w:color="auto" w:fill="auto"/>
             <w:vAlign w:val="center"/>
           </w:tcPr>
           <w:p>
@@ -39340,7 +38740,6 @@
           <w:tcPr>
             <w:tcW w:w="540" w:type="pct"/>
             <w:vMerge/>
-            <w:shd w:val="clear" w:color="auto" w:fill="auto"/>
             <w:vAlign w:val="center"/>
           </w:tcPr>
           <w:p>
@@ -39360,7 +38759,6 @@
           <w:tcPr>
             <w:tcW w:w="960" w:type="pct"/>
             <w:gridSpan w:val="4"/>
-            <w:shd w:val="clear" w:color="auto" w:fill="auto"/>
             <w:vAlign w:val="center"/>
           </w:tcPr>
           <w:p>
@@ -39388,7 +38786,6 @@
           <w:tcPr>
             <w:tcW w:w="1081" w:type="pct"/>
             <w:gridSpan w:val="5"/>
-            <w:shd w:val="clear" w:color="auto" w:fill="auto"/>
             <w:vAlign w:val="center"/>
           </w:tcPr>
           <w:p>
@@ -39405,7 +38802,6 @@
           <w:tcPr>
             <w:tcW w:w="1621" w:type="pct"/>
             <w:gridSpan w:val="12"/>
-            <w:shd w:val="clear" w:color="auto" w:fill="auto"/>
             <w:vAlign w:val="center"/>
           </w:tcPr>
           <w:p>
@@ -39433,7 +38829,6 @@
           <w:tcPr>
             <w:tcW w:w="798" w:type="pct"/>
             <w:gridSpan w:val="4"/>
-            <w:shd w:val="clear" w:color="auto" w:fill="auto"/>
             <w:vAlign w:val="center"/>
           </w:tcPr>
           <w:p>
@@ -39496,7 +38891,6 @@
           <w:tcPr>
             <w:tcW w:w="540" w:type="pct"/>
             <w:vMerge/>
-            <w:shd w:val="clear" w:color="auto" w:fill="auto"/>
             <w:vAlign w:val="center"/>
           </w:tcPr>
           <w:p>
@@ -39544,7 +38938,6 @@
           <w:tcPr>
             <w:tcW w:w="3500" w:type="pct"/>
             <w:gridSpan w:val="21"/>
-            <w:shd w:val="clear" w:color="auto" w:fill="auto"/>
             <w:vAlign w:val="center"/>
           </w:tcPr>
           <w:p>
@@ -39586,7 +38979,6 @@
           <w:tcPr>
             <w:tcW w:w="540" w:type="pct"/>
             <w:vMerge w:val="restart"/>
-            <w:shd w:val="clear" w:color="auto" w:fill="auto"/>
             <w:vAlign w:val="center"/>
           </w:tcPr>
           <w:p>
@@ -39616,7 +39008,6 @@
           <w:tcPr>
             <w:tcW w:w="1660" w:type="pct"/>
             <w:gridSpan w:val="7"/>
-            <w:shd w:val="clear" w:color="auto" w:fill="auto"/>
             <w:vAlign w:val="center"/>
           </w:tcPr>
           <w:p>
@@ -39680,7 +39071,6 @@
           <w:tcPr>
             <w:tcW w:w="661" w:type="pct"/>
             <w:gridSpan w:val="4"/>
-            <w:shd w:val="clear" w:color="auto" w:fill="auto"/>
             <w:vAlign w:val="center"/>
           </w:tcPr>
           <w:p>
@@ -39707,7 +39097,6 @@
           <w:tcPr>
             <w:tcW w:w="1641" w:type="pct"/>
             <w:gridSpan w:val="13"/>
-            <w:shd w:val="clear" w:color="auto" w:fill="auto"/>
             <w:vAlign w:val="center"/>
           </w:tcPr>
           <w:p>
@@ -39770,7 +39159,6 @@
         <w:tc>
           <w:tcPr>
             <w:tcW w:w="498" w:type="pct"/>
-            <w:shd w:val="clear" w:color="auto" w:fill="auto"/>
             <w:vAlign w:val="center"/>
           </w:tcPr>
           <w:p>
@@ -39799,7 +39187,6 @@
           <w:tcPr>
             <w:tcW w:w="540" w:type="pct"/>
             <w:vMerge/>
-            <w:shd w:val="clear" w:color="auto" w:fill="auto"/>
             <w:vAlign w:val="center"/>
           </w:tcPr>
           <w:p>
@@ -39819,7 +39206,6 @@
           <w:tcPr>
             <w:tcW w:w="1660" w:type="pct"/>
             <w:gridSpan w:val="7"/>
-            <w:shd w:val="clear" w:color="auto" w:fill="auto"/>
             <w:vAlign w:val="center"/>
           </w:tcPr>
           <w:p>
@@ -39847,7 +39233,6 @@
           <w:tcPr>
             <w:tcW w:w="661" w:type="pct"/>
             <w:gridSpan w:val="4"/>
-            <w:shd w:val="clear" w:color="auto" w:fill="auto"/>
             <w:vAlign w:val="center"/>
           </w:tcPr>
           <w:p>
@@ -39872,7 +39257,6 @@
           <w:tcPr>
             <w:tcW w:w="2139" w:type="pct"/>
             <w:gridSpan w:val="14"/>
-            <w:shd w:val="clear" w:color="auto" w:fill="auto"/>
             <w:vAlign w:val="center"/>
           </w:tcPr>
           <w:p>
@@ -39890,7 +39274,6 @@
           <w:tcPr>
             <w:tcW w:w="540" w:type="pct"/>
             <w:vMerge/>
-            <w:shd w:val="clear" w:color="auto" w:fill="auto"/>
             <w:vAlign w:val="center"/>
           </w:tcPr>
           <w:p>
@@ -39909,7 +39292,6 @@
         <w:tc>
           <w:tcPr>
             <w:tcW w:w="405" w:type="pct"/>
-            <w:shd w:val="clear" w:color="auto" w:fill="auto"/>
             <w:vAlign w:val="center"/>
           </w:tcPr>
           <w:p>
@@ -39955,7 +39337,6 @@
           <w:tcPr>
             <w:tcW w:w="555" w:type="pct"/>
             <w:gridSpan w:val="3"/>
-            <w:shd w:val="clear" w:color="auto" w:fill="auto"/>
             <w:vAlign w:val="center"/>
           </w:tcPr>
           <w:p>
@@ -39980,7 +39361,6 @@
           <w:tcPr>
             <w:tcW w:w="1776" w:type="pct"/>
             <w:gridSpan w:val="10"/>
-            <w:shd w:val="clear" w:color="auto" w:fill="auto"/>
             <w:vAlign w:val="center"/>
           </w:tcPr>
           <w:p>
@@ -40008,7 +39388,6 @@
           <w:tcPr>
             <w:tcW w:w="727" w:type="pct"/>
             <w:gridSpan w:val="5"/>
-            <w:shd w:val="clear" w:color="auto" w:fill="auto"/>
             <w:vAlign w:val="center"/>
           </w:tcPr>
           <w:p>
@@ -40031,7 +39410,6 @@
           <w:tcPr>
             <w:tcW w:w="499" w:type="pct"/>
             <w:gridSpan w:val="5"/>
-            <w:shd w:val="clear" w:color="auto" w:fill="auto"/>
             <w:vAlign w:val="center"/>
           </w:tcPr>
           <w:p>
@@ -40058,7 +39436,6 @@
         <w:tc>
           <w:tcPr>
             <w:tcW w:w="498" w:type="pct"/>
-            <w:shd w:val="clear" w:color="auto" w:fill="auto"/>
             <w:vAlign w:val="center"/>
           </w:tcPr>
           <w:p>
@@ -40083,7 +39460,6 @@
           <w:tcPr>
             <w:tcW w:w="540" w:type="pct"/>
             <w:vMerge/>
-            <w:shd w:val="clear" w:color="auto" w:fill="auto"/>
             <w:vAlign w:val="center"/>
           </w:tcPr>
           <w:p>
@@ -40131,7 +39507,6 @@
           <w:tcPr>
             <w:tcW w:w="3500" w:type="pct"/>
             <w:gridSpan w:val="21"/>
-            <w:shd w:val="clear" w:color="auto" w:fill="auto"/>
             <w:vAlign w:val="center"/>
           </w:tcPr>
           <w:p>
@@ -40173,7 +39548,6 @@
           <w:tcPr>
             <w:tcW w:w="540" w:type="pct"/>
             <w:vMerge w:val="restart"/>
-            <w:shd w:val="clear" w:color="auto" w:fill="auto"/>
             <w:vAlign w:val="center"/>
           </w:tcPr>
           <w:p>
@@ -40206,7 +39580,6 @@
             <w:tcBorders>
               <w:bottom w:val="single" w:sz="4" w:space="0" w:color="auto"/>
             </w:tcBorders>
-            <w:shd w:val="clear" w:color="auto" w:fill="auto"/>
             <w:vAlign w:val="center"/>
           </w:tcPr>
           <w:p>
@@ -40237,7 +39610,6 @@
             <w:tcBorders>
               <w:bottom w:val="single" w:sz="4" w:space="0" w:color="auto"/>
             </w:tcBorders>
-            <w:shd w:val="clear" w:color="auto" w:fill="auto"/>
             <w:vAlign w:val="center"/>
           </w:tcPr>
           <w:p>
@@ -40313,7 +39685,6 @@
           <w:tcPr>
             <w:tcW w:w="540" w:type="pct"/>
             <w:vMerge/>
-            <w:shd w:val="clear" w:color="auto" w:fill="auto"/>
             <w:vAlign w:val="center"/>
           </w:tcPr>
           <w:p>
@@ -40336,7 +39707,6 @@
             <w:tcBorders>
               <w:bottom w:val="single" w:sz="4" w:space="0" w:color="auto"/>
             </w:tcBorders>
-            <w:shd w:val="clear" w:color="auto" w:fill="auto"/>
             <w:vAlign w:val="center"/>
           </w:tcPr>
           <w:p>
@@ -40367,7 +39737,6 @@
             <w:tcBorders>
               <w:bottom w:val="single" w:sz="4" w:space="0" w:color="auto"/>
             </w:tcBorders>
-            <w:shd w:val="clear" w:color="auto" w:fill="auto"/>
             <w:vAlign w:val="center"/>
           </w:tcPr>
           <w:p>
@@ -40441,7 +39810,6 @@
           <w:tcPr>
             <w:tcW w:w="540" w:type="pct"/>
             <w:vMerge/>
-            <w:shd w:val="clear" w:color="auto" w:fill="auto"/>
             <w:vAlign w:val="center"/>
           </w:tcPr>
           <w:p>
@@ -40464,7 +39832,6 @@
             <w:tcBorders>
               <w:bottom w:val="single" w:sz="4" w:space="0" w:color="auto"/>
             </w:tcBorders>
-            <w:shd w:val="clear" w:color="auto" w:fill="auto"/>
             <w:vAlign w:val="center"/>
           </w:tcPr>
           <w:p>
@@ -40667,7 +40034,6 @@
           <w:tcPr>
             <w:tcW w:w="540" w:type="pct"/>
             <w:vMerge w:val="restart"/>
-            <w:shd w:val="clear" w:color="auto" w:fill="auto"/>
             <w:vAlign w:val="center"/>
           </w:tcPr>
           <w:p>
@@ -40699,7 +40065,6 @@
             <w:tcBorders>
               <w:bottom w:val="single" w:sz="4" w:space="0" w:color="auto"/>
             </w:tcBorders>
-            <w:shd w:val="clear" w:color="auto" w:fill="auto"/>
             <w:vAlign w:val="center"/>
           </w:tcPr>
           <w:p>
@@ -40729,7 +40094,6 @@
             <w:tcBorders>
               <w:bottom w:val="single" w:sz="4" w:space="0" w:color="auto"/>
             </w:tcBorders>
-            <w:shd w:val="clear" w:color="auto" w:fill="auto"/>
             <w:vAlign w:val="center"/>
           </w:tcPr>
           <w:p>
@@ -40902,7 +40266,6 @@
           <w:tcPr>
             <w:tcW w:w="540" w:type="pct"/>
             <w:vMerge/>
-            <w:shd w:val="clear" w:color="auto" w:fill="auto"/>
             <w:vAlign w:val="center"/>
           </w:tcPr>
           <w:p>
@@ -40924,7 +40287,6 @@
             <w:tcBorders>
               <w:bottom w:val="single" w:sz="4" w:space="0" w:color="auto"/>
             </w:tcBorders>
-            <w:shd w:val="clear" w:color="auto" w:fill="auto"/>
             <w:vAlign w:val="center"/>
           </w:tcPr>
           <w:p>
@@ -40955,7 +40317,6 @@
             <w:tcBorders>
               <w:bottom w:val="single" w:sz="4" w:space="0" w:color="auto"/>
             </w:tcBorders>
-            <w:shd w:val="clear" w:color="auto" w:fill="auto"/>
             <w:vAlign w:val="center"/>
           </w:tcPr>
           <w:p>
@@ -41076,7 +40437,6 @@
           <w:tcPr>
             <w:tcW w:w="540" w:type="pct"/>
             <w:vMerge/>
-            <w:shd w:val="clear" w:color="auto" w:fill="auto"/>
             <w:vAlign w:val="center"/>
           </w:tcPr>
           <w:p>
@@ -41099,7 +40459,6 @@
             <w:tcBorders>
               <w:bottom w:val="single" w:sz="4" w:space="0" w:color="auto"/>
             </w:tcBorders>
-            <w:shd w:val="clear" w:color="auto" w:fill="auto"/>
             <w:vAlign w:val="center"/>
           </w:tcPr>
           <w:p>
@@ -41148,7 +40507,6 @@
             <w:tcBorders>
               <w:bottom w:val="single" w:sz="4" w:space="0" w:color="auto"/>
             </w:tcBorders>
-            <w:shd w:val="clear" w:color="auto" w:fill="auto"/>
             <w:vAlign w:val="center"/>
           </w:tcPr>
           <w:p>
@@ -41174,7 +40532,6 @@
             <w:tcBorders>
               <w:bottom w:val="single" w:sz="4" w:space="0" w:color="auto"/>
             </w:tcBorders>
-            <w:shd w:val="clear" w:color="auto" w:fill="auto"/>
             <w:vAlign w:val="center"/>
           </w:tcPr>
           <w:p>
@@ -41205,7 +40562,6 @@
             <w:tcBorders>
               <w:bottom w:val="single" w:sz="4" w:space="0" w:color="auto"/>
             </w:tcBorders>
-            <w:shd w:val="clear" w:color="auto" w:fill="auto"/>
             <w:vAlign w:val="center"/>
           </w:tcPr>
           <w:p>
@@ -41231,7 +40587,6 @@
             <w:tcBorders>
               <w:bottom w:val="single" w:sz="4" w:space="0" w:color="auto"/>
             </w:tcBorders>
-            <w:shd w:val="clear" w:color="auto" w:fill="auto"/>
             <w:vAlign w:val="center"/>
           </w:tcPr>
           <w:p>
@@ -41293,7 +40648,6 @@
             <w:tcBorders>
               <w:bottom w:val="single" w:sz="4" w:space="0" w:color="auto"/>
             </w:tcBorders>
-            <w:shd w:val="clear" w:color="auto" w:fill="auto"/>
             <w:vAlign w:val="center"/>
           </w:tcPr>
           <w:p>
@@ -41318,7 +40672,6 @@
           <w:tcPr>
             <w:tcW w:w="540" w:type="pct"/>
             <w:vMerge/>
-            <w:shd w:val="clear" w:color="auto" w:fill="auto"/>
             <w:vAlign w:val="center"/>
           </w:tcPr>
           <w:p>
@@ -41341,7 +40694,6 @@
             <w:tcBorders>
               <w:bottom w:val="single" w:sz="4" w:space="0" w:color="auto"/>
             </w:tcBorders>
-            <w:shd w:val="clear" w:color="auto" w:fill="auto"/>
             <w:vAlign w:val="center"/>
           </w:tcPr>
           <w:p>
@@ -41372,7 +40724,6 @@
             <w:tcBorders>
               <w:bottom w:val="single" w:sz="4" w:space="0" w:color="auto"/>
             </w:tcBorders>
-            <w:shd w:val="clear" w:color="auto" w:fill="auto"/>
             <w:vAlign w:val="center"/>
           </w:tcPr>
           <w:p>
@@ -41398,7 +40749,6 @@
             <w:tcBorders>
               <w:bottom w:val="single" w:sz="4" w:space="0" w:color="auto"/>
             </w:tcBorders>
-            <w:shd w:val="clear" w:color="auto" w:fill="auto"/>
             <w:vAlign w:val="center"/>
           </w:tcPr>
           <w:p>
@@ -41429,7 +40779,6 @@
             <w:tcBorders>
               <w:bottom w:val="single" w:sz="4" w:space="0" w:color="auto"/>
             </w:tcBorders>
-            <w:shd w:val="clear" w:color="auto" w:fill="auto"/>
             <w:vAlign w:val="center"/>
           </w:tcPr>
           <w:p>
@@ -41455,7 +40804,6 @@
             <w:tcBorders>
               <w:bottom w:val="single" w:sz="4" w:space="0" w:color="auto"/>
             </w:tcBorders>
-            <w:shd w:val="clear" w:color="auto" w:fill="auto"/>
             <w:vAlign w:val="center"/>
           </w:tcPr>
           <w:p>
@@ -41489,7 +40837,6 @@
             <w:tcBorders>
               <w:bottom w:val="single" w:sz="4" w:space="0" w:color="auto"/>
             </w:tcBorders>
-            <w:shd w:val="clear" w:color="auto" w:fill="auto"/>
             <w:vAlign w:val="center"/>
           </w:tcPr>
           <w:p>
@@ -41514,7 +40861,6 @@
           <w:tcPr>
             <w:tcW w:w="540" w:type="pct"/>
             <w:vMerge/>
-            <w:shd w:val="clear" w:color="auto" w:fill="auto"/>
             <w:vAlign w:val="center"/>
           </w:tcPr>
           <w:p>
@@ -41562,7 +40908,6 @@
           <w:tcPr>
             <w:tcW w:w="3500" w:type="pct"/>
             <w:gridSpan w:val="21"/>
-            <w:shd w:val="clear" w:color="auto" w:fill="auto"/>
             <w:vAlign w:val="center"/>
           </w:tcPr>
           <w:p>
@@ -41607,7 +40952,6 @@
           <w:tcPr>
             <w:tcW w:w="540" w:type="pct"/>
             <w:vMerge w:val="restart"/>
-            <w:shd w:val="clear" w:color="auto" w:fill="auto"/>
             <w:vAlign w:val="center"/>
           </w:tcPr>
           <w:p>
@@ -41640,7 +40984,6 @@
             <w:tcBorders>
               <w:bottom w:val="single" w:sz="4" w:space="0" w:color="auto"/>
             </w:tcBorders>
-            <w:shd w:val="clear" w:color="auto" w:fill="auto"/>
             <w:vAlign w:val="center"/>
           </w:tcPr>
           <w:p>
@@ -41671,7 +41014,6 @@
             <w:tcBorders>
               <w:bottom w:val="single" w:sz="4" w:space="0" w:color="auto"/>
             </w:tcBorders>
-            <w:shd w:val="clear" w:color="auto" w:fill="auto"/>
             <w:vAlign w:val="center"/>
           </w:tcPr>
           <w:p>
@@ -41712,7 +41054,6 @@
           <w:tcPr>
             <w:tcW w:w="540" w:type="pct"/>
             <w:vMerge/>
-            <w:shd w:val="clear" w:color="auto" w:fill="auto"/>
             <w:vAlign w:val="center"/>
           </w:tcPr>
           <w:p>
@@ -41736,7 +41077,6 @@
             <w:tcBorders>
               <w:bottom w:val="single" w:sz="4" w:space="0" w:color="auto"/>
             </w:tcBorders>
-            <w:shd w:val="clear" w:color="auto" w:fill="auto"/>
             <w:vAlign w:val="center"/>
           </w:tcPr>
           <w:p>
@@ -41767,7 +41107,6 @@
             <w:tcBorders>
               <w:bottom w:val="single" w:sz="4" w:space="0" w:color="auto"/>
             </w:tcBorders>
-            <w:shd w:val="clear" w:color="auto" w:fill="auto"/>
             <w:vAlign w:val="center"/>
           </w:tcPr>
           <w:p>
@@ -41891,7 +41230,6 @@
           <w:tcPr>
             <w:tcW w:w="540" w:type="pct"/>
             <w:vMerge/>
-            <w:shd w:val="clear" w:color="auto" w:fill="auto"/>
             <w:vAlign w:val="center"/>
           </w:tcPr>
           <w:p>
@@ -41914,7 +41252,6 @@
             <w:tcBorders>
               <w:bottom w:val="single" w:sz="4" w:space="0" w:color="auto"/>
             </w:tcBorders>
-            <w:shd w:val="clear" w:color="auto" w:fill="auto"/>
             <w:vAlign w:val="center"/>
           </w:tcPr>
           <w:p>
@@ -41945,7 +41282,6 @@
             <w:tcBorders>
               <w:bottom w:val="single" w:sz="4" w:space="0" w:color="auto"/>
             </w:tcBorders>
-            <w:shd w:val="clear" w:color="auto" w:fill="auto"/>
             <w:vAlign w:val="center"/>
           </w:tcPr>
           <w:p>
@@ -42278,7 +41614,6 @@
           <w:tcPr>
             <w:tcW w:w="747" w:type="pct"/>
             <w:gridSpan w:val="2"/>
-            <w:shd w:val="clear" w:color="auto" w:fill="auto"/>
             <w:vAlign w:val="center"/>
           </w:tcPr>
           <w:p>
@@ -42299,7 +41634,6 @@
         <w:tc>
           <w:tcPr>
             <w:tcW w:w="603" w:type="pct"/>
-            <w:shd w:val="clear" w:color="auto" w:fill="auto"/>
             <w:vAlign w:val="center"/>
           </w:tcPr>
           <w:p>
@@ -42367,7 +41701,6 @@
         <w:tc>
           <w:tcPr>
             <w:tcW w:w="1462" w:type="pct"/>
-            <w:shd w:val="clear" w:color="auto" w:fill="auto"/>
             <w:vAlign w:val="center"/>
           </w:tcPr>
           <w:p>
@@ -42404,7 +41737,6 @@
         <w:tc>
           <w:tcPr>
             <w:tcW w:w="775" w:type="pct"/>
-            <w:shd w:val="clear" w:color="auto" w:fill="auto"/>
             <w:vAlign w:val="center"/>
           </w:tcPr>
           <w:p>
@@ -42431,7 +41763,6 @@
         <w:tc>
           <w:tcPr>
             <w:tcW w:w="322" w:type="pct"/>
-            <w:shd w:val="clear" w:color="auto" w:fill="auto"/>
             <w:vAlign w:val="center"/>
           </w:tcPr>
           <w:p>
@@ -42494,7 +41825,6 @@
           <w:tcPr>
             <w:tcW w:w="785" w:type="pct"/>
             <w:gridSpan w:val="2"/>
-            <w:shd w:val="clear" w:color="auto" w:fill="auto"/>
             <w:vAlign w:val="center"/>
           </w:tcPr>
           <w:p>
@@ -42522,7 +41852,6 @@
           <w:tcPr>
             <w:tcW w:w="420" w:type="pct"/>
             <w:gridSpan w:val="4"/>
-            <w:shd w:val="clear" w:color="auto" w:fill="auto"/>
             <w:vAlign w:val="center"/>
           </w:tcPr>
           <w:p>
@@ -42627,7 +41956,6 @@
         <w:tc>
           <w:tcPr>
             <w:tcW w:w="1462" w:type="pct"/>
-            <w:shd w:val="clear" w:color="auto" w:fill="auto"/>
             <w:vAlign w:val="center"/>
           </w:tcPr>
           <w:p>
@@ -42656,7 +41984,6 @@
         <w:tc>
           <w:tcPr>
             <w:tcW w:w="775" w:type="pct"/>
-            <w:shd w:val="clear" w:color="auto" w:fill="auto"/>
             <w:vAlign w:val="center"/>
           </w:tcPr>
           <w:p>
@@ -42683,7 +42010,6 @@
         <w:tc>
           <w:tcPr>
             <w:tcW w:w="322" w:type="pct"/>
-            <w:shd w:val="clear" w:color="auto" w:fill="auto"/>
             <w:vAlign w:val="center"/>
           </w:tcPr>
           <w:p>
@@ -42746,7 +42072,6 @@
           <w:tcPr>
             <w:tcW w:w="2441" w:type="pct"/>
             <w:gridSpan w:val="8"/>
-            <w:shd w:val="clear" w:color="auto" w:fill="auto"/>
             <w:vAlign w:val="center"/>
           </w:tcPr>
           <w:p>
@@ -42787,7 +42112,6 @@
         <w:tc>
           <w:tcPr>
             <w:tcW w:w="1462" w:type="pct"/>
-            <w:shd w:val="clear" w:color="auto" w:fill="auto"/>
             <w:vAlign w:val="center"/>
           </w:tcPr>
           <w:p>
@@ -42816,7 +42140,6 @@
         <w:tc>
           <w:tcPr>
             <w:tcW w:w="775" w:type="pct"/>
-            <w:shd w:val="clear" w:color="auto" w:fill="auto"/>
             <w:vAlign w:val="center"/>
           </w:tcPr>
           <w:p>
@@ -42843,7 +42166,6 @@
         <w:tc>
           <w:tcPr>
             <w:tcW w:w="322" w:type="pct"/>
-            <w:shd w:val="clear" w:color="auto" w:fill="auto"/>
             <w:vAlign w:val="center"/>
           </w:tcPr>
           <w:p>
@@ -42908,7 +42230,6 @@
           <w:tcPr>
             <w:tcW w:w="1838" w:type="pct"/>
             <w:gridSpan w:val="7"/>
-            <w:shd w:val="clear" w:color="auto" w:fill="auto"/>
             <w:vAlign w:val="center"/>
           </w:tcPr>
           <w:p>
@@ -42935,7 +42256,6 @@
         <w:tc>
           <w:tcPr>
             <w:tcW w:w="603" w:type="pct"/>
-            <w:shd w:val="clear" w:color="auto" w:fill="auto"/>
             <w:vAlign w:val="center"/>
           </w:tcPr>
           <w:p>
@@ -43022,7 +42342,6 @@
         <w:tc>
           <w:tcPr>
             <w:tcW w:w="1462" w:type="pct"/>
-            <w:shd w:val="clear" w:color="auto" w:fill="auto"/>
             <w:vAlign w:val="center"/>
           </w:tcPr>
           <w:p>
@@ -43051,7 +42370,6 @@
         <w:tc>
           <w:tcPr>
             <w:tcW w:w="775" w:type="pct"/>
-            <w:shd w:val="clear" w:color="auto" w:fill="auto"/>
             <w:vAlign w:val="center"/>
           </w:tcPr>
           <w:p>
@@ -43078,7 +42396,6 @@
         <w:tc>
           <w:tcPr>
             <w:tcW w:w="322" w:type="pct"/>
-            <w:shd w:val="clear" w:color="auto" w:fill="auto"/>
             <w:vAlign w:val="center"/>
           </w:tcPr>
           <w:p>
@@ -43143,7 +42460,6 @@
           <w:tcPr>
             <w:tcW w:w="1838" w:type="pct"/>
             <w:gridSpan w:val="7"/>
-            <w:shd w:val="clear" w:color="auto" w:fill="auto"/>
             <w:vAlign w:val="center"/>
           </w:tcPr>
           <w:p>
@@ -43170,7 +42486,6 @@
         <w:tc>
           <w:tcPr>
             <w:tcW w:w="603" w:type="pct"/>
-            <w:shd w:val="clear" w:color="auto" w:fill="auto"/>
             <w:vAlign w:val="center"/>
           </w:tcPr>
           <w:p>
@@ -43257,7 +42572,6 @@
         <w:tc>
           <w:tcPr>
             <w:tcW w:w="1462" w:type="pct"/>
-            <w:shd w:val="clear" w:color="auto" w:fill="auto"/>
             <w:vAlign w:val="center"/>
           </w:tcPr>
           <w:p>
@@ -43286,7 +42600,6 @@
         <w:tc>
           <w:tcPr>
             <w:tcW w:w="775" w:type="pct"/>
-            <w:shd w:val="clear" w:color="auto" w:fill="auto"/>
             <w:vAlign w:val="center"/>
           </w:tcPr>
           <w:p>
@@ -43313,7 +42626,6 @@
         <w:tc>
           <w:tcPr>
             <w:tcW w:w="322" w:type="pct"/>
-            <w:shd w:val="clear" w:color="auto" w:fill="auto"/>
             <w:vAlign w:val="center"/>
           </w:tcPr>
           <w:p>
@@ -43378,7 +42690,6 @@
           <w:tcPr>
             <w:tcW w:w="1838" w:type="pct"/>
             <w:gridSpan w:val="7"/>
-            <w:shd w:val="clear" w:color="auto" w:fill="auto"/>
             <w:vAlign w:val="center"/>
           </w:tcPr>
           <w:p>
@@ -43405,7 +42716,6 @@
         <w:tc>
           <w:tcPr>
             <w:tcW w:w="603" w:type="pct"/>
-            <w:shd w:val="clear" w:color="auto" w:fill="auto"/>
             <w:vAlign w:val="center"/>
           </w:tcPr>
           <w:p>
@@ -43492,7 +42802,6 @@
         <w:tc>
           <w:tcPr>
             <w:tcW w:w="1462" w:type="pct"/>
-            <w:shd w:val="clear" w:color="auto" w:fill="auto"/>
             <w:vAlign w:val="center"/>
           </w:tcPr>
           <w:p>
@@ -43521,7 +42830,6 @@
         <w:tc>
           <w:tcPr>
             <w:tcW w:w="775" w:type="pct"/>
-            <w:shd w:val="clear" w:color="auto" w:fill="auto"/>
             <w:vAlign w:val="center"/>
           </w:tcPr>
           <w:p>
@@ -43551,7 +42859,6 @@
             <w:tcBorders>
               <w:right w:val="nil"/>
             </w:tcBorders>
-            <w:shd w:val="clear" w:color="auto" w:fill="auto"/>
             <w:vAlign w:val="center"/>
           </w:tcPr>
           <w:p>
@@ -43622,7 +42929,6 @@
               <w:bottom w:val="nil"/>
               <w:right w:val="nil"/>
             </w:tcBorders>
-            <w:shd w:val="clear" w:color="auto" w:fill="auto"/>
             <w:vAlign w:val="center"/>
           </w:tcPr>
           <w:p>
@@ -43643,7 +42949,6 @@
             <w:tcBorders>
               <w:left w:val="nil"/>
             </w:tcBorders>
-            <w:shd w:val="clear" w:color="auto" w:fill="auto"/>
             <w:vAlign w:val="center"/>
           </w:tcPr>
           <w:p>
@@ -43686,7 +42991,6 @@
         <w:tc>
           <w:tcPr>
             <w:tcW w:w="1462" w:type="pct"/>
-            <w:shd w:val="clear" w:color="auto" w:fill="auto"/>
             <w:vAlign w:val="center"/>
           </w:tcPr>
           <w:p>
@@ -43738,7 +43042,6 @@
         <w:tc>
           <w:tcPr>
             <w:tcW w:w="775" w:type="pct"/>
-            <w:shd w:val="clear" w:color="auto" w:fill="auto"/>
             <w:vAlign w:val="center"/>
           </w:tcPr>
           <w:p>
@@ -43768,7 +43071,6 @@
         <w:tc>
           <w:tcPr>
             <w:tcW w:w="322" w:type="pct"/>
-            <w:shd w:val="clear" w:color="auto" w:fill="auto"/>
             <w:vAlign w:val="center"/>
           </w:tcPr>
           <w:p>
@@ -43833,7 +43135,6 @@
           <w:tcPr>
             <w:tcW w:w="1838" w:type="pct"/>
             <w:gridSpan w:val="7"/>
-            <w:shd w:val="clear" w:color="auto" w:fill="auto"/>
             <w:vAlign w:val="center"/>
           </w:tcPr>
           <w:p>
@@ -43880,7 +43181,6 @@
         <w:tc>
           <w:tcPr>
             <w:tcW w:w="603" w:type="pct"/>
-            <w:shd w:val="clear" w:color="auto" w:fill="auto"/>
             <w:vAlign w:val="center"/>
           </w:tcPr>
           <w:p>
@@ -43967,7 +43267,6 @@
         <w:tc>
           <w:tcPr>
             <w:tcW w:w="1462" w:type="pct"/>
-            <w:shd w:val="clear" w:color="auto" w:fill="auto"/>
             <w:vAlign w:val="center"/>
           </w:tcPr>
           <w:p>
@@ -44024,7 +43323,6 @@
             <w:tcBorders>
               <w:bottom w:val="single" w:sz="4" w:space="0" w:color="auto"/>
             </w:tcBorders>
-            <w:shd w:val="clear" w:color="auto" w:fill="auto"/>
             <w:vAlign w:val="center"/>
           </w:tcPr>
           <w:p>
@@ -44054,7 +43352,6 @@
             <w:tcBorders>
               <w:bottom w:val="single" w:sz="4" w:space="0" w:color="auto"/>
             </w:tcBorders>
-            <w:shd w:val="clear" w:color="auto" w:fill="auto"/>
             <w:vAlign w:val="center"/>
           </w:tcPr>
           <w:p>
@@ -44142,7 +43439,6 @@
             <w:tcBorders>
               <w:bottom w:val="single" w:sz="4" w:space="0" w:color="auto"/>
             </w:tcBorders>
-            <w:shd w:val="clear" w:color="auto" w:fill="auto"/>
             <w:vAlign w:val="center"/>
           </w:tcPr>
           <w:p>
@@ -44306,7 +43602,6 @@
         <w:tc>
           <w:tcPr>
             <w:tcW w:w="1462" w:type="pct"/>
-            <w:shd w:val="clear" w:color="auto" w:fill="auto"/>
             <w:vAlign w:val="center"/>
           </w:tcPr>
           <w:p>
@@ -44335,7 +43630,6 @@
         <w:tc>
           <w:tcPr>
             <w:tcW w:w="775" w:type="pct"/>
-            <w:shd w:val="clear" w:color="auto" w:fill="auto"/>
             <w:vAlign w:val="center"/>
           </w:tcPr>
           <w:p>
@@ -44362,7 +43656,6 @@
         <w:tc>
           <w:tcPr>
             <w:tcW w:w="322" w:type="pct"/>
-            <w:shd w:val="clear" w:color="auto" w:fill="auto"/>
             <w:vAlign w:val="center"/>
           </w:tcPr>
           <w:p>
@@ -44426,7 +43719,6 @@
         <w:tc>
           <w:tcPr>
             <w:tcW w:w="545" w:type="pct"/>
-            <w:shd w:val="clear" w:color="auto" w:fill="auto"/>
             <w:vAlign w:val="center"/>
           </w:tcPr>
           <w:p>
@@ -44456,7 +43748,6 @@
           <w:tcPr>
             <w:tcW w:w="425" w:type="pct"/>
             <w:gridSpan w:val="2"/>
-            <w:shd w:val="clear" w:color="auto" w:fill="auto"/>
             <w:vAlign w:val="center"/>
           </w:tcPr>
           <w:p>
@@ -44521,7 +43812,6 @@
           <w:tcPr>
             <w:tcW w:w="868" w:type="pct"/>
             <w:gridSpan w:val="4"/>
-            <w:shd w:val="clear" w:color="auto" w:fill="auto"/>
             <w:vAlign w:val="center"/>
           </w:tcPr>
           <w:p>
@@ -44563,7 +43853,6 @@
         <w:tc>
           <w:tcPr>
             <w:tcW w:w="603" w:type="pct"/>
-            <w:shd w:val="clear" w:color="auto" w:fill="auto"/>
             <w:vAlign w:val="center"/>
           </w:tcPr>
           <w:p>
@@ -44704,7 +43993,6 @@
         <w:tc>
           <w:tcPr>
             <w:tcW w:w="1462" w:type="pct"/>
-            <w:shd w:val="clear" w:color="auto" w:fill="auto"/>
             <w:vAlign w:val="center"/>
           </w:tcPr>
           <w:p>
@@ -44723,7 +44011,6 @@
           <w:tcPr>
             <w:tcW w:w="3538" w:type="pct"/>
             <w:gridSpan w:val="10"/>
-            <w:shd w:val="clear" w:color="auto" w:fill="auto"/>
             <w:vAlign w:val="center"/>
           </w:tcPr>
           <w:p>
@@ -44903,7 +44190,6 @@
         <w:tc>
           <w:tcPr>
             <w:tcW w:w="749" w:type="pct"/>
-            <w:shd w:val="clear" w:color="auto" w:fill="auto"/>
             <w:vAlign w:val="center"/>
           </w:tcPr>
           <w:p>
@@ -44928,7 +44214,6 @@
         <w:tc>
           <w:tcPr>
             <w:tcW w:w="750" w:type="pct"/>
-            <w:shd w:val="clear" w:color="auto" w:fill="auto"/>
             <w:vAlign w:val="center"/>
           </w:tcPr>
           <w:p>
@@ -44996,7 +44281,6 @@
         <w:tc>
           <w:tcPr>
             <w:tcW w:w="1468" w:type="pct"/>
-            <w:shd w:val="clear" w:color="auto" w:fill="auto"/>
             <w:vAlign w:val="center"/>
           </w:tcPr>
           <w:p>
@@ -45028,7 +44312,6 @@
             <w:tcBorders>
               <w:right w:val="nil"/>
             </w:tcBorders>
-            <w:shd w:val="clear" w:color="auto" w:fill="auto"/>
             <w:vAlign w:val="center"/>
           </w:tcPr>
           <w:p>
@@ -45094,7 +44377,6 @@
             <w:tcBorders>
               <w:left w:val="nil"/>
             </w:tcBorders>
-            <w:shd w:val="clear" w:color="auto" w:fill="auto"/>
             <w:vAlign w:val="center"/>
           </w:tcPr>
           <w:p>
@@ -45137,7 +44419,6 @@
         <w:tc>
           <w:tcPr>
             <w:tcW w:w="1468" w:type="pct"/>
-            <w:shd w:val="clear" w:color="auto" w:fill="auto"/>
             <w:vAlign w:val="center"/>
           </w:tcPr>
           <w:p>
@@ -45167,7 +44448,6 @@
           <w:tcPr>
             <w:tcW w:w="3532" w:type="pct"/>
             <w:gridSpan w:val="4"/>
-            <w:shd w:val="clear" w:color="auto" w:fill="auto"/>
             <w:vAlign w:val="center"/>
           </w:tcPr>
           <w:p>
@@ -45337,7 +44617,6 @@
           <w:tcPr>
             <w:tcW w:w="747" w:type="pct"/>
             <w:gridSpan w:val="3"/>
-            <w:shd w:val="clear" w:color="auto" w:fill="auto"/>
             <w:vAlign w:val="center"/>
           </w:tcPr>
           <w:p>
@@ -45363,7 +44642,6 @@
           <w:tcPr>
             <w:tcW w:w="747" w:type="pct"/>
             <w:gridSpan w:val="4"/>
-            <w:shd w:val="clear" w:color="auto" w:fill="auto"/>
             <w:vAlign w:val="center"/>
           </w:tcPr>
           <w:p>
@@ -45432,7 +44710,6 @@
           <w:tcPr>
             <w:tcW w:w="812" w:type="pct"/>
             <w:vMerge w:val="restart"/>
-            <w:shd w:val="clear" w:color="auto" w:fill="auto"/>
             <w:vAlign w:val="center"/>
           </w:tcPr>
           <w:p>
@@ -45465,7 +44742,6 @@
             <w:tcBorders>
               <w:bottom w:val="single" w:sz="4" w:space="0" w:color="auto"/>
             </w:tcBorders>
-            <w:shd w:val="clear" w:color="auto" w:fill="auto"/>
             <w:vAlign w:val="center"/>
           </w:tcPr>
           <w:p>
@@ -45510,7 +44786,6 @@
         <w:tc>
           <w:tcPr>
             <w:tcW w:w="408" w:type="pct"/>
-            <w:shd w:val="clear" w:color="auto" w:fill="auto"/>
             <w:vAlign w:val="center"/>
           </w:tcPr>
           <w:p>
@@ -45575,7 +44850,6 @@
           <w:tcPr>
             <w:tcW w:w="984" w:type="pct"/>
             <w:gridSpan w:val="3"/>
-            <w:shd w:val="clear" w:color="auto" w:fill="auto"/>
             <w:vAlign w:val="center"/>
           </w:tcPr>
           <w:p>
@@ -45621,7 +44895,6 @@
           <w:tcPr>
             <w:tcW w:w="584" w:type="pct"/>
             <w:gridSpan w:val="4"/>
-            <w:shd w:val="clear" w:color="auto" w:fill="auto"/>
             <w:vAlign w:val="center"/>
           </w:tcPr>
           <w:p>
@@ -45684,7 +44957,6 @@
           <w:tcPr>
             <w:tcW w:w="991" w:type="pct"/>
             <w:gridSpan w:val="4"/>
-            <w:shd w:val="clear" w:color="auto" w:fill="auto"/>
             <w:vAlign w:val="center"/>
           </w:tcPr>
           <w:p>
@@ -45730,7 +45002,6 @@
           <w:tcPr>
             <w:tcW w:w="406" w:type="pct"/>
             <w:gridSpan w:val="2"/>
-            <w:shd w:val="clear" w:color="auto" w:fill="auto"/>
             <w:vAlign w:val="center"/>
           </w:tcPr>
           <w:p>
@@ -45797,7 +45068,6 @@
           <w:tcPr>
             <w:tcW w:w="812" w:type="pct"/>
             <w:vMerge/>
-            <w:shd w:val="clear" w:color="auto" w:fill="auto"/>
             <w:vAlign w:val="center"/>
           </w:tcPr>
           <w:p>
@@ -45821,7 +45091,6 @@
               <w:bottom w:val="single" w:sz="4" w:space="0" w:color="auto"/>
               <w:right w:val="nil"/>
             </w:tcBorders>
-            <w:shd w:val="clear" w:color="auto" w:fill="auto"/>
             <w:vAlign w:val="center"/>
           </w:tcPr>
           <w:p>
@@ -45853,7 +45122,6 @@
             <w:tcBorders>
               <w:bottom w:val="single" w:sz="4" w:space="0" w:color="auto"/>
             </w:tcBorders>
-            <w:shd w:val="clear" w:color="auto" w:fill="auto"/>
             <w:vAlign w:val="center"/>
           </w:tcPr>
           <w:p>
@@ -45920,7 +45188,6 @@
               <w:bottom w:val="single" w:sz="4" w:space="0" w:color="auto"/>
               <w:right w:val="single" w:sz="4" w:space="0" w:color="auto"/>
             </w:tcBorders>
-            <w:shd w:val="clear" w:color="auto" w:fill="auto"/>
             <w:vAlign w:val="center"/>
           </w:tcPr>
           <w:p>
@@ -45952,7 +45219,6 @@
             <w:tcBorders>
               <w:left w:val="single" w:sz="4" w:space="0" w:color="auto"/>
             </w:tcBorders>
-            <w:shd w:val="clear" w:color="auto" w:fill="auto"/>
             <w:vAlign w:val="center"/>
           </w:tcPr>
           <w:p>
@@ -46016,7 +45282,6 @@
           <w:tcPr>
             <w:tcW w:w="812" w:type="pct"/>
             <w:vMerge/>
-            <w:shd w:val="clear" w:color="auto" w:fill="auto"/>
             <w:vAlign w:val="center"/>
           </w:tcPr>
           <w:p>
@@ -46040,7 +45305,6 @@
             <w:tcBorders>
               <w:right w:val="single" w:sz="4" w:space="0" w:color="auto"/>
             </w:tcBorders>
-            <w:shd w:val="clear" w:color="auto" w:fill="auto"/>
             <w:vAlign w:val="center"/>
           </w:tcPr>
           <w:p>
@@ -46071,7 +45335,6 @@
               <w:left w:val="single" w:sz="4" w:space="0" w:color="auto"/>
               <w:right w:val="single" w:sz="4" w:space="0" w:color="auto"/>
             </w:tcBorders>
-            <w:shd w:val="clear" w:color="auto" w:fill="auto"/>
             <w:vAlign w:val="center"/>
           </w:tcPr>
           <w:p>
@@ -46103,7 +45366,6 @@
               <w:left w:val="single" w:sz="4" w:space="0" w:color="auto"/>
               <w:right w:val="single" w:sz="4" w:space="0" w:color="auto"/>
             </w:tcBorders>
-            <w:shd w:val="clear" w:color="auto" w:fill="auto"/>
             <w:vAlign w:val="center"/>
           </w:tcPr>
           <w:p>
@@ -46170,7 +45432,6 @@
               <w:left w:val="single" w:sz="4" w:space="0" w:color="auto"/>
               <w:right w:val="single" w:sz="4" w:space="0" w:color="auto"/>
             </w:tcBorders>
-            <w:shd w:val="clear" w:color="auto" w:fill="auto"/>
             <w:vAlign w:val="center"/>
           </w:tcPr>
           <w:p>
@@ -46202,7 +45463,6 @@
               <w:left w:val="single" w:sz="4" w:space="0" w:color="auto"/>
               <w:right w:val="single" w:sz="4" w:space="0" w:color="auto"/>
             </w:tcBorders>
-            <w:shd w:val="clear" w:color="auto" w:fill="auto"/>
             <w:vAlign w:val="center"/>
           </w:tcPr>
           <w:p>
@@ -46267,7 +45527,6 @@
               <w:left w:val="single" w:sz="4" w:space="0" w:color="auto"/>
               <w:right w:val="single" w:sz="4" w:space="0" w:color="auto"/>
             </w:tcBorders>
-            <w:shd w:val="clear" w:color="auto" w:fill="auto"/>
             <w:vAlign w:val="center"/>
           </w:tcPr>
           <w:p>
@@ -46298,7 +45557,6 @@
             <w:tcBorders>
               <w:left w:val="single" w:sz="4" w:space="0" w:color="auto"/>
             </w:tcBorders>
-            <w:shd w:val="clear" w:color="auto" w:fill="auto"/>
             <w:vAlign w:val="center"/>
           </w:tcPr>
           <w:p>
@@ -46362,7 +45620,6 @@
           <w:tcPr>
             <w:tcW w:w="812" w:type="pct"/>
             <w:vMerge/>
-            <w:shd w:val="clear" w:color="auto" w:fill="auto"/>
             <w:vAlign w:val="center"/>
           </w:tcPr>
           <w:p>
@@ -46383,7 +45640,6 @@
           <w:tcPr>
             <w:tcW w:w="815" w:type="pct"/>
             <w:gridSpan w:val="3"/>
-            <w:shd w:val="clear" w:color="auto" w:fill="auto"/>
             <w:vAlign w:val="center"/>
           </w:tcPr>
           <w:p>
@@ -46420,7 +45676,6 @@
           <w:tcPr>
             <w:tcW w:w="1226" w:type="pct"/>
             <w:gridSpan w:val="3"/>
-            <w:shd w:val="clear" w:color="auto" w:fill="auto"/>
             <w:vAlign w:val="center"/>
           </w:tcPr>
           <w:p>
@@ -46484,7 +45739,6 @@
             <w:tcBorders>
               <w:bottom w:val="single" w:sz="4" w:space="0" w:color="auto"/>
             </w:tcBorders>
-            <w:shd w:val="clear" w:color="auto" w:fill="auto"/>
             <w:vAlign w:val="center"/>
           </w:tcPr>
           <w:p>
@@ -46512,7 +45766,6 @@
           <w:tcPr>
             <w:tcW w:w="688" w:type="pct"/>
             <w:gridSpan w:val="3"/>
-            <w:shd w:val="clear" w:color="auto" w:fill="auto"/>
             <w:vAlign w:val="center"/>
           </w:tcPr>
           <w:p>
@@ -46575,7 +45828,6 @@
           <w:tcPr>
             <w:tcW w:w="812" w:type="pct"/>
             <w:vMerge/>
-            <w:shd w:val="clear" w:color="auto" w:fill="auto"/>
             <w:vAlign w:val="center"/>
           </w:tcPr>
           <w:p>
@@ -46596,7 +45848,6 @@
           <w:tcPr>
             <w:tcW w:w="1485" w:type="pct"/>
             <w:gridSpan w:val="5"/>
-            <w:shd w:val="clear" w:color="auto" w:fill="auto"/>
             <w:vAlign w:val="center"/>
           </w:tcPr>
           <w:p>
@@ -46626,7 +45877,6 @@
             <w:tcBorders>
               <w:right w:val="nil"/>
             </w:tcBorders>
-            <w:shd w:val="clear" w:color="auto" w:fill="auto"/>
             <w:vAlign w:val="center"/>
           </w:tcPr>
           <w:p>
@@ -46647,7 +45897,6 @@
               <w:left w:val="nil"/>
               <w:right w:val="nil"/>
             </w:tcBorders>
-            <w:shd w:val="clear" w:color="auto" w:fill="auto"/>
             <w:vAlign w:val="center"/>
           </w:tcPr>
           <w:p>
@@ -46669,7 +45918,6 @@
             <w:tcBorders>
               <w:left w:val="nil"/>
             </w:tcBorders>
-            <w:shd w:val="clear" w:color="auto" w:fill="auto"/>
             <w:vAlign w:val="center"/>
           </w:tcPr>
           <w:p>
@@ -46688,7 +45936,6 @@
           <w:tcPr>
             <w:tcW w:w="812" w:type="pct"/>
             <w:vMerge/>
-            <w:shd w:val="clear" w:color="auto" w:fill="auto"/>
             <w:vAlign w:val="center"/>
           </w:tcPr>
           <w:p>
@@ -46709,7 +45956,6 @@
           <w:tcPr>
             <w:tcW w:w="1485" w:type="pct"/>
             <w:gridSpan w:val="5"/>
-            <w:shd w:val="clear" w:color="auto" w:fill="auto"/>
             <w:vAlign w:val="center"/>
           </w:tcPr>
           <w:p>
@@ -46736,7 +45982,6 @@
         <w:tc>
           <w:tcPr>
             <w:tcW w:w="556" w:type="pct"/>
-            <w:shd w:val="clear" w:color="auto" w:fill="auto"/>
             <w:vAlign w:val="center"/>
           </w:tcPr>
           <w:p>
@@ -46797,7 +46042,6 @@
           <w:tcPr>
             <w:tcW w:w="1459" w:type="pct"/>
             <w:gridSpan w:val="8"/>
-            <w:shd w:val="clear" w:color="auto" w:fill="auto"/>
             <w:vAlign w:val="center"/>
           </w:tcPr>
           <w:p>
@@ -46825,7 +46069,6 @@
           <w:tcPr>
             <w:tcW w:w="688" w:type="pct"/>
             <w:gridSpan w:val="3"/>
-            <w:shd w:val="clear" w:color="auto" w:fill="auto"/>
             <w:vAlign w:val="center"/>
           </w:tcPr>
           <w:p>
@@ -46888,7 +46131,6 @@
           <w:tcPr>
             <w:tcW w:w="812" w:type="pct"/>
             <w:vMerge/>
-            <w:shd w:val="clear" w:color="auto" w:fill="auto"/>
             <w:vAlign w:val="center"/>
           </w:tcPr>
           <w:p>
@@ -46937,7 +46179,6 @@
           <w:tcPr>
             <w:tcW w:w="3373" w:type="pct"/>
             <w:gridSpan w:val="14"/>
-            <w:shd w:val="clear" w:color="auto" w:fill="auto"/>
             <w:vAlign w:val="center"/>
           </w:tcPr>
           <w:p>
@@ -46980,7 +46221,6 @@
           <w:tcPr>
             <w:tcW w:w="812" w:type="pct"/>
             <w:vMerge w:val="restart"/>
-            <w:shd w:val="clear" w:color="auto" w:fill="auto"/>
             <w:vAlign w:val="center"/>
           </w:tcPr>
           <w:p>
@@ -47010,7 +46250,6 @@
           <w:tcPr>
             <w:tcW w:w="1485" w:type="pct"/>
             <w:gridSpan w:val="5"/>
-            <w:shd w:val="clear" w:color="auto" w:fill="auto"/>
             <w:vAlign w:val="center"/>
           </w:tcPr>
           <w:p>
@@ -47057,7 +46296,6 @@
           <w:tcPr>
             <w:tcW w:w="880" w:type="pct"/>
             <w:gridSpan w:val="3"/>
-            <w:shd w:val="clear" w:color="auto" w:fill="auto"/>
             <w:vAlign w:val="center"/>
           </w:tcPr>
           <w:p>
@@ -47120,7 +46358,6 @@
           <w:tcPr>
             <w:tcW w:w="1823" w:type="pct"/>
             <w:gridSpan w:val="9"/>
-            <w:shd w:val="clear" w:color="auto" w:fill="auto"/>
             <w:vAlign w:val="center"/>
           </w:tcPr>
           <w:p>
@@ -47141,7 +46378,6 @@
           <w:tcPr>
             <w:tcW w:w="812" w:type="pct"/>
             <w:vMerge/>
-            <w:shd w:val="clear" w:color="auto" w:fill="auto"/>
             <w:vAlign w:val="center"/>
           </w:tcPr>
           <w:p>
@@ -47161,7 +46397,6 @@
           <w:tcPr>
             <w:tcW w:w="1485" w:type="pct"/>
             <w:gridSpan w:val="5"/>
-            <w:shd w:val="clear" w:color="auto" w:fill="auto"/>
             <w:vAlign w:val="center"/>
           </w:tcPr>
           <w:p>
@@ -47189,7 +46424,6 @@
           <w:tcPr>
             <w:tcW w:w="880" w:type="pct"/>
             <w:gridSpan w:val="3"/>
-            <w:shd w:val="clear" w:color="auto" w:fill="auto"/>
             <w:vAlign w:val="center"/>
           </w:tcPr>
           <w:p>
@@ -47250,7 +46484,6 @@
           <w:tcPr>
             <w:tcW w:w="1535" w:type="pct"/>
             <w:gridSpan w:val="8"/>
-            <w:shd w:val="clear" w:color="auto" w:fill="auto"/>
             <w:vAlign w:val="center"/>
           </w:tcPr>
           <w:p>
@@ -47277,7 +46510,6 @@
         <w:tc>
           <w:tcPr>
             <w:tcW w:w="288" w:type="pct"/>
-            <w:shd w:val="clear" w:color="auto" w:fill="auto"/>
             <w:vAlign w:val="center"/>
           </w:tcPr>
           <w:p>
@@ -47340,7 +46572,6 @@
           <w:tcPr>
             <w:tcW w:w="812" w:type="pct"/>
             <w:vMerge/>
-            <w:shd w:val="clear" w:color="auto" w:fill="auto"/>
             <w:vAlign w:val="center"/>
           </w:tcPr>
           <w:p>
@@ -47360,7 +46591,6 @@
           <w:tcPr>
             <w:tcW w:w="742" w:type="pct"/>
             <w:gridSpan w:val="2"/>
-            <w:shd w:val="clear" w:color="auto" w:fill="auto"/>
             <w:vAlign w:val="center"/>
           </w:tcPr>
           <w:p>
@@ -47388,7 +46618,6 @@
           <w:tcPr>
             <w:tcW w:w="743" w:type="pct"/>
             <w:gridSpan w:val="3"/>
-            <w:shd w:val="clear" w:color="auto" w:fill="auto"/>
             <w:vAlign w:val="center"/>
           </w:tcPr>
           <w:p>
@@ -47451,7 +46680,6 @@
           <w:tcPr>
             <w:tcW w:w="880" w:type="pct"/>
             <w:gridSpan w:val="3"/>
-            <w:shd w:val="clear" w:color="auto" w:fill="auto"/>
             <w:vAlign w:val="center"/>
           </w:tcPr>
           <w:p>
@@ -47495,7 +46723,6 @@
           <w:tcPr>
             <w:tcW w:w="778" w:type="pct"/>
             <w:gridSpan w:val="4"/>
-            <w:shd w:val="clear" w:color="auto" w:fill="auto"/>
             <w:vAlign w:val="center"/>
           </w:tcPr>
           <w:p>
@@ -47556,7 +46783,6 @@
           <w:tcPr>
             <w:tcW w:w="1045" w:type="pct"/>
             <w:gridSpan w:val="5"/>
-            <w:shd w:val="clear" w:color="auto" w:fill="auto"/>
             <w:vAlign w:val="center"/>
           </w:tcPr>
           <w:p>
@@ -47575,7 +46801,6 @@
           <w:tcPr>
             <w:tcW w:w="812" w:type="pct"/>
             <w:vMerge/>
-            <w:shd w:val="clear" w:color="auto" w:fill="auto"/>
             <w:vAlign w:val="center"/>
           </w:tcPr>
           <w:p>
@@ -47596,7 +46821,6 @@
           <w:tcPr>
             <w:tcW w:w="1485" w:type="pct"/>
             <w:gridSpan w:val="5"/>
-            <w:shd w:val="clear" w:color="auto" w:fill="auto"/>
             <w:vAlign w:val="center"/>
           </w:tcPr>
           <w:p>
@@ -47633,7 +46857,6 @@
           <w:tcPr>
             <w:tcW w:w="880" w:type="pct"/>
             <w:gridSpan w:val="3"/>
-            <w:shd w:val="clear" w:color="auto" w:fill="auto"/>
             <w:vAlign w:val="center"/>
           </w:tcPr>
           <w:p>
@@ -47699,7 +46922,6 @@
             <w:tcBorders>
               <w:bottom w:val="single" w:sz="4" w:space="0" w:color="auto"/>
             </w:tcBorders>
-            <w:shd w:val="clear" w:color="auto" w:fill="auto"/>
             <w:vAlign w:val="center"/>
           </w:tcPr>
           <w:p>
@@ -47735,7 +46957,6 @@
         <w:tc>
           <w:tcPr>
             <w:tcW w:w="288" w:type="pct"/>
-            <w:shd w:val="clear" w:color="auto" w:fill="auto"/>
             <w:vAlign w:val="center"/>
           </w:tcPr>
           <w:p>
@@ -47800,7 +47021,6 @@
           <w:tcPr>
             <w:tcW w:w="812" w:type="pct"/>
             <w:vMerge/>
-            <w:shd w:val="clear" w:color="auto" w:fill="auto"/>
             <w:vAlign w:val="center"/>
           </w:tcPr>
           <w:p>
@@ -47821,7 +47041,6 @@
           <w:tcPr>
             <w:tcW w:w="1485" w:type="pct"/>
             <w:gridSpan w:val="5"/>
-            <w:shd w:val="clear" w:color="auto" w:fill="auto"/>
             <w:vAlign w:val="center"/>
           </w:tcPr>
           <w:p>
@@ -47849,7 +47068,6 @@
           <w:tcPr>
             <w:tcW w:w="880" w:type="pct"/>
             <w:gridSpan w:val="3"/>
-            <w:shd w:val="clear" w:color="auto" w:fill="auto"/>
             <w:vAlign w:val="center"/>
           </w:tcPr>
           <w:p>
@@ -47913,7 +47131,6 @@
             <w:tcBorders>
               <w:right w:val="single" w:sz="4" w:space="0" w:color="auto"/>
             </w:tcBorders>
-            <w:shd w:val="clear" w:color="auto" w:fill="auto"/>
             <w:vAlign w:val="center"/>
           </w:tcPr>
           <w:p>
@@ -47943,7 +47160,6 @@
             <w:tcBorders>
               <w:left w:val="single" w:sz="4" w:space="0" w:color="auto"/>
             </w:tcBorders>
-            <w:shd w:val="clear" w:color="auto" w:fill="auto"/>
             <w:vAlign w:val="center"/>
           </w:tcPr>
           <w:p>
@@ -48006,7 +47222,6 @@
           <w:tcPr>
             <w:tcW w:w="812" w:type="pct"/>
             <w:vMerge/>
-            <w:shd w:val="clear" w:color="auto" w:fill="auto"/>
             <w:vAlign w:val="center"/>
           </w:tcPr>
           <w:p>
@@ -48055,7 +47270,6 @@
           <w:tcPr>
             <w:tcW w:w="3373" w:type="pct"/>
             <w:gridSpan w:val="14"/>
-            <w:shd w:val="clear" w:color="auto" w:fill="auto"/>
             <w:vAlign w:val="center"/>
           </w:tcPr>
           <w:p>
@@ -51762,7 +50976,6 @@
           <w:tcPr>
             <w:tcW w:w="1198" w:type="pct"/>
             <w:gridSpan w:val="3"/>
-            <w:shd w:val="clear" w:color="auto" w:fill="auto"/>
             <w:vAlign w:val="center"/>
           </w:tcPr>
           <w:p>
@@ -51788,7 +51001,6 @@
           <w:tcPr>
             <w:tcW w:w="748" w:type="pct"/>
             <w:gridSpan w:val="2"/>
-            <w:shd w:val="clear" w:color="auto" w:fill="auto"/>
             <w:vAlign w:val="center"/>
           </w:tcPr>
           <w:p>
@@ -55459,7 +54671,6 @@
         <w:tc>
           <w:tcPr>
             <w:tcW w:w="1204" w:type="pct"/>
-            <w:shd w:val="clear" w:color="auto" w:fill="auto"/>
             <w:vAlign w:val="center"/>
           </w:tcPr>
           <w:p>
@@ -56378,6 +55589,15 @@
                 <w:szCs w:val="16"/>
                 <w:lang w:val="en-CA"/>
               </w:rPr>
+              <w:t>w</w:t>
+            </w:r>
+            <w:r>
+              <w:rPr>
+                <w:rFonts w:ascii="Arial" w:hAnsi="Arial" w:cs="Arial"/>
+                <w:sz w:val="16"/>
+                <w:szCs w:val="16"/>
+                <w:lang w:val="en-CA"/>
+              </w:rPr>
               <w:t>rts_none_check}}</w:t>
             </w:r>
           </w:p>
@@ -56429,7 +55649,21 @@
                 <w:rFonts w:ascii="Arial" w:hAnsi="Arial" w:cs="Arial"/>
                 <w:lang w:val="en-CA"/>
               </w:rPr>
-              <w:t>{{rts_y_check}}</w:t>
+              <w:t>{{</w:t>
+            </w:r>
+            <w:r>
+              <w:rPr>
+                <w:rFonts w:ascii="Arial" w:hAnsi="Arial" w:cs="Arial"/>
+                <w:lang w:val="en-CA"/>
+              </w:rPr>
+              <w:t>w</w:t>
+            </w:r>
+            <w:r>
+              <w:rPr>
+                <w:rFonts w:ascii="Arial" w:hAnsi="Arial" w:cs="Arial"/>
+                <w:lang w:val="en-CA"/>
+              </w:rPr>
+              <w:t>rts_y_check}}</w:t>
             </w:r>
           </w:p>
         </w:tc>
@@ -56855,7 +56089,6 @@
         <w:tc>
           <w:tcPr>
             <w:tcW w:w="817" w:type="pct"/>
-            <w:shd w:val="clear" w:color="auto" w:fill="auto"/>
             <w:vAlign w:val="center"/>
           </w:tcPr>
           <w:p>
@@ -56873,7 +56106,6 @@
         <w:tc>
           <w:tcPr>
             <w:tcW w:w="1002" w:type="pct"/>
-            <w:shd w:val="clear" w:color="auto" w:fill="auto"/>
             <w:vAlign w:val="center"/>
           </w:tcPr>
           <w:p>
@@ -56891,7 +56123,6 @@
         <w:tc>
           <w:tcPr>
             <w:tcW w:w="2309" w:type="pct"/>
-            <w:shd w:val="clear" w:color="auto" w:fill="auto"/>
             <w:vAlign w:val="center"/>
           </w:tcPr>
           <w:p>
@@ -56909,7 +56140,6 @@
         <w:tc>
           <w:tcPr>
             <w:tcW w:w="872" w:type="pct"/>
-            <w:shd w:val="clear" w:color="auto" w:fill="auto"/>
             <w:vAlign w:val="center"/>
           </w:tcPr>
           <w:p>
@@ -56983,7 +56213,7 @@
 </file>
 
 <file path=word/endnotes.xml><?xml version="1.0" encoding="utf-8"?>
-<w:endnotes xmlns:wpc="http://schemas.microsoft.com/office/word/2010/wordprocessingCanvas" xmlns:cx="http://schemas.microsoft.com/office/drawing/2014/chartex" xmlns:cx1="http://schemas.microsoft.com/office/drawing/2015/9/8/chartex" xmlns:cx2="http://schemas.microsoft.com/office/drawing/2015/10/21/chartex" xmlns:cx3="http://schemas.microsoft.com/office/drawing/2016/5/9/chartex" xmlns:cx4="http://schemas.microsoft.com/office/drawing/2016/5/10/chartex" xmlns:cx5="http://schemas.microsoft.com/office/drawing/2016/5/11/chartex" xmlns:cx6="http://schemas.microsoft.com/office/drawing/2016/5/12/chartex" xmlns:cx7="http://schemas.microsoft.com/office/drawing/2016/5/13/chartex" xmlns:cx8="http://schemas.microsoft.com/office/drawing/2016/5/14/chartex" xmlns:mc="http://schemas.openxmlformats.org/markup-compatibility/2006" xmlns:aink="http://schemas.microsoft.com/office/drawing/2016/ink" xmlns:am3d="http://schemas.microsoft.com/office/drawing/2017/model3d" xmlns:o="urn:schemas-microsoft-com:office:office" xmlns:oel="http://schemas.microsoft.com/office/2019/extlst" xmlns:r="http://schemas.openxmlformats.org/officeDocument/2006/relationships" xmlns:m="http://schemas.openxmlformats.org/officeDocument/2006/math" xmlns:v="urn:schemas-microsoft-com:vml" xmlns:wp14="http://schemas.microsoft.com/office/word/2010/wordprocessingDrawing" xmlns:wp="http://schemas.openxmlformats.org/drawingml/2006/wordprocessingDrawing" xmlns:w10="urn:schemas-microsoft-com:office:word" xmlns:w="http://schemas.openxmlformats.org/wordprocessingml/2006/main" xmlns:w14="http://schemas.microsoft.com/office/word/2010/wordml" xmlns:w15="http://schemas.microsoft.com/office/word/2012/wordml" xmlns:w16cex="http://schemas.microsoft.com/office/word/2018/wordml/cex" xmlns:w16cid="http://schemas.microsoft.com/office/word/2016/wordml/cid" xmlns:w16="http://schemas.microsoft.com/office/word/2018/wordml" xmlns:w16sdtdh="http://schemas.microsoft.com/office/word/2020/wordml/sdtdatahash" xmlns:w16se="http://schemas.microsoft.com/office/word/2015/wordml/symex" xmlns:wpg="http://schemas.microsoft.com/office/word/2010/wordprocessingGroup" xmlns:wpi="http://schemas.microsoft.com/office/word/2010/wordprocessingInk" xmlns:wne="http://schemas.microsoft.com/office/word/2006/wordml" xmlns:wps="http://schemas.microsoft.com/office/word/2010/wordprocessingShape" mc:Ignorable="w14 w15 w16se w16cid w16 w16cex w16sdtdh wp14">
+<w:endnotes xmlns:wpc="http://schemas.microsoft.com/office/word/2010/wordprocessingCanvas" xmlns:cx="http://schemas.microsoft.com/office/drawing/2014/chartex" xmlns:cx1="http://schemas.microsoft.com/office/drawing/2015/9/8/chartex" xmlns:cx2="http://schemas.microsoft.com/office/drawing/2015/10/21/chartex" xmlns:cx3="http://schemas.microsoft.com/office/drawing/2016/5/9/chartex" xmlns:cx4="http://schemas.microsoft.com/office/drawing/2016/5/10/chartex" xmlns:cx5="http://schemas.microsoft.com/office/drawing/2016/5/11/chartex" xmlns:cx6="http://schemas.microsoft.com/office/drawing/2016/5/12/chartex" xmlns:cx7="http://schemas.microsoft.com/office/drawing/2016/5/13/chartex" xmlns:cx8="http://schemas.microsoft.com/office/drawing/2016/5/14/chartex" xmlns:mc="http://schemas.openxmlformats.org/markup-compatibility/2006" xmlns:aink="http://schemas.microsoft.com/office/drawing/2016/ink" xmlns:am3d="http://schemas.microsoft.com/office/drawing/2017/model3d" xmlns:o="urn:schemas-microsoft-com:office:office" xmlns:oel="http://schemas.microsoft.com/office/2019/extlst" xmlns:r="http://schemas.openxmlformats.org/officeDocument/2006/relationships" xmlns:m="http://schemas.openxmlformats.org/officeDocument/2006/math" xmlns:v="urn:schemas-microsoft-com:vml" xmlns:wp14="http://schemas.microsoft.com/office/word/2010/wordprocessingDrawing" xmlns:wp="http://schemas.openxmlformats.org/drawingml/2006/wordprocessingDrawing" xmlns:w10="urn:schemas-microsoft-com:office:word" xmlns:w="http://schemas.openxmlformats.org/wordprocessingml/2006/main" xmlns:w14="http://schemas.microsoft.com/office/word/2010/wordml" xmlns:w15="http://schemas.microsoft.com/office/word/2012/wordml" xmlns:w16cex="http://schemas.microsoft.com/office/word/2018/wordml/cex" xmlns:w16cid="http://schemas.microsoft.com/office/word/2016/wordml/cid" xmlns:w16="http://schemas.microsoft.com/office/word/2018/wordml" xmlns:w16du="http://schemas.microsoft.com/office/word/2023/wordml/word16du" xmlns:w16sdtdh="http://schemas.microsoft.com/office/word/2020/wordml/sdtdatahash" xmlns:w16sdtfl="http://schemas.microsoft.com/office/word/2024/wordml/sdtformatlock" xmlns:w16se="http://schemas.microsoft.com/office/word/2015/wordml/symex" xmlns:wpg="http://schemas.microsoft.com/office/word/2010/wordprocessingGroup" xmlns:wpi="http://schemas.microsoft.com/office/word/2010/wordprocessingInk" xmlns:wne="http://schemas.microsoft.com/office/word/2006/wordml" xmlns:wps="http://schemas.microsoft.com/office/word/2010/wordprocessingShape" mc:Ignorable="w14 w15 w16se w16cid w16 w16cex w16sdtdh w16sdtfl w16du wp14">
   <w:endnote w:type="separator" w:id="-1">
     <w:p>
       <w:r>
@@ -57002,7 +56232,7 @@
 </file>
 
 <file path=word/footer1.xml><?xml version="1.0" encoding="utf-8"?>
-<w:ftr xmlns:wpc="http://schemas.microsoft.com/office/word/2010/wordprocessingCanvas" xmlns:cx="http://schemas.microsoft.com/office/drawing/2014/chartex" xmlns:cx1="http://schemas.microsoft.com/office/drawing/2015/9/8/chartex" xmlns:cx2="http://schemas.microsoft.com/office/drawing/2015/10/21/chartex" xmlns:cx3="http://schemas.microsoft.com/office/drawing/2016/5/9/chartex" xmlns:cx4="http://schemas.microsoft.com/office/drawing/2016/5/10/chartex" xmlns:cx5="http://schemas.microsoft.com/office/drawing/2016/5/11/chartex" xmlns:cx6="http://schemas.microsoft.com/office/drawing/2016/5/12/chartex" xmlns:cx7="http://schemas.microsoft.com/office/drawing/2016/5/13/chartex" xmlns:cx8="http://schemas.microsoft.com/office/drawing/2016/5/14/chartex" xmlns:mc="http://schemas.openxmlformats.org/markup-compatibility/2006" xmlns:aink="http://schemas.microsoft.com/office/drawing/2016/ink" xmlns:am3d="http://schemas.microsoft.com/office/drawing/2017/model3d" xmlns:o="urn:schemas-microsoft-com:office:office" xmlns:oel="http://schemas.microsoft.com/office/2019/extlst" xmlns:r="http://schemas.openxmlformats.org/officeDocument/2006/relationships" xmlns:m="http://schemas.openxmlformats.org/officeDocument/2006/math" xmlns:v="urn:schemas-microsoft-com:vml" xmlns:wp14="http://schemas.microsoft.com/office/word/2010/wordprocessingDrawing" xmlns:wp="http://schemas.openxmlformats.org/drawingml/2006/wordprocessingDrawing" xmlns:w10="urn:schemas-microsoft-com:office:word" xmlns:w="http://schemas.openxmlformats.org/wordprocessingml/2006/main" xmlns:w14="http://schemas.microsoft.com/office/word/2010/wordml" xmlns:w15="http://schemas.microsoft.com/office/word/2012/wordml" xmlns:w16cex="http://schemas.microsoft.com/office/word/2018/wordml/cex" xmlns:w16cid="http://schemas.microsoft.com/office/word/2016/wordml/cid" xmlns:w16="http://schemas.microsoft.com/office/word/2018/wordml" xmlns:w16sdtdh="http://schemas.microsoft.com/office/word/2020/wordml/sdtdatahash" xmlns:w16se="http://schemas.microsoft.com/office/word/2015/wordml/symex" xmlns:wpg="http://schemas.microsoft.com/office/word/2010/wordprocessingGroup" xmlns:wpi="http://schemas.microsoft.com/office/word/2010/wordprocessingInk" xmlns:wne="http://schemas.microsoft.com/office/word/2006/wordml" xmlns:wps="http://schemas.microsoft.com/office/word/2010/wordprocessingShape" mc:Ignorable="w14 w15 w16se w16cid w16 w16cex w16sdtdh wp14">
+<w:ftr xmlns:wpc="http://schemas.microsoft.com/office/word/2010/wordprocessingCanvas" xmlns:cx="http://schemas.microsoft.com/office/drawing/2014/chartex" xmlns:cx1="http://schemas.microsoft.com/office/drawing/2015/9/8/chartex" xmlns:cx2="http://schemas.microsoft.com/office/drawing/2015/10/21/chartex" xmlns:cx3="http://schemas.microsoft.com/office/drawing/2016/5/9/chartex" xmlns:cx4="http://schemas.microsoft.com/office/drawing/2016/5/10/chartex" xmlns:cx5="http://schemas.microsoft.com/office/drawing/2016/5/11/chartex" xmlns:cx6="http://schemas.microsoft.com/office/drawing/2016/5/12/chartex" xmlns:cx7="http://schemas.microsoft.com/office/drawing/2016/5/13/chartex" xmlns:cx8="http://schemas.microsoft.com/office/drawing/2016/5/14/chartex" xmlns:mc="http://schemas.openxmlformats.org/markup-compatibility/2006" xmlns:aink="http://schemas.microsoft.com/office/drawing/2016/ink" xmlns:am3d="http://schemas.microsoft.com/office/drawing/2017/model3d" xmlns:o="urn:schemas-microsoft-com:office:office" xmlns:oel="http://schemas.microsoft.com/office/2019/extlst" xmlns:r="http://schemas.openxmlformats.org/officeDocument/2006/relationships" xmlns:m="http://schemas.openxmlformats.org/officeDocument/2006/math" xmlns:v="urn:schemas-microsoft-com:vml" xmlns:wp14="http://schemas.microsoft.com/office/word/2010/wordprocessingDrawing" xmlns:wp="http://schemas.openxmlformats.org/drawingml/2006/wordprocessingDrawing" xmlns:w10="urn:schemas-microsoft-com:office:word" xmlns:w="http://schemas.openxmlformats.org/wordprocessingml/2006/main" xmlns:w14="http://schemas.microsoft.com/office/word/2010/wordml" xmlns:w15="http://schemas.microsoft.com/office/word/2012/wordml" xmlns:w16cex="http://schemas.microsoft.com/office/word/2018/wordml/cex" xmlns:w16cid="http://schemas.microsoft.com/office/word/2016/wordml/cid" xmlns:w16="http://schemas.microsoft.com/office/word/2018/wordml" xmlns:w16du="http://schemas.microsoft.com/office/word/2023/wordml/word16du" xmlns:w16sdtdh="http://schemas.microsoft.com/office/word/2020/wordml/sdtdatahash" xmlns:w16sdtfl="http://schemas.microsoft.com/office/word/2024/wordml/sdtformatlock" xmlns:w16se="http://schemas.microsoft.com/office/word/2015/wordml/symex" xmlns:wpg="http://schemas.microsoft.com/office/word/2010/wordprocessingGroup" xmlns:wpi="http://schemas.microsoft.com/office/word/2010/wordprocessingInk" xmlns:wne="http://schemas.microsoft.com/office/word/2006/wordml" xmlns:wps="http://schemas.microsoft.com/office/word/2010/wordprocessingShape" mc:Ignorable="w14 w15 w16se w16cid w16 w16cex w16sdtdh w16sdtfl w16du wp14">
   <w:p>
     <w:pPr>
       <w:pStyle w:val="Footer"/>
@@ -57040,7 +56270,7 @@
 </file>
 
 <file path=word/footer2.xml><?xml version="1.0" encoding="utf-8"?>
-<w:ftr xmlns:wpc="http://schemas.microsoft.com/office/word/2010/wordprocessingCanvas" xmlns:cx="http://schemas.microsoft.com/office/drawing/2014/chartex" xmlns:cx1="http://schemas.microsoft.com/office/drawing/2015/9/8/chartex" xmlns:cx2="http://schemas.microsoft.com/office/drawing/2015/10/21/chartex" xmlns:cx3="http://schemas.microsoft.com/office/drawing/2016/5/9/chartex" xmlns:cx4="http://schemas.microsoft.com/office/drawing/2016/5/10/chartex" xmlns:cx5="http://schemas.microsoft.com/office/drawing/2016/5/11/chartex" xmlns:cx6="http://schemas.microsoft.com/office/drawing/2016/5/12/chartex" xmlns:cx7="http://schemas.microsoft.com/office/drawing/2016/5/13/chartex" xmlns:cx8="http://schemas.microsoft.com/office/drawing/2016/5/14/chartex" xmlns:mc="http://schemas.openxmlformats.org/markup-compatibility/2006" xmlns:aink="http://schemas.microsoft.com/office/drawing/2016/ink" xmlns:am3d="http://schemas.microsoft.com/office/drawing/2017/model3d" xmlns:o="urn:schemas-microsoft-com:office:office" xmlns:oel="http://schemas.microsoft.com/office/2019/extlst" xmlns:r="http://schemas.openxmlformats.org/officeDocument/2006/relationships" xmlns:m="http://schemas.openxmlformats.org/officeDocument/2006/math" xmlns:v="urn:schemas-microsoft-com:vml" xmlns:wp14="http://schemas.microsoft.com/office/word/2010/wordprocessingDrawing" xmlns:wp="http://schemas.openxmlformats.org/drawingml/2006/wordprocessingDrawing" xmlns:w10="urn:schemas-microsoft-com:office:word" xmlns:w="http://schemas.openxmlformats.org/wordprocessingml/2006/main" xmlns:w14="http://schemas.microsoft.com/office/word/2010/wordml" xmlns:w15="http://schemas.microsoft.com/office/word/2012/wordml" xmlns:w16cex="http://schemas.microsoft.com/office/word/2018/wordml/cex" xmlns:w16cid="http://schemas.microsoft.com/office/word/2016/wordml/cid" xmlns:w16="http://schemas.microsoft.com/office/word/2018/wordml" xmlns:w16sdtdh="http://schemas.microsoft.com/office/word/2020/wordml/sdtdatahash" xmlns:w16se="http://schemas.microsoft.com/office/word/2015/wordml/symex" xmlns:wpg="http://schemas.microsoft.com/office/word/2010/wordprocessingGroup" xmlns:wpi="http://schemas.microsoft.com/office/word/2010/wordprocessingInk" xmlns:wne="http://schemas.microsoft.com/office/word/2006/wordml" xmlns:wps="http://schemas.microsoft.com/office/word/2010/wordprocessingShape" mc:Ignorable="w14 w15 w16se w16cid w16 w16cex w16sdtdh wp14">
+<w:ftr xmlns:wpc="http://schemas.microsoft.com/office/word/2010/wordprocessingCanvas" xmlns:cx="http://schemas.microsoft.com/office/drawing/2014/chartex" xmlns:cx1="http://schemas.microsoft.com/office/drawing/2015/9/8/chartex" xmlns:cx2="http://schemas.microsoft.com/office/drawing/2015/10/21/chartex" xmlns:cx3="http://schemas.microsoft.com/office/drawing/2016/5/9/chartex" xmlns:cx4="http://schemas.microsoft.com/office/drawing/2016/5/10/chartex" xmlns:cx5="http://schemas.microsoft.com/office/drawing/2016/5/11/chartex" xmlns:cx6="http://schemas.microsoft.com/office/drawing/2016/5/12/chartex" xmlns:cx7="http://schemas.microsoft.com/office/drawing/2016/5/13/chartex" xmlns:cx8="http://schemas.microsoft.com/office/drawing/2016/5/14/chartex" xmlns:mc="http://schemas.openxmlformats.org/markup-compatibility/2006" xmlns:aink="http://schemas.microsoft.com/office/drawing/2016/ink" xmlns:am3d="http://schemas.microsoft.com/office/drawing/2017/model3d" xmlns:o="urn:schemas-microsoft-com:office:office" xmlns:oel="http://schemas.microsoft.com/office/2019/extlst" xmlns:r="http://schemas.openxmlformats.org/officeDocument/2006/relationships" xmlns:m="http://schemas.openxmlformats.org/officeDocument/2006/math" xmlns:v="urn:schemas-microsoft-com:vml" xmlns:wp14="http://schemas.microsoft.com/office/word/2010/wordprocessingDrawing" xmlns:wp="http://schemas.openxmlformats.org/drawingml/2006/wordprocessingDrawing" xmlns:w10="urn:schemas-microsoft-com:office:word" xmlns:w="http://schemas.openxmlformats.org/wordprocessingml/2006/main" xmlns:w14="http://schemas.microsoft.com/office/word/2010/wordml" xmlns:w15="http://schemas.microsoft.com/office/word/2012/wordml" xmlns:w16cex="http://schemas.microsoft.com/office/word/2018/wordml/cex" xmlns:w16cid="http://schemas.microsoft.com/office/word/2016/wordml/cid" xmlns:w16="http://schemas.microsoft.com/office/word/2018/wordml" xmlns:w16du="http://schemas.microsoft.com/office/word/2023/wordml/word16du" xmlns:w16sdtdh="http://schemas.microsoft.com/office/word/2020/wordml/sdtdatahash" xmlns:w16sdtfl="http://schemas.microsoft.com/office/word/2024/wordml/sdtformatlock" xmlns:w16se="http://schemas.microsoft.com/office/word/2015/wordml/symex" xmlns:wpg="http://schemas.microsoft.com/office/word/2010/wordprocessingGroup" xmlns:wpi="http://schemas.microsoft.com/office/word/2010/wordprocessingInk" xmlns:wne="http://schemas.microsoft.com/office/word/2006/wordml" xmlns:wps="http://schemas.microsoft.com/office/word/2010/wordprocessingShape" mc:Ignorable="w14 w15 w16se w16cid w16 w16cex w16sdtdh w16sdtfl w16du wp14">
   <w:p>
     <w:pPr>
       <w:pStyle w:val="Footer"/>
@@ -57228,7 +56458,6 @@
             </w:rPr>
             <w:t>th</w:t>
           </w:r>
-          <w:proofErr w:type="gramStart"/>
           <w:r>
             <w:rPr>
               <w:rFonts w:ascii="Arial" w:hAnsi="Arial"/>
@@ -57239,7 +56468,6 @@
             </w:rPr>
             <w:t xml:space="preserve"> 2023</w:t>
           </w:r>
-          <w:proofErr w:type="gramEnd"/>
           <w:r>
             <w:rPr>
               <w:rFonts w:ascii="Arial" w:hAnsi="Arial"/>
@@ -57392,7 +56620,7 @@
 </file>
 
 <file path=word/footer3.xml><?xml version="1.0" encoding="utf-8"?>
-<w:ftr xmlns:wpc="http://schemas.microsoft.com/office/word/2010/wordprocessingCanvas" xmlns:cx="http://schemas.microsoft.com/office/drawing/2014/chartex" xmlns:cx1="http://schemas.microsoft.com/office/drawing/2015/9/8/chartex" xmlns:cx2="http://schemas.microsoft.com/office/drawing/2015/10/21/chartex" xmlns:cx3="http://schemas.microsoft.com/office/drawing/2016/5/9/chartex" xmlns:cx4="http://schemas.microsoft.com/office/drawing/2016/5/10/chartex" xmlns:cx5="http://schemas.microsoft.com/office/drawing/2016/5/11/chartex" xmlns:cx6="http://schemas.microsoft.com/office/drawing/2016/5/12/chartex" xmlns:cx7="http://schemas.microsoft.com/office/drawing/2016/5/13/chartex" xmlns:cx8="http://schemas.microsoft.com/office/drawing/2016/5/14/chartex" xmlns:mc="http://schemas.openxmlformats.org/markup-compatibility/2006" xmlns:aink="http://schemas.microsoft.com/office/drawing/2016/ink" xmlns:am3d="http://schemas.microsoft.com/office/drawing/2017/model3d" xmlns:o="urn:schemas-microsoft-com:office:office" xmlns:oel="http://schemas.microsoft.com/office/2019/extlst" xmlns:r="http://schemas.openxmlformats.org/officeDocument/2006/relationships" xmlns:m="http://schemas.openxmlformats.org/officeDocument/2006/math" xmlns:v="urn:schemas-microsoft-com:vml" xmlns:wp14="http://schemas.microsoft.com/office/word/2010/wordprocessingDrawing" xmlns:wp="http://schemas.openxmlformats.org/drawingml/2006/wordprocessingDrawing" xmlns:w10="urn:schemas-microsoft-com:office:word" xmlns:w="http://schemas.openxmlformats.org/wordprocessingml/2006/main" xmlns:w14="http://schemas.microsoft.com/office/word/2010/wordml" xmlns:w15="http://schemas.microsoft.com/office/word/2012/wordml" xmlns:w16cex="http://schemas.microsoft.com/office/word/2018/wordml/cex" xmlns:w16cid="http://schemas.microsoft.com/office/word/2016/wordml/cid" xmlns:w16="http://schemas.microsoft.com/office/word/2018/wordml" xmlns:w16sdtdh="http://schemas.microsoft.com/office/word/2020/wordml/sdtdatahash" xmlns:w16se="http://schemas.microsoft.com/office/word/2015/wordml/symex" xmlns:wpg="http://schemas.microsoft.com/office/word/2010/wordprocessingGroup" xmlns:wpi="http://schemas.microsoft.com/office/word/2010/wordprocessingInk" xmlns:wne="http://schemas.microsoft.com/office/word/2006/wordml" xmlns:wps="http://schemas.microsoft.com/office/word/2010/wordprocessingShape" mc:Ignorable="w14 w15 w16se w16cid w16 w16cex w16sdtdh wp14">
+<w:ftr xmlns:wpc="http://schemas.microsoft.com/office/word/2010/wordprocessingCanvas" xmlns:cx="http://schemas.microsoft.com/office/drawing/2014/chartex" xmlns:cx1="http://schemas.microsoft.com/office/drawing/2015/9/8/chartex" xmlns:cx2="http://schemas.microsoft.com/office/drawing/2015/10/21/chartex" xmlns:cx3="http://schemas.microsoft.com/office/drawing/2016/5/9/chartex" xmlns:cx4="http://schemas.microsoft.com/office/drawing/2016/5/10/chartex" xmlns:cx5="http://schemas.microsoft.com/office/drawing/2016/5/11/chartex" xmlns:cx6="http://schemas.microsoft.com/office/drawing/2016/5/12/chartex" xmlns:cx7="http://schemas.microsoft.com/office/drawing/2016/5/13/chartex" xmlns:cx8="http://schemas.microsoft.com/office/drawing/2016/5/14/chartex" xmlns:mc="http://schemas.openxmlformats.org/markup-compatibility/2006" xmlns:aink="http://schemas.microsoft.com/office/drawing/2016/ink" xmlns:am3d="http://schemas.microsoft.com/office/drawing/2017/model3d" xmlns:o="urn:schemas-microsoft-com:office:office" xmlns:oel="http://schemas.microsoft.com/office/2019/extlst" xmlns:r="http://schemas.openxmlformats.org/officeDocument/2006/relationships" xmlns:m="http://schemas.openxmlformats.org/officeDocument/2006/math" xmlns:v="urn:schemas-microsoft-com:vml" xmlns:wp14="http://schemas.microsoft.com/office/word/2010/wordprocessingDrawing" xmlns:wp="http://schemas.openxmlformats.org/drawingml/2006/wordprocessingDrawing" xmlns:w10="urn:schemas-microsoft-com:office:word" xmlns:w="http://schemas.openxmlformats.org/wordprocessingml/2006/main" xmlns:w14="http://schemas.microsoft.com/office/word/2010/wordml" xmlns:w15="http://schemas.microsoft.com/office/word/2012/wordml" xmlns:w16cex="http://schemas.microsoft.com/office/word/2018/wordml/cex" xmlns:w16cid="http://schemas.microsoft.com/office/word/2016/wordml/cid" xmlns:w16="http://schemas.microsoft.com/office/word/2018/wordml" xmlns:w16du="http://schemas.microsoft.com/office/word/2023/wordml/word16du" xmlns:w16sdtdh="http://schemas.microsoft.com/office/word/2020/wordml/sdtdatahash" xmlns:w16sdtfl="http://schemas.microsoft.com/office/word/2024/wordml/sdtformatlock" xmlns:w16se="http://schemas.microsoft.com/office/word/2015/wordml/symex" xmlns:wpg="http://schemas.microsoft.com/office/word/2010/wordprocessingGroup" xmlns:wpi="http://schemas.microsoft.com/office/word/2010/wordprocessingInk" xmlns:wne="http://schemas.microsoft.com/office/word/2006/wordml" xmlns:wps="http://schemas.microsoft.com/office/word/2010/wordprocessingShape" mc:Ignorable="w14 w15 w16se w16cid w16 w16cex w16sdtdh w16sdtfl w16du wp14">
   <w:p>
     <w:pPr>
       <w:pStyle w:val="Footer"/>
@@ -57402,7 +56630,7 @@
 </file>
 
 <file path=word/footnotes.xml><?xml version="1.0" encoding="utf-8"?>
-<w:footnotes xmlns:wpc="http://schemas.microsoft.com/office/word/2010/wordprocessingCanvas" xmlns:cx="http://schemas.microsoft.com/office/drawing/2014/chartex" xmlns:cx1="http://schemas.microsoft.com/office/drawing/2015/9/8/chartex" xmlns:cx2="http://schemas.microsoft.com/office/drawing/2015/10/21/chartex" xmlns:cx3="http://schemas.microsoft.com/office/drawing/2016/5/9/chartex" xmlns:cx4="http://schemas.microsoft.com/office/drawing/2016/5/10/chartex" xmlns:cx5="http://schemas.microsoft.com/office/drawing/2016/5/11/chartex" xmlns:cx6="http://schemas.microsoft.com/office/drawing/2016/5/12/chartex" xmlns:cx7="http://schemas.microsoft.com/office/drawing/2016/5/13/chartex" xmlns:cx8="http://schemas.microsoft.com/office/drawing/2016/5/14/chartex" xmlns:mc="http://schemas.openxmlformats.org/markup-compatibility/2006" xmlns:aink="http://schemas.microsoft.com/office/drawing/2016/ink" xmlns:am3d="http://schemas.microsoft.com/office/drawing/2017/model3d" xmlns:o="urn:schemas-microsoft-com:office:office" xmlns:oel="http://schemas.microsoft.com/office/2019/extlst" xmlns:r="http://schemas.openxmlformats.org/officeDocument/2006/relationships" xmlns:m="http://schemas.openxmlformats.org/officeDocument/2006/math" xmlns:v="urn:schemas-microsoft-com:vml" xmlns:wp14="http://schemas.microsoft.com/office/word/2010/wordprocessingDrawing" xmlns:wp="http://schemas.openxmlformats.org/drawingml/2006/wordprocessingDrawing" xmlns:w10="urn:schemas-microsoft-com:office:word" xmlns:w="http://schemas.openxmlformats.org/wordprocessingml/2006/main" xmlns:w14="http://schemas.microsoft.com/office/word/2010/wordml" xmlns:w15="http://schemas.microsoft.com/office/word/2012/wordml" xmlns:w16cex="http://schemas.microsoft.com/office/word/2018/wordml/cex" xmlns:w16cid="http://schemas.microsoft.com/office/word/2016/wordml/cid" xmlns:w16="http://schemas.microsoft.com/office/word/2018/wordml" xmlns:w16sdtdh="http://schemas.microsoft.com/office/word/2020/wordml/sdtdatahash" xmlns:w16se="http://schemas.microsoft.com/office/word/2015/wordml/symex" xmlns:wpg="http://schemas.microsoft.com/office/word/2010/wordprocessingGroup" xmlns:wpi="http://schemas.microsoft.com/office/word/2010/wordprocessingInk" xmlns:wne="http://schemas.microsoft.com/office/word/2006/wordml" xmlns:wps="http://schemas.microsoft.com/office/word/2010/wordprocessingShape" mc:Ignorable="w14 w15 w16se w16cid w16 w16cex w16sdtdh wp14">
+<w:footnotes xmlns:wpc="http://schemas.microsoft.com/office/word/2010/wordprocessingCanvas" xmlns:cx="http://schemas.microsoft.com/office/drawing/2014/chartex" xmlns:cx1="http://schemas.microsoft.com/office/drawing/2015/9/8/chartex" xmlns:cx2="http://schemas.microsoft.com/office/drawing/2015/10/21/chartex" xmlns:cx3="http://schemas.microsoft.com/office/drawing/2016/5/9/chartex" xmlns:cx4="http://schemas.microsoft.com/office/drawing/2016/5/10/chartex" xmlns:cx5="http://schemas.microsoft.com/office/drawing/2016/5/11/chartex" xmlns:cx6="http://schemas.microsoft.com/office/drawing/2016/5/12/chartex" xmlns:cx7="http://schemas.microsoft.com/office/drawing/2016/5/13/chartex" xmlns:cx8="http://schemas.microsoft.com/office/drawing/2016/5/14/chartex" xmlns:mc="http://schemas.openxmlformats.org/markup-compatibility/2006" xmlns:aink="http://schemas.microsoft.com/office/drawing/2016/ink" xmlns:am3d="http://schemas.microsoft.com/office/drawing/2017/model3d" xmlns:o="urn:schemas-microsoft-com:office:office" xmlns:oel="http://schemas.microsoft.com/office/2019/extlst" xmlns:r="http://schemas.openxmlformats.org/officeDocument/2006/relationships" xmlns:m="http://schemas.openxmlformats.org/officeDocument/2006/math" xmlns:v="urn:schemas-microsoft-com:vml" xmlns:wp14="http://schemas.microsoft.com/office/word/2010/wordprocessingDrawing" xmlns:wp="http://schemas.openxmlformats.org/drawingml/2006/wordprocessingDrawing" xmlns:w10="urn:schemas-microsoft-com:office:word" xmlns:w="http://schemas.openxmlformats.org/wordprocessingml/2006/main" xmlns:w14="http://schemas.microsoft.com/office/word/2010/wordml" xmlns:w15="http://schemas.microsoft.com/office/word/2012/wordml" xmlns:w16cex="http://schemas.microsoft.com/office/word/2018/wordml/cex" xmlns:w16cid="http://schemas.microsoft.com/office/word/2016/wordml/cid" xmlns:w16="http://schemas.microsoft.com/office/word/2018/wordml" xmlns:w16du="http://schemas.microsoft.com/office/word/2023/wordml/word16du" xmlns:w16sdtdh="http://schemas.microsoft.com/office/word/2020/wordml/sdtdatahash" xmlns:w16sdtfl="http://schemas.microsoft.com/office/word/2024/wordml/sdtformatlock" xmlns:w16se="http://schemas.microsoft.com/office/word/2015/wordml/symex" xmlns:wpg="http://schemas.microsoft.com/office/word/2010/wordprocessingGroup" xmlns:wpi="http://schemas.microsoft.com/office/word/2010/wordprocessingInk" xmlns:wne="http://schemas.microsoft.com/office/word/2006/wordml" xmlns:wps="http://schemas.microsoft.com/office/word/2010/wordprocessingShape" mc:Ignorable="w14 w15 w16se w16cid w16 w16cex w16sdtdh w16sdtfl w16du wp14">
   <w:footnote w:type="separator" w:id="-1">
     <w:p>
       <w:r>
@@ -57421,7 +56649,7 @@
 </file>
 
 <file path=word/header1.xml><?xml version="1.0" encoding="utf-8"?>
-<w:hdr xmlns:wpc="http://schemas.microsoft.com/office/word/2010/wordprocessingCanvas" xmlns:cx="http://schemas.microsoft.com/office/drawing/2014/chartex" xmlns:cx1="http://schemas.microsoft.com/office/drawing/2015/9/8/chartex" xmlns:cx2="http://schemas.microsoft.com/office/drawing/2015/10/21/chartex" xmlns:cx3="http://schemas.microsoft.com/office/drawing/2016/5/9/chartex" xmlns:cx4="http://schemas.microsoft.com/office/drawing/2016/5/10/chartex" xmlns:cx5="http://schemas.microsoft.com/office/drawing/2016/5/11/chartex" xmlns:cx6="http://schemas.microsoft.com/office/drawing/2016/5/12/chartex" xmlns:cx7="http://schemas.microsoft.com/office/drawing/2016/5/13/chartex" xmlns:cx8="http://schemas.microsoft.com/office/drawing/2016/5/14/chartex" xmlns:mc="http://schemas.openxmlformats.org/markup-compatibility/2006" xmlns:aink="http://schemas.microsoft.com/office/drawing/2016/ink" xmlns:am3d="http://schemas.microsoft.com/office/drawing/2017/model3d" xmlns:o="urn:schemas-microsoft-com:office:office" xmlns:oel="http://schemas.microsoft.com/office/2019/extlst" xmlns:r="http://schemas.openxmlformats.org/officeDocument/2006/relationships" xmlns:m="http://schemas.openxmlformats.org/officeDocument/2006/math" xmlns:v="urn:schemas-microsoft-com:vml" xmlns:wp14="http://schemas.microsoft.com/office/word/2010/wordprocessingDrawing" xmlns:wp="http://schemas.openxmlformats.org/drawingml/2006/wordprocessingDrawing" xmlns:w10="urn:schemas-microsoft-com:office:word" xmlns:w="http://schemas.openxmlformats.org/wordprocessingml/2006/main" xmlns:w14="http://schemas.microsoft.com/office/word/2010/wordml" xmlns:w15="http://schemas.microsoft.com/office/word/2012/wordml" xmlns:w16cex="http://schemas.microsoft.com/office/word/2018/wordml/cex" xmlns:w16cid="http://schemas.microsoft.com/office/word/2016/wordml/cid" xmlns:w16="http://schemas.microsoft.com/office/word/2018/wordml" xmlns:w16sdtdh="http://schemas.microsoft.com/office/word/2020/wordml/sdtdatahash" xmlns:w16se="http://schemas.microsoft.com/office/word/2015/wordml/symex" xmlns:wpg="http://schemas.microsoft.com/office/word/2010/wordprocessingGroup" xmlns:wpi="http://schemas.microsoft.com/office/word/2010/wordprocessingInk" xmlns:wne="http://schemas.microsoft.com/office/word/2006/wordml" xmlns:wps="http://schemas.microsoft.com/office/word/2010/wordprocessingShape" mc:Ignorable="w14 w15 w16se w16cid w16 w16cex w16sdtdh wp14">
+<w:hdr xmlns:wpc="http://schemas.microsoft.com/office/word/2010/wordprocessingCanvas" xmlns:cx="http://schemas.microsoft.com/office/drawing/2014/chartex" xmlns:cx1="http://schemas.microsoft.com/office/drawing/2015/9/8/chartex" xmlns:cx2="http://schemas.microsoft.com/office/drawing/2015/10/21/chartex" xmlns:cx3="http://schemas.microsoft.com/office/drawing/2016/5/9/chartex" xmlns:cx4="http://schemas.microsoft.com/office/drawing/2016/5/10/chartex" xmlns:cx5="http://schemas.microsoft.com/office/drawing/2016/5/11/chartex" xmlns:cx6="http://schemas.microsoft.com/office/drawing/2016/5/12/chartex" xmlns:cx7="http://schemas.microsoft.com/office/drawing/2016/5/13/chartex" xmlns:cx8="http://schemas.microsoft.com/office/drawing/2016/5/14/chartex" xmlns:mc="http://schemas.openxmlformats.org/markup-compatibility/2006" xmlns:aink="http://schemas.microsoft.com/office/drawing/2016/ink" xmlns:am3d="http://schemas.microsoft.com/office/drawing/2017/model3d" xmlns:o="urn:schemas-microsoft-com:office:office" xmlns:oel="http://schemas.microsoft.com/office/2019/extlst" xmlns:r="http://schemas.openxmlformats.org/officeDocument/2006/relationships" xmlns:m="http://schemas.openxmlformats.org/officeDocument/2006/math" xmlns:v="urn:schemas-microsoft-com:vml" xmlns:wp14="http://schemas.microsoft.com/office/word/2010/wordprocessingDrawing" xmlns:wp="http://schemas.openxmlformats.org/drawingml/2006/wordprocessingDrawing" xmlns:w10="urn:schemas-microsoft-com:office:word" xmlns:w="http://schemas.openxmlformats.org/wordprocessingml/2006/main" xmlns:w14="http://schemas.microsoft.com/office/word/2010/wordml" xmlns:w15="http://schemas.microsoft.com/office/word/2012/wordml" xmlns:w16cex="http://schemas.microsoft.com/office/word/2018/wordml/cex" xmlns:w16cid="http://schemas.microsoft.com/office/word/2016/wordml/cid" xmlns:w16="http://schemas.microsoft.com/office/word/2018/wordml" xmlns:w16du="http://schemas.microsoft.com/office/word/2023/wordml/word16du" xmlns:w16sdtdh="http://schemas.microsoft.com/office/word/2020/wordml/sdtdatahash" xmlns:w16sdtfl="http://schemas.microsoft.com/office/word/2024/wordml/sdtformatlock" xmlns:w16se="http://schemas.microsoft.com/office/word/2015/wordml/symex" xmlns:wpg="http://schemas.microsoft.com/office/word/2010/wordprocessingGroup" xmlns:wpi="http://schemas.microsoft.com/office/word/2010/wordprocessingInk" xmlns:wne="http://schemas.microsoft.com/office/word/2006/wordml" xmlns:wps="http://schemas.microsoft.com/office/word/2010/wordprocessingShape" mc:Ignorable="w14 w15 w16se w16cid w16 w16cex w16sdtdh w16sdtfl w16du wp14">
   <w:p>
     <w:pPr>
       <w:pStyle w:val="Header"/>
@@ -57431,7 +56659,7 @@
 </file>
 
 <file path=word/header2.xml><?xml version="1.0" encoding="utf-8"?>
-<w:hdr xmlns:wpc="http://schemas.microsoft.com/office/word/2010/wordprocessingCanvas" xmlns:cx="http://schemas.microsoft.com/office/drawing/2014/chartex" xmlns:cx1="http://schemas.microsoft.com/office/drawing/2015/9/8/chartex" xmlns:cx2="http://schemas.microsoft.com/office/drawing/2015/10/21/chartex" xmlns:cx3="http://schemas.microsoft.com/office/drawing/2016/5/9/chartex" xmlns:cx4="http://schemas.microsoft.com/office/drawing/2016/5/10/chartex" xmlns:cx5="http://schemas.microsoft.com/office/drawing/2016/5/11/chartex" xmlns:cx6="http://schemas.microsoft.com/office/drawing/2016/5/12/chartex" xmlns:cx7="http://schemas.microsoft.com/office/drawing/2016/5/13/chartex" xmlns:cx8="http://schemas.microsoft.com/office/drawing/2016/5/14/chartex" xmlns:mc="http://schemas.openxmlformats.org/markup-compatibility/2006" xmlns:aink="http://schemas.microsoft.com/office/drawing/2016/ink" xmlns:am3d="http://schemas.microsoft.com/office/drawing/2017/model3d" xmlns:o="urn:schemas-microsoft-com:office:office" xmlns:oel="http://schemas.microsoft.com/office/2019/extlst" xmlns:r="http://schemas.openxmlformats.org/officeDocument/2006/relationships" xmlns:m="http://schemas.openxmlformats.org/officeDocument/2006/math" xmlns:v="urn:schemas-microsoft-com:vml" xmlns:wp14="http://schemas.microsoft.com/office/word/2010/wordprocessingDrawing" xmlns:wp="http://schemas.openxmlformats.org/drawingml/2006/wordprocessingDrawing" xmlns:w10="urn:schemas-microsoft-com:office:word" xmlns:w="http://schemas.openxmlformats.org/wordprocessingml/2006/main" xmlns:w14="http://schemas.microsoft.com/office/word/2010/wordml" xmlns:w15="http://schemas.microsoft.com/office/word/2012/wordml" xmlns:w16cex="http://schemas.microsoft.com/office/word/2018/wordml/cex" xmlns:w16cid="http://schemas.microsoft.com/office/word/2016/wordml/cid" xmlns:w16="http://schemas.microsoft.com/office/word/2018/wordml" xmlns:w16sdtdh="http://schemas.microsoft.com/office/word/2020/wordml/sdtdatahash" xmlns:w16se="http://schemas.microsoft.com/office/word/2015/wordml/symex" xmlns:wpg="http://schemas.microsoft.com/office/word/2010/wordprocessingGroup" xmlns:wpi="http://schemas.microsoft.com/office/word/2010/wordprocessingInk" xmlns:wne="http://schemas.microsoft.com/office/word/2006/wordml" xmlns:wps="http://schemas.microsoft.com/office/word/2010/wordprocessingShape" mc:Ignorable="w14 w15 w16se w16cid w16 w16cex w16sdtdh wp14">
+<w:hdr xmlns:wpc="http://schemas.microsoft.com/office/word/2010/wordprocessingCanvas" xmlns:cx="http://schemas.microsoft.com/office/drawing/2014/chartex" xmlns:cx1="http://schemas.microsoft.com/office/drawing/2015/9/8/chartex" xmlns:cx2="http://schemas.microsoft.com/office/drawing/2015/10/21/chartex" xmlns:cx3="http://schemas.microsoft.com/office/drawing/2016/5/9/chartex" xmlns:cx4="http://schemas.microsoft.com/office/drawing/2016/5/10/chartex" xmlns:cx5="http://schemas.microsoft.com/office/drawing/2016/5/11/chartex" xmlns:cx6="http://schemas.microsoft.com/office/drawing/2016/5/12/chartex" xmlns:cx7="http://schemas.microsoft.com/office/drawing/2016/5/13/chartex" xmlns:cx8="http://schemas.microsoft.com/office/drawing/2016/5/14/chartex" xmlns:mc="http://schemas.openxmlformats.org/markup-compatibility/2006" xmlns:aink="http://schemas.microsoft.com/office/drawing/2016/ink" xmlns:am3d="http://schemas.microsoft.com/office/drawing/2017/model3d" xmlns:o="urn:schemas-microsoft-com:office:office" xmlns:oel="http://schemas.microsoft.com/office/2019/extlst" xmlns:r="http://schemas.openxmlformats.org/officeDocument/2006/relationships" xmlns:m="http://schemas.openxmlformats.org/officeDocument/2006/math" xmlns:v="urn:schemas-microsoft-com:vml" xmlns:wp14="http://schemas.microsoft.com/office/word/2010/wordprocessingDrawing" xmlns:wp="http://schemas.openxmlformats.org/drawingml/2006/wordprocessingDrawing" xmlns:w10="urn:schemas-microsoft-com:office:word" xmlns:w="http://schemas.openxmlformats.org/wordprocessingml/2006/main" xmlns:w14="http://schemas.microsoft.com/office/word/2010/wordml" xmlns:w15="http://schemas.microsoft.com/office/word/2012/wordml" xmlns:w16cex="http://schemas.microsoft.com/office/word/2018/wordml/cex" xmlns:w16cid="http://schemas.microsoft.com/office/word/2016/wordml/cid" xmlns:w16="http://schemas.microsoft.com/office/word/2018/wordml" xmlns:w16du="http://schemas.microsoft.com/office/word/2023/wordml/word16du" xmlns:w16sdtdh="http://schemas.microsoft.com/office/word/2020/wordml/sdtdatahash" xmlns:w16sdtfl="http://schemas.microsoft.com/office/word/2024/wordml/sdtformatlock" xmlns:w16se="http://schemas.microsoft.com/office/word/2015/wordml/symex" xmlns:wpg="http://schemas.microsoft.com/office/word/2010/wordprocessingGroup" xmlns:wpi="http://schemas.microsoft.com/office/word/2010/wordprocessingInk" xmlns:wne="http://schemas.microsoft.com/office/word/2006/wordml" xmlns:wps="http://schemas.microsoft.com/office/word/2010/wordprocessingShape" mc:Ignorable="w14 w15 w16se w16cid w16 w16cex w16sdtdh w16sdtfl w16du wp14">
   <w:p>
     <w:pPr>
       <w:pStyle w:val="Header"/>
@@ -57524,7 +56752,7 @@
 </file>
 
 <file path=word/header3.xml><?xml version="1.0" encoding="utf-8"?>
-<w:hdr xmlns:wpc="http://schemas.microsoft.com/office/word/2010/wordprocessingCanvas" xmlns:cx="http://schemas.microsoft.com/office/drawing/2014/chartex" xmlns:cx1="http://schemas.microsoft.com/office/drawing/2015/9/8/chartex" xmlns:cx2="http://schemas.microsoft.com/office/drawing/2015/10/21/chartex" xmlns:cx3="http://schemas.microsoft.com/office/drawing/2016/5/9/chartex" xmlns:cx4="http://schemas.microsoft.com/office/drawing/2016/5/10/chartex" xmlns:cx5="http://schemas.microsoft.com/office/drawing/2016/5/11/chartex" xmlns:cx6="http://schemas.microsoft.com/office/drawing/2016/5/12/chartex" xmlns:cx7="http://schemas.microsoft.com/office/drawing/2016/5/13/chartex" xmlns:cx8="http://schemas.microsoft.com/office/drawing/2016/5/14/chartex" xmlns:mc="http://schemas.openxmlformats.org/markup-compatibility/2006" xmlns:aink="http://schemas.microsoft.com/office/drawing/2016/ink" xmlns:am3d="http://schemas.microsoft.com/office/drawing/2017/model3d" xmlns:o="urn:schemas-microsoft-com:office:office" xmlns:oel="http://schemas.microsoft.com/office/2019/extlst" xmlns:r="http://schemas.openxmlformats.org/officeDocument/2006/relationships" xmlns:m="http://schemas.openxmlformats.org/officeDocument/2006/math" xmlns:v="urn:schemas-microsoft-com:vml" xmlns:wp14="http://schemas.microsoft.com/office/word/2010/wordprocessingDrawing" xmlns:wp="http://schemas.openxmlformats.org/drawingml/2006/wordprocessingDrawing" xmlns:w10="urn:schemas-microsoft-com:office:word" xmlns:w="http://schemas.openxmlformats.org/wordprocessingml/2006/main" xmlns:w14="http://schemas.microsoft.com/office/word/2010/wordml" xmlns:w15="http://schemas.microsoft.com/office/word/2012/wordml" xmlns:w16cex="http://schemas.microsoft.com/office/word/2018/wordml/cex" xmlns:w16cid="http://schemas.microsoft.com/office/word/2016/wordml/cid" xmlns:w16="http://schemas.microsoft.com/office/word/2018/wordml" xmlns:w16sdtdh="http://schemas.microsoft.com/office/word/2020/wordml/sdtdatahash" xmlns:w16se="http://schemas.microsoft.com/office/word/2015/wordml/symex" xmlns:wpg="http://schemas.microsoft.com/office/word/2010/wordprocessingGroup" xmlns:wpi="http://schemas.microsoft.com/office/word/2010/wordprocessingInk" xmlns:wne="http://schemas.microsoft.com/office/word/2006/wordml" xmlns:wps="http://schemas.microsoft.com/office/word/2010/wordprocessingShape" mc:Ignorable="w14 w15 w16se w16cid w16 w16cex w16sdtdh wp14">
+<w:hdr xmlns:wpc="http://schemas.microsoft.com/office/word/2010/wordprocessingCanvas" xmlns:cx="http://schemas.microsoft.com/office/drawing/2014/chartex" xmlns:cx1="http://schemas.microsoft.com/office/drawing/2015/9/8/chartex" xmlns:cx2="http://schemas.microsoft.com/office/drawing/2015/10/21/chartex" xmlns:cx3="http://schemas.microsoft.com/office/drawing/2016/5/9/chartex" xmlns:cx4="http://schemas.microsoft.com/office/drawing/2016/5/10/chartex" xmlns:cx5="http://schemas.microsoft.com/office/drawing/2016/5/11/chartex" xmlns:cx6="http://schemas.microsoft.com/office/drawing/2016/5/12/chartex" xmlns:cx7="http://schemas.microsoft.com/office/drawing/2016/5/13/chartex" xmlns:cx8="http://schemas.microsoft.com/office/drawing/2016/5/14/chartex" xmlns:mc="http://schemas.openxmlformats.org/markup-compatibility/2006" xmlns:aink="http://schemas.microsoft.com/office/drawing/2016/ink" xmlns:am3d="http://schemas.microsoft.com/office/drawing/2017/model3d" xmlns:o="urn:schemas-microsoft-com:office:office" xmlns:oel="http://schemas.microsoft.com/office/2019/extlst" xmlns:r="http://schemas.openxmlformats.org/officeDocument/2006/relationships" xmlns:m="http://schemas.openxmlformats.org/officeDocument/2006/math" xmlns:v="urn:schemas-microsoft-com:vml" xmlns:wp14="http://schemas.microsoft.com/office/word/2010/wordprocessingDrawing" xmlns:wp="http://schemas.openxmlformats.org/drawingml/2006/wordprocessingDrawing" xmlns:w10="urn:schemas-microsoft-com:office:word" xmlns:w="http://schemas.openxmlformats.org/wordprocessingml/2006/main" xmlns:w14="http://schemas.microsoft.com/office/word/2010/wordml" xmlns:w15="http://schemas.microsoft.com/office/word/2012/wordml" xmlns:w16cex="http://schemas.microsoft.com/office/word/2018/wordml/cex" xmlns:w16cid="http://schemas.microsoft.com/office/word/2016/wordml/cid" xmlns:w16="http://schemas.microsoft.com/office/word/2018/wordml" xmlns:w16du="http://schemas.microsoft.com/office/word/2023/wordml/word16du" xmlns:w16sdtdh="http://schemas.microsoft.com/office/word/2020/wordml/sdtdatahash" xmlns:w16sdtfl="http://schemas.microsoft.com/office/word/2024/wordml/sdtformatlock" xmlns:w16se="http://schemas.microsoft.com/office/word/2015/wordml/symex" xmlns:wpg="http://schemas.microsoft.com/office/word/2010/wordprocessingGroup" xmlns:wpi="http://schemas.microsoft.com/office/word/2010/wordprocessingInk" xmlns:wne="http://schemas.microsoft.com/office/word/2006/wordml" xmlns:wps="http://schemas.microsoft.com/office/word/2010/wordprocessingShape" mc:Ignorable="w14 w15 w16se w16cid w16 w16cex w16sdtdh w16sdtfl w16du wp14">
   <w:p>
     <w:pPr>
       <w:pStyle w:val="Header"/>
@@ -57534,7 +56762,7 @@
 </file>
 
 <file path=word/numbering.xml><?xml version="1.0" encoding="utf-8"?>
-<w:numbering xmlns:wpc="http://schemas.microsoft.com/office/word/2010/wordprocessingCanvas" xmlns:cx="http://schemas.microsoft.com/office/drawing/2014/chartex" xmlns:cx1="http://schemas.microsoft.com/office/drawing/2015/9/8/chartex" xmlns:cx2="http://schemas.microsoft.com/office/drawing/2015/10/21/chartex" xmlns:cx3="http://schemas.microsoft.com/office/drawing/2016/5/9/chartex" xmlns:cx4="http://schemas.microsoft.com/office/drawing/2016/5/10/chartex" xmlns:cx5="http://schemas.microsoft.com/office/drawing/2016/5/11/chartex" xmlns:cx6="http://schemas.microsoft.com/office/drawing/2016/5/12/chartex" xmlns:cx7="http://schemas.microsoft.com/office/drawing/2016/5/13/chartex" xmlns:cx8="http://schemas.microsoft.com/office/drawing/2016/5/14/chartex" xmlns:mc="http://schemas.openxmlformats.org/markup-compatibility/2006" xmlns:aink="http://schemas.microsoft.com/office/drawing/2016/ink" xmlns:am3d="http://schemas.microsoft.com/office/drawing/2017/model3d" xmlns:o="urn:schemas-microsoft-com:office:office" xmlns:oel="http://schemas.microsoft.com/office/2019/extlst" xmlns:r="http://schemas.openxmlformats.org/officeDocument/2006/relationships" xmlns:m="http://schemas.openxmlformats.org/officeDocument/2006/math" xmlns:v="urn:schemas-microsoft-com:vml" xmlns:wp14="http://schemas.microsoft.com/office/word/2010/wordprocessingDrawing" xmlns:wp="http://schemas.openxmlformats.org/drawingml/2006/wordprocessingDrawing" xmlns:w10="urn:schemas-microsoft-com:office:word" xmlns:w="http://schemas.openxmlformats.org/wordprocessingml/2006/main" xmlns:w14="http://schemas.microsoft.com/office/word/2010/wordml" xmlns:w15="http://schemas.microsoft.com/office/word/2012/wordml" xmlns:w16cex="http://schemas.microsoft.com/office/word/2018/wordml/cex" xmlns:w16cid="http://schemas.microsoft.com/office/word/2016/wordml/cid" xmlns:w16="http://schemas.microsoft.com/office/word/2018/wordml" xmlns:w16sdtdh="http://schemas.microsoft.com/office/word/2020/wordml/sdtdatahash" xmlns:w16se="http://schemas.microsoft.com/office/word/2015/wordml/symex" xmlns:wpg="http://schemas.microsoft.com/office/word/2010/wordprocessingGroup" xmlns:wpi="http://schemas.microsoft.com/office/word/2010/wordprocessingInk" xmlns:wne="http://schemas.microsoft.com/office/word/2006/wordml" xmlns:wps="http://schemas.microsoft.com/office/word/2010/wordprocessingShape" mc:Ignorable="w14 w15 w16se w16cid w16 w16cex w16sdtdh wp14">
+<w:numbering xmlns:wpc="http://schemas.microsoft.com/office/word/2010/wordprocessingCanvas" xmlns:cx="http://schemas.microsoft.com/office/drawing/2014/chartex" xmlns:cx1="http://schemas.microsoft.com/office/drawing/2015/9/8/chartex" xmlns:cx2="http://schemas.microsoft.com/office/drawing/2015/10/21/chartex" xmlns:cx3="http://schemas.microsoft.com/office/drawing/2016/5/9/chartex" xmlns:cx4="http://schemas.microsoft.com/office/drawing/2016/5/10/chartex" xmlns:cx5="http://schemas.microsoft.com/office/drawing/2016/5/11/chartex" xmlns:cx6="http://schemas.microsoft.com/office/drawing/2016/5/12/chartex" xmlns:cx7="http://schemas.microsoft.com/office/drawing/2016/5/13/chartex" xmlns:cx8="http://schemas.microsoft.com/office/drawing/2016/5/14/chartex" xmlns:mc="http://schemas.openxmlformats.org/markup-compatibility/2006" xmlns:aink="http://schemas.microsoft.com/office/drawing/2016/ink" xmlns:am3d="http://schemas.microsoft.com/office/drawing/2017/model3d" xmlns:o="urn:schemas-microsoft-com:office:office" xmlns:oel="http://schemas.microsoft.com/office/2019/extlst" xmlns:r="http://schemas.openxmlformats.org/officeDocument/2006/relationships" xmlns:m="http://schemas.openxmlformats.org/officeDocument/2006/math" xmlns:v="urn:schemas-microsoft-com:vml" xmlns:wp14="http://schemas.microsoft.com/office/word/2010/wordprocessingDrawing" xmlns:wp="http://schemas.openxmlformats.org/drawingml/2006/wordprocessingDrawing" xmlns:w10="urn:schemas-microsoft-com:office:word" xmlns:w="http://schemas.openxmlformats.org/wordprocessingml/2006/main" xmlns:w14="http://schemas.microsoft.com/office/word/2010/wordml" xmlns:w15="http://schemas.microsoft.com/office/word/2012/wordml" xmlns:w16cex="http://schemas.microsoft.com/office/word/2018/wordml/cex" xmlns:w16cid="http://schemas.microsoft.com/office/word/2016/wordml/cid" xmlns:w16="http://schemas.microsoft.com/office/word/2018/wordml" xmlns:w16du="http://schemas.microsoft.com/office/word/2023/wordml/word16du" xmlns:w16sdtdh="http://schemas.microsoft.com/office/word/2020/wordml/sdtdatahash" xmlns:w16sdtfl="http://schemas.microsoft.com/office/word/2024/wordml/sdtformatlock" xmlns:w16se="http://schemas.microsoft.com/office/word/2015/wordml/symex" xmlns:wpg="http://schemas.microsoft.com/office/word/2010/wordprocessingGroup" xmlns:wpi="http://schemas.microsoft.com/office/word/2010/wordprocessingInk" xmlns:wne="http://schemas.microsoft.com/office/word/2006/wordml" xmlns:wps="http://schemas.microsoft.com/office/word/2010/wordprocessingShape" mc:Ignorable="w14 w15 w16se w16cid w16 w16cex w16sdtdh w16sdtfl w16du wp14">
   <w:abstractNum w:abstractNumId="0" w15:restartNumberingAfterBreak="0">
     <w:nsid w:val="C2A399D0"/>
     <w:multiLevelType w:val="hybridMultilevel"/>
@@ -59701,7 +58929,7 @@
 </file>
 
 <file path=word/styles.xml><?xml version="1.0" encoding="utf-8"?>
-<w:styles xmlns:mc="http://schemas.openxmlformats.org/markup-compatibility/2006" xmlns:r="http://schemas.openxmlformats.org/officeDocument/2006/relationships" xmlns:w="http://schemas.openxmlformats.org/wordprocessingml/2006/main" xmlns:w14="http://schemas.microsoft.com/office/word/2010/wordml" xmlns:w15="http://schemas.microsoft.com/office/word/2012/wordml" xmlns:w16cex="http://schemas.microsoft.com/office/word/2018/wordml/cex" xmlns:w16cid="http://schemas.microsoft.com/office/word/2016/wordml/cid" xmlns:w16="http://schemas.microsoft.com/office/word/2018/wordml" xmlns:w16sdtdh="http://schemas.microsoft.com/office/word/2020/wordml/sdtdatahash" xmlns:w16se="http://schemas.microsoft.com/office/word/2015/wordml/symex" mc:Ignorable="w14 w15 w16se w16cid w16 w16cex w16sdtdh">
+<w:styles xmlns:mc="http://schemas.openxmlformats.org/markup-compatibility/2006" xmlns:r="http://schemas.openxmlformats.org/officeDocument/2006/relationships" xmlns:w="http://schemas.openxmlformats.org/wordprocessingml/2006/main" xmlns:w14="http://schemas.microsoft.com/office/word/2010/wordml" xmlns:w15="http://schemas.microsoft.com/office/word/2012/wordml" xmlns:w16cex="http://schemas.microsoft.com/office/word/2018/wordml/cex" xmlns:w16cid="http://schemas.microsoft.com/office/word/2016/wordml/cid" xmlns:w16="http://schemas.microsoft.com/office/word/2018/wordml" xmlns:w16du="http://schemas.microsoft.com/office/word/2023/wordml/word16du" xmlns:w16sdtdh="http://schemas.microsoft.com/office/word/2020/wordml/sdtdatahash" xmlns:w16sdtfl="http://schemas.microsoft.com/office/word/2024/wordml/sdtformatlock" xmlns:w16se="http://schemas.microsoft.com/office/word/2015/wordml/symex" mc:Ignorable="w14 w15 w16se w16cid w16 w16cex w16sdtdh w16sdtfl w16du">
   <w:docDefaults>
     <w:rPrDefault>
       <w:rPr>

</xml_diff>